<commit_message>
refactor docstrings and notes
</commit_message>
<xml_diff>
--- a/notes/Руководство_пользователя.docx
+++ b/notes/Руководство_пользователя.docx
@@ -1,243 +1,560 @@
 
 <file path=word/document.xml><?xml version="1.0" encoding="utf-8"?>
-<w:document xmlns:wpc="http://schemas.microsoft.com/office/word/2010/wordprocessingCanvas" xmlns:cx="http://schemas.microsoft.com/office/drawing/2014/chartex" xmlns:cx1="http://schemas.microsoft.com/office/drawing/2015/9/8/chartex" xmlns:cx2="http://schemas.microsoft.com/office/drawing/2015/10/21/chartex" xmlns:cx3="http://schemas.microsoft.com/office/drawing/2016/5/9/chartex" xmlns:cx4="http://schemas.microsoft.com/office/drawing/2016/5/10/chartex" xmlns:cx5="http://schemas.microsoft.com/office/drawing/2016/5/11/chartex" xmlns:cx6="http://schemas.microsoft.com/office/drawing/2016/5/12/chartex" xmlns:cx7="http://schemas.microsoft.com/office/drawing/2016/5/13/chartex" xmlns:cx8="http://schemas.microsoft.com/office/drawing/2016/5/14/chartex" xmlns:mc="http://schemas.openxmlformats.org/markup-compatibility/2006" xmlns:aink="http://schemas.microsoft.com/office/drawing/2016/ink" xmlns:am3d="http://schemas.microsoft.com/office/drawing/2017/model3d" xmlns:o="urn:schemas-microsoft-com:office:office" xmlns:oel="http://schemas.microsoft.com/office/2019/extlst" xmlns:r="http://schemas.openxmlformats.org/officeDocument/2006/relationships" xmlns:m="http://schemas.openxmlformats.org/officeDocument/2006/math" xmlns:v="urn:schemas-microsoft-com:vml" xmlns:wp14="http://schemas.microsoft.com/office/word/2010/wordprocessingDrawing" xmlns:wp="http://schemas.openxmlformats.org/drawingml/2006/wordprocessingDrawing" xmlns:w10="urn:schemas-microsoft-com:office:word" xmlns:w="http://schemas.openxmlformats.org/wordprocessingml/2006/main" xmlns:w14="http://schemas.microsoft.com/office/word/2010/wordml" xmlns:w15="http://schemas.microsoft.com/office/word/2012/wordml" xmlns:w16cex="http://schemas.microsoft.com/office/word/2018/wordml/cex" xmlns:w16cid="http://schemas.microsoft.com/office/word/2016/wordml/cid" xmlns:w16="http://schemas.microsoft.com/office/word/2018/wordml" xmlns:w16sdtdh="http://schemas.microsoft.com/office/word/2020/wordml/sdtdatahash" xmlns:w16se="http://schemas.microsoft.com/office/word/2015/wordml/symex" xmlns:wpg="http://schemas.microsoft.com/office/word/2010/wordprocessingGroup" xmlns:wpi="http://schemas.microsoft.com/office/word/2010/wordprocessingInk" xmlns:wne="http://schemas.microsoft.com/office/word/2006/wordml" xmlns:wps="http://schemas.microsoft.com/office/word/2010/wordprocessingShape" mc:Ignorable="w14 w15 w16se w16cid w16 w16cex w16sdtdh wp14">
+<w:document xmlns:wpc="http://schemas.microsoft.com/office/word/2010/wordprocessingCanvas" xmlns:cx="http://schemas.microsoft.com/office/drawing/2014/chartex" xmlns:cx1="http://schemas.microsoft.com/office/drawing/2015/9/8/chartex" xmlns:mc="http://schemas.openxmlformats.org/markup-compatibility/2006" xmlns:o="urn:schemas-microsoft-com:office:office" xmlns:r="http://schemas.openxmlformats.org/officeDocument/2006/relationships" xmlns:m="http://schemas.openxmlformats.org/officeDocument/2006/math" xmlns:v="urn:schemas-microsoft-com:vml" xmlns:wp14="http://schemas.microsoft.com/office/word/2010/wordprocessingDrawing" xmlns:wp="http://schemas.openxmlformats.org/drawingml/2006/wordprocessingDrawing" xmlns:w10="urn:schemas-microsoft-com:office:word" xmlns:w="http://schemas.openxmlformats.org/wordprocessingml/2006/main" xmlns:w14="http://schemas.microsoft.com/office/word/2010/wordml" xmlns:w15="http://schemas.microsoft.com/office/word/2012/wordml" xmlns:w16se="http://schemas.microsoft.com/office/word/2015/wordml/symex" xmlns:wpg="http://schemas.microsoft.com/office/word/2010/wordprocessingGroup" xmlns:wpi="http://schemas.microsoft.com/office/word/2010/wordprocessingInk" xmlns:wne="http://schemas.microsoft.com/office/word/2006/wordml" xmlns:wps="http://schemas.microsoft.com/office/word/2010/wordprocessingShape" mc:Ignorable="w14 w15 w16se wp14">
   <w:body>
     <w:p>
       <w:pPr>
         <w:pStyle w:val="a3"/>
-        <w:spacing w:line="276" w:lineRule="auto"/>
-        <w:rPr>
-          <w:rFonts w:ascii="Times New Roman" w:eastAsia="Times New Roman" w:hAnsi="Times New Roman" w:cs="Times New Roman"/>
+        <w:spacing w:before="0" w:after="0" w:line="276" w:lineRule="auto"/>
+        <w:rPr>
+          <w:rFonts w:eastAsia="Times New Roman" w:cstheme="majorHAnsi"/>
+          <w:color w:val="000000" w:themeColor="text1"/>
+          <w:sz w:val="36"/>
+          <w:szCs w:val="36"/>
+        </w:rPr>
+      </w:pPr>
+      <w:bookmarkStart w:id="0" w:name="_heading=h.w86ion3dvh08" w:colFirst="0" w:colLast="0"/>
+      <w:bookmarkEnd w:id="0"/>
+    </w:p>
+    <w:p>
+      <w:pPr>
+        <w:pStyle w:val="a3"/>
+        <w:spacing w:before="0" w:after="0" w:line="276" w:lineRule="auto"/>
+        <w:jc w:val="center"/>
+        <w:rPr>
+          <w:rFonts w:eastAsia="Times New Roman" w:cstheme="majorHAnsi"/>
+          <w:b w:val="0"/>
+          <w:color w:val="000000" w:themeColor="text1"/>
+          <w:sz w:val="36"/>
+          <w:szCs w:val="36"/>
+        </w:rPr>
+      </w:pPr>
+      <w:bookmarkStart w:id="1" w:name="_heading=h.wa25rz3axcaa" w:colFirst="0" w:colLast="0"/>
+      <w:bookmarkEnd w:id="1"/>
+      <w:r>
+        <w:rPr>
+          <w:rFonts w:eastAsia="Times New Roman" w:cstheme="majorHAnsi"/>
+          <w:b w:val="0"/>
+          <w:color w:val="000000" w:themeColor="text1"/>
+          <w:sz w:val="36"/>
+          <w:szCs w:val="36"/>
+        </w:rPr>
+        <w:t>Руководство пользователя</w:t>
+      </w:r>
+    </w:p>
+    <w:p>
+      <w:pPr>
+        <w:pStyle w:val="a3"/>
+        <w:spacing w:before="0" w:after="0" w:line="276" w:lineRule="auto"/>
+        <w:jc w:val="center"/>
+        <w:rPr>
+          <w:rFonts w:eastAsia="Times New Roman" w:cstheme="majorHAnsi"/>
+          <w:b w:val="0"/>
+          <w:color w:val="000000" w:themeColor="text1"/>
+          <w:sz w:val="36"/>
+          <w:szCs w:val="36"/>
+        </w:rPr>
+      </w:pPr>
+      <w:bookmarkStart w:id="2" w:name="_heading=h.7ihrb595hloc" w:colFirst="0" w:colLast="0"/>
+      <w:bookmarkEnd w:id="2"/>
+    </w:p>
+    <w:p>
+      <w:pPr>
+        <w:pStyle w:val="a3"/>
+        <w:spacing w:before="0" w:after="0" w:line="276" w:lineRule="auto"/>
+        <w:jc w:val="center"/>
+        <w:rPr>
+          <w:rFonts w:eastAsia="Times New Roman" w:cstheme="majorHAnsi"/>
+          <w:b w:val="0"/>
+          <w:color w:val="000000" w:themeColor="text1"/>
+          <w:sz w:val="36"/>
+          <w:szCs w:val="36"/>
+        </w:rPr>
+      </w:pPr>
+    </w:p>
+    <w:p>
+      <w:pPr>
+        <w:pStyle w:val="a3"/>
+        <w:spacing w:before="0" w:after="0" w:line="276" w:lineRule="auto"/>
+        <w:jc w:val="center"/>
+        <w:rPr>
+          <w:rFonts w:eastAsia="Times New Roman" w:cstheme="majorHAnsi"/>
+          <w:b w:val="0"/>
+          <w:color w:val="000000" w:themeColor="text1"/>
+          <w:sz w:val="36"/>
+          <w:szCs w:val="36"/>
+        </w:rPr>
+      </w:pPr>
+    </w:p>
+    <w:p>
+      <w:pPr>
+        <w:pStyle w:val="a3"/>
+        <w:spacing w:before="0" w:after="0" w:line="276" w:lineRule="auto"/>
+        <w:jc w:val="center"/>
+        <w:rPr>
+          <w:rFonts w:eastAsia="Times New Roman" w:cstheme="majorHAnsi"/>
+          <w:b w:val="0"/>
+          <w:color w:val="000000" w:themeColor="text1"/>
+          <w:sz w:val="36"/>
+          <w:szCs w:val="36"/>
+        </w:rPr>
+      </w:pPr>
+    </w:p>
+    <w:p>
+      <w:pPr>
+        <w:pStyle w:val="a3"/>
+        <w:spacing w:before="0" w:after="0" w:line="276" w:lineRule="auto"/>
+        <w:jc w:val="center"/>
+        <w:rPr>
+          <w:rFonts w:eastAsia="Times New Roman" w:cstheme="majorHAnsi"/>
+          <w:b w:val="0"/>
+          <w:color w:val="000000" w:themeColor="text1"/>
+          <w:sz w:val="36"/>
+          <w:szCs w:val="36"/>
+        </w:rPr>
+      </w:pPr>
+    </w:p>
+    <w:p>
+      <w:pPr>
+        <w:pStyle w:val="a3"/>
+        <w:spacing w:before="0" w:after="0" w:line="276" w:lineRule="auto"/>
+        <w:jc w:val="center"/>
+        <w:rPr>
+          <w:rFonts w:eastAsia="Times New Roman" w:cstheme="majorHAnsi"/>
+          <w:b w:val="0"/>
+          <w:color w:val="000000" w:themeColor="text1"/>
+          <w:sz w:val="36"/>
+          <w:szCs w:val="36"/>
+        </w:rPr>
+      </w:pPr>
+    </w:p>
+    <w:p>
+      <w:pPr>
+        <w:pStyle w:val="a3"/>
+        <w:spacing w:before="0" w:after="0" w:line="276" w:lineRule="auto"/>
+        <w:jc w:val="center"/>
+        <w:rPr>
+          <w:rFonts w:eastAsia="Times New Roman" w:cstheme="majorHAnsi"/>
+          <w:b w:val="0"/>
+          <w:color w:val="000000" w:themeColor="text1"/>
+          <w:sz w:val="36"/>
+          <w:szCs w:val="36"/>
+        </w:rPr>
+      </w:pPr>
+    </w:p>
+    <w:p>
+      <w:pPr>
+        <w:pStyle w:val="a3"/>
+        <w:spacing w:before="0" w:after="0" w:line="276" w:lineRule="auto"/>
+        <w:jc w:val="center"/>
+        <w:rPr>
+          <w:rFonts w:eastAsia="Times New Roman" w:cstheme="majorHAnsi"/>
+          <w:b w:val="0"/>
+          <w:color w:val="000000" w:themeColor="text1"/>
+          <w:sz w:val="36"/>
+          <w:szCs w:val="36"/>
+        </w:rPr>
+      </w:pPr>
+      <w:r>
+        <w:rPr>
+          <w:rFonts w:eastAsia="Times New Roman" w:cstheme="majorHAnsi"/>
+          <w:b w:val="0"/>
+          <w:color w:val="000000" w:themeColor="text1"/>
+          <w:sz w:val="36"/>
+          <w:szCs w:val="36"/>
+        </w:rPr>
+        <w:t xml:space="preserve">Итоговый проект по дисциплине </w:t>
+      </w:r>
+    </w:p>
+    <w:p>
+      <w:pPr>
+        <w:pStyle w:val="a3"/>
+        <w:spacing w:before="0" w:after="0" w:line="276" w:lineRule="auto"/>
+        <w:jc w:val="center"/>
+        <w:rPr>
+          <w:rFonts w:eastAsia="Times New Roman" w:cstheme="majorHAnsi"/>
+          <w:b w:val="0"/>
+          <w:color w:val="000000" w:themeColor="text1"/>
+          <w:sz w:val="36"/>
+          <w:szCs w:val="36"/>
+        </w:rPr>
+      </w:pPr>
+      <w:r>
+        <w:rPr>
+          <w:rFonts w:eastAsia="Times New Roman" w:cstheme="majorHAnsi"/>
+          <w:b w:val="0"/>
+          <w:color w:val="000000" w:themeColor="text1"/>
+          <w:sz w:val="36"/>
+          <w:szCs w:val="36"/>
+        </w:rPr>
+        <w:t xml:space="preserve">«Проектный семинар </w:t>
+      </w:r>
+      <w:proofErr w:type="spellStart"/>
+      <w:r>
+        <w:rPr>
+          <w:rFonts w:eastAsia="Times New Roman" w:cstheme="majorHAnsi"/>
+          <w:b w:val="0"/>
+          <w:color w:val="000000" w:themeColor="text1"/>
+          <w:sz w:val="36"/>
+          <w:szCs w:val="36"/>
+        </w:rPr>
+        <w:t>Python</w:t>
+      </w:r>
+      <w:proofErr w:type="spellEnd"/>
+      <w:r>
+        <w:rPr>
+          <w:rFonts w:eastAsia="Times New Roman" w:cstheme="majorHAnsi"/>
+          <w:b w:val="0"/>
+          <w:color w:val="000000" w:themeColor="text1"/>
+          <w:sz w:val="36"/>
+          <w:szCs w:val="36"/>
+        </w:rPr>
+        <w:t xml:space="preserve"> в науке о данных</w:t>
+      </w:r>
+      <w:r>
+        <w:rPr>
+          <w:rFonts w:eastAsia="Times New Roman" w:cstheme="majorHAnsi"/>
+          <w:b w:val="0"/>
+          <w:color w:val="000000" w:themeColor="text1"/>
+          <w:sz w:val="36"/>
+          <w:szCs w:val="36"/>
+        </w:rPr>
+        <w:t>»</w:t>
+      </w:r>
+    </w:p>
+    <w:p>
+      <w:pPr>
+        <w:pStyle w:val="a3"/>
+        <w:spacing w:before="0" w:after="0" w:line="276" w:lineRule="auto"/>
+        <w:jc w:val="center"/>
+        <w:rPr>
+          <w:rFonts w:eastAsia="Times New Roman" w:cstheme="majorHAnsi"/>
+          <w:b w:val="0"/>
+          <w:color w:val="000000" w:themeColor="text1"/>
+          <w:sz w:val="36"/>
+          <w:szCs w:val="36"/>
+        </w:rPr>
+      </w:pPr>
+      <w:r>
+        <w:rPr>
+          <w:rFonts w:eastAsia="Times New Roman" w:cstheme="majorHAnsi"/>
+          <w:b w:val="0"/>
+          <w:color w:val="000000" w:themeColor="text1"/>
+          <w:sz w:val="36"/>
+          <w:szCs w:val="36"/>
+        </w:rPr>
+        <w:t>ОП «Информатика и вычислительная техника»</w:t>
+      </w:r>
+    </w:p>
+    <w:p>
+      <w:pPr>
+        <w:jc w:val="center"/>
+        <w:rPr>
+          <w:rFonts w:eastAsia="Times New Roman" w:cstheme="majorHAnsi"/>
+          <w:b/>
+          <w:color w:val="000000" w:themeColor="text1"/>
+          <w:sz w:val="36"/>
+          <w:szCs w:val="36"/>
+        </w:rPr>
+      </w:pPr>
+      <w:r>
+        <w:rPr>
+          <w:rFonts w:cstheme="majorHAnsi"/>
+          <w:sz w:val="36"/>
+          <w:szCs w:val="36"/>
+        </w:rPr>
+        <w:t>МИЭМ НИУ ВШЭ</w:t>
+      </w:r>
+      <w:bookmarkStart w:id="3" w:name="_heading=h.9pzrmes21efh" w:colFirst="0" w:colLast="0"/>
+      <w:bookmarkStart w:id="4" w:name="_heading=h.htw33fnlcm76" w:colFirst="0" w:colLast="0"/>
+      <w:bookmarkEnd w:id="3"/>
+      <w:bookmarkEnd w:id="4"/>
+    </w:p>
+    <w:p>
+      <w:pPr>
+        <w:pStyle w:val="a3"/>
+        <w:spacing w:before="0" w:after="0" w:line="276" w:lineRule="auto"/>
+        <w:jc w:val="right"/>
+        <w:rPr>
+          <w:rFonts w:eastAsia="Times New Roman" w:cstheme="majorHAnsi"/>
+          <w:b w:val="0"/>
+          <w:color w:val="000000" w:themeColor="text1"/>
+          <w:sz w:val="36"/>
+          <w:szCs w:val="36"/>
+        </w:rPr>
+      </w:pPr>
+    </w:p>
+    <w:p>
+      <w:pPr>
+        <w:pStyle w:val="a3"/>
+        <w:spacing w:before="0" w:after="0" w:line="276" w:lineRule="auto"/>
+        <w:jc w:val="right"/>
+        <w:rPr>
+          <w:rFonts w:eastAsia="Times New Roman" w:cstheme="majorHAnsi"/>
+          <w:b w:val="0"/>
+          <w:color w:val="000000" w:themeColor="text1"/>
+          <w:sz w:val="36"/>
+          <w:szCs w:val="36"/>
+        </w:rPr>
+      </w:pPr>
+    </w:p>
+    <w:p>
+      <w:pPr>
+        <w:pStyle w:val="a3"/>
+        <w:spacing w:before="0" w:after="0" w:line="276" w:lineRule="auto"/>
+        <w:jc w:val="right"/>
+        <w:rPr>
+          <w:rFonts w:eastAsia="Times New Roman" w:cstheme="majorHAnsi"/>
+          <w:b w:val="0"/>
+          <w:color w:val="000000" w:themeColor="text1"/>
+          <w:sz w:val="36"/>
+          <w:szCs w:val="36"/>
+        </w:rPr>
+      </w:pPr>
+    </w:p>
+    <w:p>
+      <w:pPr>
+        <w:pStyle w:val="a3"/>
+        <w:spacing w:before="0" w:after="0" w:line="276" w:lineRule="auto"/>
+        <w:jc w:val="right"/>
+        <w:rPr>
+          <w:rFonts w:eastAsia="Times New Roman" w:cstheme="majorHAnsi"/>
+          <w:b w:val="0"/>
+          <w:color w:val="000000" w:themeColor="text1"/>
+          <w:sz w:val="36"/>
+          <w:szCs w:val="36"/>
+        </w:rPr>
+      </w:pPr>
+    </w:p>
+    <w:p>
+      <w:pPr>
+        <w:pStyle w:val="a3"/>
+        <w:spacing w:before="0" w:after="0" w:line="276" w:lineRule="auto"/>
+        <w:jc w:val="right"/>
+        <w:rPr>
+          <w:rFonts w:eastAsia="Times New Roman" w:cstheme="majorHAnsi"/>
+          <w:b w:val="0"/>
+          <w:color w:val="000000" w:themeColor="text1"/>
+          <w:sz w:val="36"/>
+          <w:szCs w:val="36"/>
+        </w:rPr>
+      </w:pPr>
+    </w:p>
+    <w:p>
+      <w:pPr>
+        <w:pStyle w:val="a3"/>
+        <w:spacing w:before="0" w:after="0" w:line="276" w:lineRule="auto"/>
+        <w:jc w:val="right"/>
+        <w:rPr>
+          <w:rFonts w:eastAsia="Times New Roman" w:cstheme="majorHAnsi"/>
+          <w:b w:val="0"/>
+          <w:color w:val="000000" w:themeColor="text1"/>
+          <w:sz w:val="36"/>
+          <w:szCs w:val="36"/>
+        </w:rPr>
+      </w:pPr>
+    </w:p>
+    <w:p>
+      <w:pPr>
+        <w:pStyle w:val="a3"/>
+        <w:spacing w:before="0" w:after="0" w:line="276" w:lineRule="auto"/>
+        <w:jc w:val="right"/>
+        <w:rPr>
+          <w:rFonts w:eastAsia="Times New Roman" w:cstheme="majorHAnsi"/>
+          <w:b w:val="0"/>
+          <w:color w:val="000000" w:themeColor="text1"/>
+          <w:sz w:val="36"/>
+          <w:szCs w:val="36"/>
+        </w:rPr>
+      </w:pPr>
+    </w:p>
+    <w:p>
+      <w:pPr>
+        <w:pStyle w:val="a3"/>
+        <w:spacing w:before="0" w:after="0" w:line="276" w:lineRule="auto"/>
+        <w:jc w:val="right"/>
+        <w:rPr>
+          <w:rFonts w:eastAsia="Times New Roman" w:cstheme="majorHAnsi"/>
+          <w:b w:val="0"/>
+          <w:color w:val="000000" w:themeColor="text1"/>
+          <w:sz w:val="36"/>
+          <w:szCs w:val="36"/>
+        </w:rPr>
+      </w:pPr>
+    </w:p>
+    <w:p>
+      <w:pPr>
+        <w:pStyle w:val="a3"/>
+        <w:spacing w:before="0" w:after="0" w:line="276" w:lineRule="auto"/>
+        <w:jc w:val="right"/>
+        <w:rPr>
+          <w:rFonts w:eastAsia="Times New Roman" w:cstheme="majorHAnsi"/>
+          <w:b w:val="0"/>
+          <w:color w:val="000000" w:themeColor="text1"/>
+          <w:sz w:val="36"/>
+          <w:szCs w:val="36"/>
+        </w:rPr>
+      </w:pPr>
+    </w:p>
+    <w:p>
+      <w:pPr>
+        <w:pStyle w:val="a3"/>
+        <w:spacing w:before="0" w:after="0" w:line="276" w:lineRule="auto"/>
+        <w:jc w:val="right"/>
+        <w:rPr>
+          <w:rFonts w:eastAsia="Times New Roman" w:cstheme="majorHAnsi"/>
+          <w:b w:val="0"/>
+          <w:color w:val="000000" w:themeColor="text1"/>
+          <w:sz w:val="36"/>
+          <w:szCs w:val="36"/>
+        </w:rPr>
+      </w:pPr>
+    </w:p>
+    <w:p>
+      <w:pPr>
+        <w:pStyle w:val="a3"/>
+        <w:spacing w:before="0" w:after="0" w:line="276" w:lineRule="auto"/>
+        <w:jc w:val="right"/>
+        <w:rPr>
+          <w:rFonts w:eastAsia="Times New Roman" w:cstheme="majorHAnsi"/>
+          <w:b w:val="0"/>
+          <w:color w:val="000000" w:themeColor="text1"/>
+          <w:sz w:val="36"/>
+          <w:szCs w:val="36"/>
+        </w:rPr>
+      </w:pPr>
+    </w:p>
+    <w:p>
+      <w:pPr>
+        <w:pStyle w:val="a3"/>
+        <w:spacing w:before="0" w:after="0" w:line="276" w:lineRule="auto"/>
+        <w:jc w:val="right"/>
+        <w:rPr>
+          <w:rFonts w:eastAsia="Times New Roman" w:cstheme="majorHAnsi"/>
+          <w:b w:val="0"/>
+          <w:color w:val="000000" w:themeColor="text1"/>
+          <w:sz w:val="36"/>
+          <w:szCs w:val="36"/>
+        </w:rPr>
+      </w:pPr>
+    </w:p>
+    <w:p>
+      <w:pPr>
+        <w:pStyle w:val="a3"/>
+        <w:spacing w:before="0" w:after="0" w:line="276" w:lineRule="auto"/>
+        <w:jc w:val="right"/>
+        <w:rPr>
+          <w:rFonts w:eastAsia="Times New Roman" w:cstheme="majorHAnsi"/>
+          <w:b w:val="0"/>
           <w:color w:val="000000" w:themeColor="text1"/>
           <w:sz w:val="28"/>
           <w:szCs w:val="28"/>
         </w:rPr>
       </w:pPr>
-      <w:bookmarkStart w:id="0" w:name="_heading=h.w86ion3dvh08" w:colFirst="0" w:colLast="0"/>
-      <w:bookmarkEnd w:id="0"/>
-    </w:p>
-    <w:p>
-      <w:pPr>
-        <w:pStyle w:val="a3"/>
-        <w:spacing w:line="276" w:lineRule="auto"/>
-        <w:jc w:val="center"/>
-        <w:rPr>
-          <w:rFonts w:ascii="Times New Roman" w:eastAsia="Times New Roman" w:hAnsi="Times New Roman" w:cs="Times New Roman"/>
+      <w:r>
+        <w:rPr>
+          <w:rFonts w:eastAsia="Times New Roman" w:cstheme="majorHAnsi"/>
           <w:b w:val="0"/>
-          <w:color w:val="000000" w:themeColor="text1"/>
-          <w:sz w:val="40"/>
-          <w:szCs w:val="40"/>
-        </w:rPr>
-      </w:pPr>
-      <w:bookmarkStart w:id="1" w:name="_heading=h.wa25rz3axcaa" w:colFirst="0" w:colLast="0"/>
-      <w:bookmarkEnd w:id="1"/>
-      <w:r>
-        <w:rPr>
-          <w:rFonts w:ascii="Times New Roman" w:eastAsia="Times New Roman" w:hAnsi="Times New Roman" w:cs="Times New Roman"/>
-          <w:b w:val="0"/>
-          <w:color w:val="000000" w:themeColor="text1"/>
-          <w:sz w:val="40"/>
-          <w:szCs w:val="40"/>
-        </w:rPr>
-        <w:t>Руководство пользователя</w:t>
-      </w:r>
-    </w:p>
-    <w:p>
-      <w:pPr>
-        <w:pStyle w:val="a3"/>
-        <w:spacing w:line="276" w:lineRule="auto"/>
-        <w:jc w:val="center"/>
-        <w:rPr>
-          <w:rFonts w:ascii="Times New Roman" w:eastAsia="Times New Roman" w:hAnsi="Times New Roman" w:cs="Times New Roman"/>
-          <w:b w:val="0"/>
-          <w:color w:val="000000" w:themeColor="text1"/>
-          <w:sz w:val="40"/>
-          <w:szCs w:val="40"/>
-        </w:rPr>
-      </w:pPr>
-      <w:bookmarkStart w:id="2" w:name="_heading=h.7ihrb595hloc" w:colFirst="0" w:colLast="0"/>
-      <w:bookmarkEnd w:id="2"/>
-      <w:r>
-        <w:rPr>
-          <w:rFonts w:ascii="Times New Roman" w:eastAsia="Times New Roman" w:hAnsi="Times New Roman" w:cs="Times New Roman"/>
-          <w:b w:val="0"/>
-          <w:color w:val="000000" w:themeColor="text1"/>
-          <w:sz w:val="40"/>
-          <w:szCs w:val="40"/>
-        </w:rPr>
-        <w:t>Итоговый проект по дисциплине «Проектный семинар Python в науке о данных, ОП «Информатика и вычислительная техника»</w:t>
-      </w:r>
-    </w:p>
-    <w:p>
-      <w:pPr>
-        <w:pStyle w:val="a3"/>
-        <w:spacing w:line="276" w:lineRule="auto"/>
-        <w:jc w:val="center"/>
-        <w:rPr>
-          <w:rFonts w:ascii="Times New Roman" w:eastAsia="Times New Roman" w:hAnsi="Times New Roman" w:cs="Times New Roman"/>
-          <w:b w:val="0"/>
-          <w:color w:val="000000" w:themeColor="text1"/>
-          <w:sz w:val="40"/>
-          <w:szCs w:val="40"/>
-        </w:rPr>
-      </w:pPr>
-      <w:bookmarkStart w:id="3" w:name="_heading=h.9pzrmes21efh" w:colFirst="0" w:colLast="0"/>
-      <w:bookmarkEnd w:id="3"/>
-      <w:r>
-        <w:rPr>
-          <w:rFonts w:ascii="Times New Roman" w:eastAsia="Times New Roman" w:hAnsi="Times New Roman" w:cs="Times New Roman"/>
-          <w:b w:val="0"/>
-          <w:color w:val="000000" w:themeColor="text1"/>
-          <w:sz w:val="40"/>
-          <w:szCs w:val="40"/>
-        </w:rPr>
-        <w:t>Программа для интернет-магазина</w:t>
-      </w:r>
-    </w:p>
-    <w:p>
-      <w:pPr>
-        <w:pStyle w:val="a3"/>
-        <w:spacing w:line="276" w:lineRule="auto"/>
-        <w:jc w:val="center"/>
-        <w:rPr>
-          <w:rFonts w:ascii="Times New Roman" w:eastAsia="Times New Roman" w:hAnsi="Times New Roman" w:cs="Times New Roman"/>
-          <w:color w:val="000000" w:themeColor="text1"/>
-          <w:sz w:val="40"/>
-          <w:szCs w:val="40"/>
-        </w:rPr>
-      </w:pPr>
-      <w:bookmarkStart w:id="4" w:name="_heading=h.htw33fnlcm76" w:colFirst="0" w:colLast="0"/>
-      <w:bookmarkEnd w:id="4"/>
-      <w:r>
-        <w:rPr>
-          <w:rFonts w:ascii="Times New Roman" w:eastAsia="Times New Roman" w:hAnsi="Times New Roman" w:cs="Times New Roman"/>
-          <w:color w:val="000000" w:themeColor="text1"/>
-          <w:sz w:val="40"/>
-          <w:szCs w:val="40"/>
-        </w:rPr>
-        <w:t>БИВ223 Бригада №7</w:t>
-      </w:r>
-    </w:p>
-    <w:p/>
-    <w:p>
-      <w:pPr>
-        <w:jc w:val="center"/>
-        <w:rPr>
-          <w:rFonts w:ascii="Times New Roman" w:eastAsia="Times New Roman" w:hAnsi="Times New Roman" w:cs="Times New Roman"/>
-          <w:color w:val="000000" w:themeColor="text1"/>
-          <w:sz w:val="40"/>
-          <w:szCs w:val="40"/>
-        </w:rPr>
-      </w:pPr>
-    </w:p>
-    <w:p>
-      <w:pPr>
-        <w:rPr>
-          <w:rFonts w:ascii="Times New Roman" w:eastAsia="Times New Roman" w:hAnsi="Times New Roman" w:cs="Times New Roman"/>
-          <w:color w:val="000000" w:themeColor="text1"/>
-        </w:rPr>
-      </w:pPr>
-    </w:p>
-    <w:p>
-      <w:pPr>
-        <w:pStyle w:val="a3"/>
-        <w:spacing w:line="276" w:lineRule="auto"/>
-        <w:rPr>
-          <w:rFonts w:ascii="Times New Roman" w:eastAsia="Times New Roman" w:hAnsi="Times New Roman" w:cs="Times New Roman"/>
-          <w:color w:val="000000" w:themeColor="text1"/>
-          <w:sz w:val="40"/>
-          <w:szCs w:val="40"/>
-        </w:rPr>
-      </w:pPr>
-      <w:bookmarkStart w:id="5" w:name="_heading=h.xmuxrzxgra5l" w:colFirst="0" w:colLast="0"/>
-      <w:bookmarkEnd w:id="5"/>
-    </w:p>
-    <w:p>
-      <w:pPr>
-        <w:pStyle w:val="a3"/>
-        <w:spacing w:line="276" w:lineRule="auto"/>
-        <w:rPr>
-          <w:rFonts w:ascii="Times New Roman" w:eastAsia="Times New Roman" w:hAnsi="Times New Roman" w:cs="Times New Roman"/>
-          <w:color w:val="000000" w:themeColor="text1"/>
-          <w:sz w:val="40"/>
-          <w:szCs w:val="40"/>
-        </w:rPr>
-      </w:pPr>
-      <w:bookmarkStart w:id="6" w:name="_heading=h.3rtbbdkcy5fq" w:colFirst="0" w:colLast="0"/>
-      <w:bookmarkEnd w:id="6"/>
-    </w:p>
-    <w:p>
-      <w:pPr>
-        <w:spacing w:line="276" w:lineRule="auto"/>
-        <w:rPr>
-          <w:rFonts w:ascii="Times New Roman" w:eastAsia="Times New Roman" w:hAnsi="Times New Roman" w:cs="Times New Roman"/>
-          <w:color w:val="000000" w:themeColor="text1"/>
-        </w:rPr>
-      </w:pPr>
-    </w:p>
-    <w:p>
-      <w:pPr>
-        <w:spacing w:line="276" w:lineRule="auto"/>
-        <w:rPr>
-          <w:rFonts w:ascii="Times New Roman" w:eastAsia="Times New Roman" w:hAnsi="Times New Roman" w:cs="Times New Roman"/>
           <w:color w:val="000000" w:themeColor="text1"/>
           <w:sz w:val="28"/>
           <w:szCs w:val="28"/>
         </w:rPr>
-      </w:pPr>
-    </w:p>
-    <w:p>
-      <w:pPr>
-        <w:rPr>
-          <w:rFonts w:ascii="Times New Roman" w:eastAsia="Times New Roman" w:hAnsi="Times New Roman" w:cs="Times New Roman"/>
-          <w:color w:val="000000" w:themeColor="text1"/>
+        <w:t>БИВ223 Бригада №7</w:t>
+      </w:r>
+    </w:p>
+    <w:p>
+      <w:pPr>
+        <w:jc w:val="right"/>
+        <w:rPr>
+          <w:rFonts w:cstheme="majorHAnsi"/>
           <w:sz w:val="28"/>
           <w:szCs w:val="28"/>
         </w:rPr>
       </w:pPr>
-      <w:r>
-        <w:rPr>
-          <w:rFonts w:ascii="Times New Roman" w:hAnsi="Times New Roman" w:cs="Times New Roman"/>
-          <w:color w:val="000000" w:themeColor="text1"/>
-        </w:rPr>
-        <w:br w:type="page"/>
-      </w:r>
-    </w:p>
-    <w:p>
-      <w:pPr>
-        <w:keepNext/>
-        <w:keepLines/>
-        <w:pBdr>
-          <w:top w:val="nil"/>
-          <w:left w:val="nil"/>
-          <w:bottom w:val="nil"/>
-          <w:right w:val="nil"/>
-          <w:between w:val="nil"/>
-        </w:pBdr>
-        <w:spacing w:before="240" w:after="0"/>
-        <w:rPr>
-          <w:rFonts w:ascii="Times New Roman" w:eastAsia="Times New Roman" w:hAnsi="Times New Roman" w:cs="Times New Roman"/>
-          <w:color w:val="000000" w:themeColor="text1"/>
+      <w:proofErr w:type="spellStart"/>
+      <w:r>
+        <w:rPr>
+          <w:rFonts w:cstheme="majorHAnsi"/>
           <w:sz w:val="28"/>
           <w:szCs w:val="28"/>
         </w:rPr>
-      </w:pPr>
-      <w:r>
-        <w:rPr>
-          <w:rFonts w:ascii="Times New Roman" w:eastAsia="Times New Roman" w:hAnsi="Times New Roman" w:cs="Times New Roman"/>
-          <w:color w:val="000000" w:themeColor="text1"/>
+        <w:t>Ряднов</w:t>
+      </w:r>
+      <w:proofErr w:type="spellEnd"/>
+      <w:r>
+        <w:rPr>
+          <w:rFonts w:cstheme="majorHAnsi"/>
           <w:sz w:val="28"/>
           <w:szCs w:val="28"/>
         </w:rPr>
-        <w:lastRenderedPageBreak/>
+        <w:t xml:space="preserve"> Иван Максимович (директор бригады, номер и адрес)</w:t>
+      </w:r>
+    </w:p>
+    <w:p>
+      <w:pPr>
+        <w:jc w:val="right"/>
+        <w:rPr>
+          <w:rFonts w:cstheme="majorHAnsi"/>
+          <w:sz w:val="28"/>
+          <w:szCs w:val="28"/>
+        </w:rPr>
+      </w:pPr>
+      <w:r>
+        <w:rPr>
+          <w:rFonts w:cstheme="majorHAnsi"/>
+          <w:sz w:val="28"/>
+          <w:szCs w:val="28"/>
+        </w:rPr>
+        <w:t>Болезнов Степан Андреевич</w:t>
+      </w:r>
+    </w:p>
+    <w:p>
+      <w:pPr>
+        <w:rPr>
+          <w:rFonts w:cstheme="majorHAnsi"/>
+          <w:sz w:val="28"/>
+          <w:szCs w:val="28"/>
+        </w:rPr>
+      </w:pPr>
+      <w:r>
+        <w:rPr>
+          <w:rFonts w:cstheme="majorHAnsi"/>
+          <w:sz w:val="28"/>
+          <w:szCs w:val="28"/>
+        </w:rPr>
+        <w:br w:type="page"/>
+      </w:r>
+    </w:p>
+    <w:p>
+      <w:pPr>
+        <w:jc w:val="right"/>
+        <w:rPr>
+          <w:rFonts w:cstheme="majorHAnsi"/>
+          <w:sz w:val="28"/>
+          <w:szCs w:val="28"/>
+        </w:rPr>
+      </w:pPr>
+    </w:p>
+    <w:p>
+      <w:pPr>
+        <w:pStyle w:val="1"/>
+        <w:rPr>
+          <w:rFonts w:eastAsia="Times New Roman"/>
+        </w:rPr>
+      </w:pPr>
+      <w:r>
+        <w:rPr>
+          <w:rFonts w:eastAsia="Times New Roman"/>
+        </w:rPr>
         <w:t>Оглавление</w:t>
       </w:r>
     </w:p>
     <w:sdt>
       <w:sdtPr>
         <w:rPr>
-          <w:rFonts w:ascii="Times New Roman" w:hAnsi="Times New Roman" w:cs="Times New Roman"/>
-          <w:color w:val="000000" w:themeColor="text1"/>
+          <w:rFonts w:cstheme="majorHAnsi"/>
+          <w:color w:val="000000" w:themeColor="text1"/>
+          <w:szCs w:val="24"/>
         </w:rPr>
         <w:id w:val="785857755"/>
         <w:docPartObj>
@@ -245,6 +562,7 @@
           <w:docPartUnique/>
         </w:docPartObj>
       </w:sdtPr>
+      <w:sdtEndPr/>
       <w:sdtContent>
         <w:p>
           <w:pPr>
@@ -252,50 +570,52 @@
             <w:tabs>
               <w:tab w:val="right" w:leader="dot" w:pos="12000"/>
             </w:tabs>
-            <w:spacing w:before="60" w:after="0" w:line="240" w:lineRule="auto"/>
+            <w:spacing w:after="0" w:line="276" w:lineRule="auto"/>
             <w:rPr>
-              <w:rFonts w:ascii="Times New Roman" w:eastAsia="Arial" w:hAnsi="Times New Roman" w:cs="Times New Roman"/>
+              <w:rFonts w:eastAsia="Arial" w:cstheme="majorHAnsi"/>
               <w:b/>
               <w:color w:val="000000" w:themeColor="text1"/>
+              <w:szCs w:val="24"/>
             </w:rPr>
           </w:pPr>
           <w:r>
             <w:rPr>
-              <w:rFonts w:ascii="Times New Roman" w:hAnsi="Times New Roman" w:cs="Times New Roman"/>
+              <w:rFonts w:cstheme="majorHAnsi"/>
               <w:color w:val="000000" w:themeColor="text1"/>
+              <w:szCs w:val="24"/>
             </w:rPr>
             <w:fldChar w:fldCharType="begin"/>
           </w:r>
           <w:r>
             <w:rPr>
-              <w:rFonts w:ascii="Times New Roman" w:hAnsi="Times New Roman" w:cs="Times New Roman"/>
+              <w:rFonts w:cstheme="majorHAnsi"/>
               <w:color w:val="000000" w:themeColor="text1"/>
+              <w:szCs w:val="24"/>
             </w:rPr>
             <w:instrText xml:space="preserve"> TOC \h \u \z \t "Heading 1,1,Heading 2,2,Heading 3,3,"</w:instrText>
           </w:r>
           <w:r>
             <w:rPr>
-              <w:rFonts w:ascii="Times New Roman" w:hAnsi="Times New Roman" w:cs="Times New Roman"/>
+              <w:rFonts w:cstheme="majorHAnsi"/>
               <w:color w:val="000000" w:themeColor="text1"/>
+              <w:szCs w:val="24"/>
             </w:rPr>
             <w:fldChar w:fldCharType="separate"/>
           </w:r>
           <w:hyperlink w:anchor="_heading=h.gjdgxs">
             <w:r>
               <w:rPr>
-                <w:rFonts w:ascii="Times New Roman" w:eastAsia="Times New Roman" w:hAnsi="Times New Roman" w:cs="Times New Roman"/>
+                <w:rFonts w:eastAsia="Times New Roman" w:cstheme="majorHAnsi"/>
                 <w:color w:val="000000" w:themeColor="text1"/>
-                <w:sz w:val="28"/>
-                <w:szCs w:val="28"/>
+                <w:szCs w:val="24"/>
               </w:rPr>
               <w:t>Описание приложения</w:t>
             </w:r>
             <w:r>
               <w:rPr>
-                <w:rFonts w:ascii="Times New Roman" w:eastAsia="Times New Roman" w:hAnsi="Times New Roman" w:cs="Times New Roman"/>
+                <w:rFonts w:eastAsia="Times New Roman" w:cstheme="majorHAnsi"/>
                 <w:color w:val="000000" w:themeColor="text1"/>
-                <w:sz w:val="28"/>
-                <w:szCs w:val="28"/>
+                <w:szCs w:val="24"/>
               </w:rPr>
               <w:tab/>
               <w:t>2</w:t>
@@ -308,29 +628,28 @@
             <w:tabs>
               <w:tab w:val="right" w:leader="dot" w:pos="12000"/>
             </w:tabs>
-            <w:spacing w:before="60" w:after="0" w:line="240" w:lineRule="auto"/>
+            <w:spacing w:after="0" w:line="276" w:lineRule="auto"/>
             <w:rPr>
-              <w:rFonts w:ascii="Times New Roman" w:eastAsia="Arial" w:hAnsi="Times New Roman" w:cs="Times New Roman"/>
+              <w:rFonts w:eastAsia="Arial" w:cstheme="majorHAnsi"/>
               <w:b/>
               <w:color w:val="000000" w:themeColor="text1"/>
+              <w:szCs w:val="24"/>
             </w:rPr>
           </w:pPr>
           <w:hyperlink w:anchor="_heading=h.30j0zll">
             <w:r>
               <w:rPr>
-                <w:rFonts w:ascii="Times New Roman" w:eastAsia="Times New Roman" w:hAnsi="Times New Roman" w:cs="Times New Roman"/>
+                <w:rFonts w:eastAsia="Times New Roman" w:cstheme="majorHAnsi"/>
                 <w:color w:val="000000" w:themeColor="text1"/>
-                <w:sz w:val="28"/>
-                <w:szCs w:val="28"/>
+                <w:szCs w:val="24"/>
               </w:rPr>
               <w:t>Требования к компьютеру</w:t>
             </w:r>
             <w:r>
               <w:rPr>
-                <w:rFonts w:ascii="Times New Roman" w:eastAsia="Times New Roman" w:hAnsi="Times New Roman" w:cs="Times New Roman"/>
+                <w:rFonts w:eastAsia="Times New Roman" w:cstheme="majorHAnsi"/>
                 <w:color w:val="000000" w:themeColor="text1"/>
-                <w:sz w:val="28"/>
-                <w:szCs w:val="28"/>
+                <w:szCs w:val="24"/>
               </w:rPr>
               <w:tab/>
               <w:t>3</w:t>
@@ -343,29 +662,28 @@
             <w:tabs>
               <w:tab w:val="right" w:leader="dot" w:pos="12000"/>
             </w:tabs>
-            <w:spacing w:before="60" w:after="0" w:line="240" w:lineRule="auto"/>
+            <w:spacing w:after="0" w:line="276" w:lineRule="auto"/>
             <w:rPr>
-              <w:rFonts w:ascii="Times New Roman" w:eastAsia="Arial" w:hAnsi="Times New Roman" w:cs="Times New Roman"/>
+              <w:rFonts w:eastAsia="Arial" w:cstheme="majorHAnsi"/>
               <w:b/>
               <w:color w:val="000000" w:themeColor="text1"/>
+              <w:szCs w:val="24"/>
             </w:rPr>
           </w:pPr>
           <w:hyperlink w:anchor="_heading=h.1fob9te">
             <w:r>
               <w:rPr>
-                <w:rFonts w:ascii="Times New Roman" w:eastAsia="Times New Roman" w:hAnsi="Times New Roman" w:cs="Times New Roman"/>
+                <w:rFonts w:eastAsia="Times New Roman" w:cstheme="majorHAnsi"/>
                 <w:color w:val="000000" w:themeColor="text1"/>
-                <w:sz w:val="28"/>
-                <w:szCs w:val="28"/>
+                <w:szCs w:val="24"/>
               </w:rPr>
               <w:t>Инструкция по установке и запуску</w:t>
             </w:r>
             <w:r>
               <w:rPr>
-                <w:rFonts w:ascii="Times New Roman" w:eastAsia="Times New Roman" w:hAnsi="Times New Roman" w:cs="Times New Roman"/>
+                <w:rFonts w:eastAsia="Times New Roman" w:cstheme="majorHAnsi"/>
                 <w:color w:val="000000" w:themeColor="text1"/>
-                <w:sz w:val="28"/>
-                <w:szCs w:val="28"/>
+                <w:szCs w:val="24"/>
               </w:rPr>
               <w:tab/>
               <w:t>4</w:t>
@@ -378,29 +696,28 @@
             <w:tabs>
               <w:tab w:val="right" w:leader="dot" w:pos="12000"/>
             </w:tabs>
-            <w:spacing w:before="60" w:after="0" w:line="240" w:lineRule="auto"/>
+            <w:spacing w:after="0" w:line="276" w:lineRule="auto"/>
             <w:rPr>
-              <w:rFonts w:ascii="Times New Roman" w:eastAsia="Arial" w:hAnsi="Times New Roman" w:cs="Times New Roman"/>
+              <w:rFonts w:eastAsia="Arial" w:cstheme="majorHAnsi"/>
               <w:b/>
               <w:color w:val="000000" w:themeColor="text1"/>
+              <w:szCs w:val="24"/>
             </w:rPr>
           </w:pPr>
           <w:hyperlink w:anchor="_heading=h.2et92p0">
             <w:r>
               <w:rPr>
-                <w:rFonts w:ascii="Times New Roman" w:eastAsia="Times New Roman" w:hAnsi="Times New Roman" w:cs="Times New Roman"/>
+                <w:rFonts w:eastAsia="Times New Roman" w:cstheme="majorHAnsi"/>
                 <w:color w:val="000000" w:themeColor="text1"/>
-                <w:sz w:val="28"/>
-                <w:szCs w:val="28"/>
+                <w:szCs w:val="24"/>
               </w:rPr>
               <w:t>Описание функционала приложения</w:t>
             </w:r>
             <w:r>
               <w:rPr>
-                <w:rFonts w:ascii="Times New Roman" w:eastAsia="Times New Roman" w:hAnsi="Times New Roman" w:cs="Times New Roman"/>
+                <w:rFonts w:eastAsia="Times New Roman" w:cstheme="majorHAnsi"/>
                 <w:color w:val="000000" w:themeColor="text1"/>
-                <w:sz w:val="28"/>
-                <w:szCs w:val="28"/>
+                <w:szCs w:val="24"/>
               </w:rPr>
               <w:tab/>
               <w:t>5</w:t>
@@ -408,8 +725,9 @@
           </w:hyperlink>
           <w:r>
             <w:rPr>
-              <w:rFonts w:ascii="Times New Roman" w:hAnsi="Times New Roman" w:cs="Times New Roman"/>
+              <w:rFonts w:cstheme="majorHAnsi"/>
               <w:color w:val="000000" w:themeColor="text1"/>
+              <w:szCs w:val="24"/>
             </w:rPr>
             <w:fldChar w:fldCharType="end"/>
           </w:r>
@@ -418,28 +736,30 @@
     </w:sdt>
     <w:p>
       <w:pPr>
-        <w:spacing w:line="276" w:lineRule="auto"/>
-        <w:rPr>
-          <w:rFonts w:ascii="Times New Roman" w:eastAsia="Times New Roman" w:hAnsi="Times New Roman" w:cs="Times New Roman"/>
-          <w:color w:val="000000" w:themeColor="text1"/>
-          <w:sz w:val="28"/>
-          <w:szCs w:val="28"/>
-        </w:rPr>
-      </w:pPr>
-    </w:p>
-    <w:p>
-      <w:pPr>
-        <w:rPr>
-          <w:rFonts w:ascii="Times New Roman" w:eastAsia="Times New Roman" w:hAnsi="Times New Roman" w:cs="Times New Roman"/>
-          <w:color w:val="000000" w:themeColor="text1"/>
-          <w:sz w:val="28"/>
-          <w:szCs w:val="28"/>
-        </w:rPr>
-      </w:pPr>
-      <w:r>
-        <w:rPr>
-          <w:rFonts w:ascii="Times New Roman" w:hAnsi="Times New Roman" w:cs="Times New Roman"/>
-          <w:color w:val="000000" w:themeColor="text1"/>
+        <w:spacing w:after="0" w:line="276" w:lineRule="auto"/>
+        <w:rPr>
+          <w:rFonts w:eastAsia="Times New Roman" w:cstheme="majorHAnsi"/>
+          <w:color w:val="000000" w:themeColor="text1"/>
+          <w:szCs w:val="24"/>
+        </w:rPr>
+      </w:pPr>
+    </w:p>
+    <w:p>
+      <w:pPr>
+        <w:spacing w:after="0" w:line="276" w:lineRule="auto"/>
+        <w:rPr>
+          <w:rFonts w:eastAsia="Times New Roman" w:cstheme="majorHAnsi"/>
+          <w:color w:val="000000" w:themeColor="text1"/>
+          <w:szCs w:val="24"/>
+        </w:rPr>
+      </w:pPr>
+      <w:bookmarkStart w:id="5" w:name="_GoBack"/>
+      <w:bookmarkEnd w:id="5"/>
+      <w:r>
+        <w:rPr>
+          <w:rFonts w:cstheme="majorHAnsi"/>
+          <w:color w:val="000000" w:themeColor="text1"/>
+          <w:szCs w:val="24"/>
         </w:rPr>
         <w:br w:type="page"/>
       </w:r>
@@ -447,239 +767,210 @@
     <w:p>
       <w:pPr>
         <w:pStyle w:val="1"/>
-        <w:jc w:val="center"/>
-        <w:rPr>
-          <w:rFonts w:ascii="Times New Roman" w:hAnsi="Times New Roman" w:cs="Times New Roman"/>
-          <w:color w:val="000000" w:themeColor="text1"/>
-          <w:sz w:val="36"/>
-          <w:szCs w:val="36"/>
-        </w:rPr>
-      </w:pPr>
-      <w:bookmarkStart w:id="7" w:name="_heading=h.gjdgxs" w:colFirst="0" w:colLast="0"/>
-      <w:bookmarkEnd w:id="7"/>
-      <w:r>
-        <w:rPr>
-          <w:rFonts w:ascii="Times New Roman" w:hAnsi="Times New Roman" w:cs="Times New Roman"/>
-          <w:color w:val="000000" w:themeColor="text1"/>
-        </w:rPr>
+      </w:pPr>
+      <w:bookmarkStart w:id="6" w:name="_heading=h.gjdgxs" w:colFirst="0" w:colLast="0"/>
+      <w:bookmarkEnd w:id="6"/>
+      <w:r>
         <w:lastRenderedPageBreak/>
         <w:t>Описание приложения</w:t>
       </w:r>
     </w:p>
     <w:p>
       <w:pPr>
-        <w:rPr>
-          <w:rFonts w:ascii="Times New Roman" w:eastAsia="Times New Roman" w:hAnsi="Times New Roman" w:cs="Times New Roman"/>
-          <w:color w:val="000000" w:themeColor="text1"/>
-          <w:sz w:val="28"/>
-          <w:szCs w:val="28"/>
-        </w:rPr>
-      </w:pPr>
-    </w:p>
-    <w:p>
-      <w:pPr>
-        <w:rPr>
-          <w:rFonts w:ascii="Times New Roman" w:eastAsia="Times New Roman" w:hAnsi="Times New Roman" w:cs="Times New Roman"/>
-          <w:color w:val="000000" w:themeColor="text1"/>
-          <w:sz w:val="28"/>
-          <w:szCs w:val="28"/>
-        </w:rPr>
-      </w:pPr>
-      <w:r>
-        <w:rPr>
-          <w:rFonts w:ascii="Times New Roman" w:eastAsia="Times New Roman" w:hAnsi="Times New Roman" w:cs="Times New Roman"/>
-          <w:color w:val="000000" w:themeColor="text1"/>
-          <w:sz w:val="28"/>
-          <w:szCs w:val="28"/>
+        <w:spacing w:after="0" w:line="276" w:lineRule="auto"/>
+        <w:rPr>
+          <w:rFonts w:eastAsia="Times New Roman" w:cstheme="majorHAnsi"/>
+          <w:color w:val="000000" w:themeColor="text1"/>
+          <w:szCs w:val="24"/>
+        </w:rPr>
+      </w:pPr>
+    </w:p>
+    <w:p>
+      <w:pPr>
+        <w:spacing w:after="0" w:line="276" w:lineRule="auto"/>
+        <w:rPr>
+          <w:rFonts w:eastAsia="Times New Roman" w:cstheme="majorHAnsi"/>
+          <w:color w:val="000000" w:themeColor="text1"/>
+          <w:szCs w:val="24"/>
+        </w:rPr>
+      </w:pPr>
+      <w:r>
+        <w:rPr>
+          <w:rFonts w:eastAsia="Times New Roman" w:cstheme="majorHAnsi"/>
+          <w:color w:val="000000" w:themeColor="text1"/>
+          <w:szCs w:val="24"/>
         </w:rPr>
         <w:t xml:space="preserve">Наше приложение представляет собой интернет-магазин. Оно предназначено для управления информацией о товарах и заказах. </w:t>
       </w:r>
     </w:p>
     <w:p>
       <w:pPr>
-        <w:rPr>
-          <w:rFonts w:ascii="Times New Roman" w:eastAsia="Times New Roman" w:hAnsi="Times New Roman" w:cs="Times New Roman"/>
-          <w:color w:val="000000" w:themeColor="text1"/>
-          <w:sz w:val="28"/>
-          <w:szCs w:val="28"/>
-        </w:rPr>
-      </w:pPr>
-    </w:p>
-    <w:p>
-      <w:pPr>
-        <w:rPr>
-          <w:rFonts w:ascii="Times New Roman" w:eastAsia="Times New Roman" w:hAnsi="Times New Roman" w:cs="Times New Roman"/>
-          <w:color w:val="000000" w:themeColor="text1"/>
-          <w:sz w:val="28"/>
-          <w:szCs w:val="28"/>
-        </w:rPr>
-      </w:pPr>
-      <w:r>
-        <w:rPr>
-          <w:rFonts w:ascii="Times New Roman" w:eastAsia="Times New Roman" w:hAnsi="Times New Roman" w:cs="Times New Roman"/>
-          <w:color w:val="000000" w:themeColor="text1"/>
-          <w:sz w:val="28"/>
-          <w:szCs w:val="28"/>
+        <w:spacing w:after="0" w:line="276" w:lineRule="auto"/>
+        <w:rPr>
+          <w:rFonts w:eastAsia="Times New Roman" w:cstheme="majorHAnsi"/>
+          <w:color w:val="000000" w:themeColor="text1"/>
+          <w:szCs w:val="24"/>
+        </w:rPr>
+      </w:pPr>
+      <w:r>
+        <w:rPr>
+          <w:rFonts w:eastAsia="Times New Roman" w:cstheme="majorHAnsi"/>
+          <w:color w:val="000000" w:themeColor="text1"/>
+          <w:szCs w:val="24"/>
         </w:rPr>
         <w:t>Функциональность приложения включает:</w:t>
       </w:r>
     </w:p>
     <w:p>
       <w:pPr>
-        <w:rPr>
-          <w:rFonts w:ascii="Times New Roman" w:eastAsia="Times New Roman" w:hAnsi="Times New Roman" w:cs="Times New Roman"/>
-          <w:color w:val="000000" w:themeColor="text1"/>
-          <w:sz w:val="28"/>
-          <w:szCs w:val="28"/>
-        </w:rPr>
-      </w:pPr>
-      <w:r>
-        <w:rPr>
-          <w:rFonts w:ascii="Times New Roman" w:eastAsia="Times New Roman" w:hAnsi="Times New Roman" w:cs="Times New Roman"/>
-          <w:color w:val="000000" w:themeColor="text1"/>
-          <w:sz w:val="28"/>
-          <w:szCs w:val="28"/>
+        <w:spacing w:after="0" w:line="276" w:lineRule="auto"/>
+        <w:rPr>
+          <w:rFonts w:eastAsia="Times New Roman" w:cstheme="majorHAnsi"/>
+          <w:color w:val="000000" w:themeColor="text1"/>
+          <w:szCs w:val="24"/>
+        </w:rPr>
+      </w:pPr>
+      <w:r>
+        <w:rPr>
+          <w:rFonts w:eastAsia="Times New Roman" w:cstheme="majorHAnsi"/>
+          <w:color w:val="000000" w:themeColor="text1"/>
+          <w:szCs w:val="24"/>
         </w:rPr>
         <w:t>1. Отображение списка товаров с описанием, категорией и ценой.</w:t>
       </w:r>
     </w:p>
     <w:p>
       <w:pPr>
-        <w:rPr>
-          <w:rFonts w:ascii="Times New Roman" w:eastAsia="Times New Roman" w:hAnsi="Times New Roman" w:cs="Times New Roman"/>
-          <w:color w:val="000000" w:themeColor="text1"/>
-          <w:sz w:val="28"/>
-          <w:szCs w:val="28"/>
-        </w:rPr>
-      </w:pPr>
-      <w:r>
-        <w:rPr>
-          <w:rFonts w:ascii="Times New Roman" w:eastAsia="Times New Roman" w:hAnsi="Times New Roman" w:cs="Times New Roman"/>
-          <w:color w:val="000000" w:themeColor="text1"/>
-          <w:sz w:val="28"/>
-          <w:szCs w:val="28"/>
+        <w:spacing w:after="0" w:line="276" w:lineRule="auto"/>
+        <w:rPr>
+          <w:rFonts w:eastAsia="Times New Roman" w:cstheme="majorHAnsi"/>
+          <w:color w:val="000000" w:themeColor="text1"/>
+          <w:szCs w:val="24"/>
+        </w:rPr>
+      </w:pPr>
+      <w:r>
+        <w:rPr>
+          <w:rFonts w:eastAsia="Times New Roman" w:cstheme="majorHAnsi"/>
+          <w:color w:val="000000" w:themeColor="text1"/>
+          <w:szCs w:val="24"/>
         </w:rPr>
         <w:t>2. Отображение списка заказов с датой заказа и суммой заказа</w:t>
       </w:r>
     </w:p>
     <w:p>
       <w:pPr>
-        <w:rPr>
-          <w:rFonts w:ascii="Times New Roman" w:eastAsia="Times New Roman" w:hAnsi="Times New Roman" w:cs="Times New Roman"/>
-          <w:color w:val="000000" w:themeColor="text1"/>
-          <w:sz w:val="28"/>
-          <w:szCs w:val="28"/>
-        </w:rPr>
-      </w:pPr>
-      <w:r>
-        <w:rPr>
-          <w:rFonts w:ascii="Times New Roman" w:eastAsia="Times New Roman" w:hAnsi="Times New Roman" w:cs="Times New Roman"/>
-          <w:color w:val="000000" w:themeColor="text1"/>
-          <w:sz w:val="28"/>
-          <w:szCs w:val="28"/>
+        <w:spacing w:after="0" w:line="276" w:lineRule="auto"/>
+        <w:rPr>
+          <w:rFonts w:eastAsia="Times New Roman" w:cstheme="majorHAnsi"/>
+          <w:color w:val="000000" w:themeColor="text1"/>
+          <w:szCs w:val="24"/>
+        </w:rPr>
+      </w:pPr>
+      <w:r>
+        <w:rPr>
+          <w:rFonts w:eastAsia="Times New Roman" w:cstheme="majorHAnsi"/>
+          <w:color w:val="000000" w:themeColor="text1"/>
+          <w:szCs w:val="24"/>
         </w:rPr>
         <w:t>3. Отображение списка содержаний заказов с информацией о товарах и их количестве</w:t>
       </w:r>
     </w:p>
     <w:p>
       <w:pPr>
-        <w:rPr>
-          <w:rFonts w:ascii="Times New Roman" w:eastAsia="Times New Roman" w:hAnsi="Times New Roman" w:cs="Times New Roman"/>
-          <w:color w:val="000000" w:themeColor="text1"/>
-          <w:sz w:val="28"/>
-          <w:szCs w:val="28"/>
-        </w:rPr>
-      </w:pPr>
-      <w:r>
-        <w:rPr>
-          <w:rFonts w:ascii="Times New Roman" w:eastAsia="Times New Roman" w:hAnsi="Times New Roman" w:cs="Times New Roman"/>
-          <w:color w:val="000000" w:themeColor="text1"/>
-          <w:sz w:val="28"/>
-          <w:szCs w:val="28"/>
+        <w:spacing w:after="0" w:line="276" w:lineRule="auto"/>
+        <w:rPr>
+          <w:rFonts w:eastAsia="Times New Roman" w:cstheme="majorHAnsi"/>
+          <w:color w:val="000000" w:themeColor="text1"/>
+          <w:szCs w:val="24"/>
+        </w:rPr>
+      </w:pPr>
+      <w:r>
+        <w:rPr>
+          <w:rFonts w:eastAsia="Times New Roman" w:cstheme="majorHAnsi"/>
+          <w:color w:val="000000" w:themeColor="text1"/>
+          <w:szCs w:val="24"/>
         </w:rPr>
         <w:t>4. Отображение объединенной таблицы.</w:t>
       </w:r>
     </w:p>
     <w:p>
       <w:pPr>
-        <w:rPr>
-          <w:rFonts w:ascii="Times New Roman" w:eastAsia="Times New Roman" w:hAnsi="Times New Roman" w:cs="Times New Roman"/>
-          <w:color w:val="000000" w:themeColor="text1"/>
-          <w:sz w:val="28"/>
-          <w:szCs w:val="28"/>
-        </w:rPr>
-      </w:pPr>
-      <w:r>
-        <w:rPr>
-          <w:rFonts w:ascii="Times New Roman" w:eastAsia="Times New Roman" w:hAnsi="Times New Roman" w:cs="Times New Roman"/>
-          <w:color w:val="000000" w:themeColor="text1"/>
-          <w:sz w:val="28"/>
-          <w:szCs w:val="28"/>
+        <w:spacing w:after="0" w:line="276" w:lineRule="auto"/>
+        <w:rPr>
+          <w:rFonts w:eastAsia="Times New Roman" w:cstheme="majorHAnsi"/>
+          <w:color w:val="000000" w:themeColor="text1"/>
+          <w:szCs w:val="24"/>
+        </w:rPr>
+      </w:pPr>
+      <w:r>
+        <w:rPr>
+          <w:rFonts w:eastAsia="Times New Roman" w:cstheme="majorHAnsi"/>
+          <w:color w:val="000000" w:themeColor="text1"/>
+          <w:szCs w:val="24"/>
         </w:rPr>
         <w:t>5. Возможность добавления нового товара или заказа.</w:t>
       </w:r>
     </w:p>
     <w:p>
       <w:pPr>
-        <w:rPr>
-          <w:rFonts w:ascii="Times New Roman" w:eastAsia="Times New Roman" w:hAnsi="Times New Roman" w:cs="Times New Roman"/>
-          <w:color w:val="000000" w:themeColor="text1"/>
-          <w:sz w:val="28"/>
-          <w:szCs w:val="28"/>
-        </w:rPr>
-      </w:pPr>
-      <w:r>
-        <w:rPr>
-          <w:rFonts w:ascii="Times New Roman" w:eastAsia="Times New Roman" w:hAnsi="Times New Roman" w:cs="Times New Roman"/>
-          <w:color w:val="000000" w:themeColor="text1"/>
-          <w:sz w:val="28"/>
-          <w:szCs w:val="28"/>
+        <w:spacing w:after="0" w:line="276" w:lineRule="auto"/>
+        <w:rPr>
+          <w:rFonts w:eastAsia="Times New Roman" w:cstheme="majorHAnsi"/>
+          <w:color w:val="000000" w:themeColor="text1"/>
+          <w:szCs w:val="24"/>
+        </w:rPr>
+      </w:pPr>
+      <w:r>
+        <w:rPr>
+          <w:rFonts w:eastAsia="Times New Roman" w:cstheme="majorHAnsi"/>
+          <w:color w:val="000000" w:themeColor="text1"/>
+          <w:szCs w:val="24"/>
         </w:rPr>
         <w:t>6. Возможность удаления записей из таблиц.</w:t>
       </w:r>
     </w:p>
     <w:p>
       <w:pPr>
-        <w:rPr>
-          <w:rFonts w:ascii="Times New Roman" w:eastAsia="Times New Roman" w:hAnsi="Times New Roman" w:cs="Times New Roman"/>
-          <w:color w:val="000000" w:themeColor="text1"/>
-          <w:sz w:val="28"/>
-          <w:szCs w:val="28"/>
-        </w:rPr>
-      </w:pPr>
-      <w:r>
-        <w:rPr>
-          <w:rFonts w:ascii="Times New Roman" w:eastAsia="Times New Roman" w:hAnsi="Times New Roman" w:cs="Times New Roman"/>
-          <w:color w:val="000000" w:themeColor="text1"/>
-          <w:sz w:val="28"/>
-          <w:szCs w:val="28"/>
+        <w:spacing w:after="0" w:line="276" w:lineRule="auto"/>
+        <w:rPr>
+          <w:rFonts w:eastAsia="Times New Roman" w:cstheme="majorHAnsi"/>
+          <w:color w:val="000000" w:themeColor="text1"/>
+          <w:szCs w:val="24"/>
+        </w:rPr>
+      </w:pPr>
+      <w:r>
+        <w:rPr>
+          <w:rFonts w:eastAsia="Times New Roman" w:cstheme="majorHAnsi"/>
+          <w:color w:val="000000" w:themeColor="text1"/>
+          <w:szCs w:val="24"/>
         </w:rPr>
         <w:t>7. Возможность изменения данных о товаре или заказе.</w:t>
       </w:r>
     </w:p>
     <w:p>
       <w:pPr>
-        <w:rPr>
-          <w:rFonts w:ascii="Times New Roman" w:eastAsia="Times New Roman" w:hAnsi="Times New Roman" w:cs="Times New Roman"/>
-          <w:color w:val="000000" w:themeColor="text1"/>
-          <w:sz w:val="28"/>
-          <w:szCs w:val="28"/>
-        </w:rPr>
-      </w:pPr>
-    </w:p>
-    <w:p>
-      <w:pPr>
-        <w:rPr>
-          <w:rFonts w:ascii="Times New Roman" w:eastAsia="Times New Roman" w:hAnsi="Times New Roman" w:cs="Times New Roman"/>
-          <w:color w:val="000000" w:themeColor="text1"/>
-          <w:sz w:val="28"/>
-          <w:szCs w:val="28"/>
-        </w:rPr>
-      </w:pPr>
-      <w:r>
-        <w:rPr>
-          <w:rFonts w:ascii="Times New Roman" w:hAnsi="Times New Roman" w:cs="Times New Roman"/>
-          <w:color w:val="000000" w:themeColor="text1"/>
+        <w:spacing w:after="0" w:line="276" w:lineRule="auto"/>
+        <w:rPr>
+          <w:rFonts w:eastAsia="Times New Roman" w:cstheme="majorHAnsi"/>
+          <w:color w:val="000000" w:themeColor="text1"/>
+          <w:szCs w:val="24"/>
+        </w:rPr>
+      </w:pPr>
+    </w:p>
+    <w:p>
+      <w:pPr>
+        <w:spacing w:after="0" w:line="276" w:lineRule="auto"/>
+        <w:rPr>
+          <w:rFonts w:eastAsia="Times New Roman" w:cstheme="majorHAnsi"/>
+          <w:color w:val="000000" w:themeColor="text1"/>
+          <w:szCs w:val="24"/>
+        </w:rPr>
+      </w:pPr>
+      <w:r>
+        <w:rPr>
+          <w:rFonts w:cstheme="majorHAnsi"/>
+          <w:color w:val="000000" w:themeColor="text1"/>
+          <w:szCs w:val="24"/>
         </w:rPr>
         <w:br w:type="page"/>
       </w:r>
@@ -687,68 +978,94 @@
     <w:p>
       <w:pPr>
         <w:pStyle w:val="1"/>
-        <w:rPr>
-          <w:rFonts w:ascii="Times New Roman" w:hAnsi="Times New Roman" w:cs="Times New Roman"/>
-          <w:color w:val="000000" w:themeColor="text1"/>
-        </w:rPr>
-      </w:pPr>
-      <w:bookmarkStart w:id="8" w:name="_heading=h.30j0zll" w:colFirst="0" w:colLast="0"/>
-      <w:bookmarkEnd w:id="8"/>
-      <w:r>
-        <w:rPr>
-          <w:rFonts w:ascii="Times New Roman" w:hAnsi="Times New Roman" w:cs="Times New Roman"/>
-          <w:color w:val="000000" w:themeColor="text1"/>
-        </w:rPr>
+      </w:pPr>
+      <w:bookmarkStart w:id="7" w:name="_heading=h.30j0zll" w:colFirst="0" w:colLast="0"/>
+      <w:bookmarkEnd w:id="7"/>
+      <w:r>
         <w:lastRenderedPageBreak/>
         <w:t>Требования к компьютеру</w:t>
       </w:r>
     </w:p>
     <w:p>
       <w:pPr>
-        <w:rPr>
-          <w:rFonts w:ascii="Times New Roman" w:eastAsia="Times New Roman" w:hAnsi="Times New Roman" w:cs="Times New Roman"/>
-          <w:color w:val="000000" w:themeColor="text1"/>
-          <w:sz w:val="28"/>
-          <w:szCs w:val="28"/>
-        </w:rPr>
-      </w:pPr>
-    </w:p>
-    <w:p>
-      <w:pPr>
-        <w:rPr>
-          <w:rFonts w:ascii="Times New Roman" w:eastAsia="Times New Roman" w:hAnsi="Times New Roman" w:cs="Times New Roman"/>
-          <w:color w:val="000000" w:themeColor="text1"/>
-          <w:sz w:val="28"/>
-          <w:szCs w:val="28"/>
-        </w:rPr>
-      </w:pPr>
-      <w:r>
-        <w:rPr>
-          <w:rFonts w:ascii="Times New Roman" w:eastAsia="Times New Roman" w:hAnsi="Times New Roman" w:cs="Times New Roman"/>
-          <w:color w:val="000000" w:themeColor="text1"/>
-          <w:sz w:val="28"/>
-          <w:szCs w:val="28"/>
-        </w:rPr>
-        <w:t>Приложение написано для операционной системы Windows 64-х разрядной.</w:t>
-      </w:r>
-    </w:p>
-    <w:p>
-      <w:pPr>
-        <w:rPr>
-          <w:rFonts w:ascii="Times New Roman" w:eastAsia="Times New Roman" w:hAnsi="Times New Roman" w:cs="Times New Roman"/>
-          <w:color w:val="000000" w:themeColor="text1"/>
-          <w:sz w:val="28"/>
-          <w:szCs w:val="28"/>
-        </w:rPr>
-      </w:pPr>
-      <w:r>
-        <w:rPr>
-          <w:rFonts w:ascii="Times New Roman" w:eastAsia="Times New Roman" w:hAnsi="Times New Roman" w:cs="Times New Roman"/>
-          <w:color w:val="000000" w:themeColor="text1"/>
-          <w:sz w:val="28"/>
-          <w:szCs w:val="28"/>
-        </w:rPr>
-        <w:t>Ресурсы компьютера: код не требует значительных ресурсов, поэтому минимальные системные требования будут зависеть только от требований самого интерпретатора Python:</w:t>
+        <w:spacing w:after="0" w:line="276" w:lineRule="auto"/>
+        <w:rPr>
+          <w:rFonts w:eastAsia="Times New Roman" w:cstheme="majorHAnsi"/>
+          <w:color w:val="000000" w:themeColor="text1"/>
+          <w:szCs w:val="24"/>
+        </w:rPr>
+      </w:pPr>
+    </w:p>
+    <w:p>
+      <w:pPr>
+        <w:spacing w:after="0" w:line="276" w:lineRule="auto"/>
+        <w:rPr>
+          <w:rFonts w:eastAsia="Times New Roman" w:cstheme="majorHAnsi"/>
+          <w:color w:val="000000" w:themeColor="text1"/>
+          <w:szCs w:val="24"/>
+        </w:rPr>
+      </w:pPr>
+      <w:r>
+        <w:rPr>
+          <w:rFonts w:eastAsia="Times New Roman" w:cstheme="majorHAnsi"/>
+          <w:color w:val="000000" w:themeColor="text1"/>
+          <w:szCs w:val="24"/>
+        </w:rPr>
+        <w:t xml:space="preserve">Приложение написано для операционной системы </w:t>
+      </w:r>
+      <w:proofErr w:type="spellStart"/>
+      <w:r>
+        <w:rPr>
+          <w:rFonts w:eastAsia="Times New Roman" w:cstheme="majorHAnsi"/>
+          <w:color w:val="000000" w:themeColor="text1"/>
+          <w:szCs w:val="24"/>
+        </w:rPr>
+        <w:t>Windows</w:t>
+      </w:r>
+      <w:proofErr w:type="spellEnd"/>
+      <w:r>
+        <w:rPr>
+          <w:rFonts w:eastAsia="Times New Roman" w:cstheme="majorHAnsi"/>
+          <w:color w:val="000000" w:themeColor="text1"/>
+          <w:szCs w:val="24"/>
+        </w:rPr>
+        <w:t xml:space="preserve"> 64-х разрядной.</w:t>
+      </w:r>
+    </w:p>
+    <w:p>
+      <w:pPr>
+        <w:spacing w:after="0" w:line="276" w:lineRule="auto"/>
+        <w:rPr>
+          <w:rFonts w:eastAsia="Times New Roman" w:cstheme="majorHAnsi"/>
+          <w:color w:val="000000" w:themeColor="text1"/>
+          <w:szCs w:val="24"/>
+        </w:rPr>
+      </w:pPr>
+      <w:r>
+        <w:rPr>
+          <w:rFonts w:eastAsia="Times New Roman" w:cstheme="majorHAnsi"/>
+          <w:color w:val="000000" w:themeColor="text1"/>
+          <w:szCs w:val="24"/>
+        </w:rPr>
+        <w:t xml:space="preserve">Ресурсы компьютера: код не требует значительных ресурсов, поэтому минимальные системные требования будут зависеть только от требований самого интерпретатора </w:t>
+      </w:r>
+      <w:proofErr w:type="spellStart"/>
+      <w:r>
+        <w:rPr>
+          <w:rFonts w:eastAsia="Times New Roman" w:cstheme="majorHAnsi"/>
+          <w:color w:val="000000" w:themeColor="text1"/>
+          <w:szCs w:val="24"/>
+        </w:rPr>
+        <w:t>Python</w:t>
+      </w:r>
+      <w:proofErr w:type="spellEnd"/>
+      <w:r>
+        <w:rPr>
+          <w:rFonts w:eastAsia="Times New Roman" w:cstheme="majorHAnsi"/>
+          <w:color w:val="000000" w:themeColor="text1"/>
+          <w:szCs w:val="24"/>
+        </w:rPr>
+        <w:t>:</w:t>
       </w:r>
     </w:p>
     <w:p>
@@ -764,20 +1081,18 @@
           <w:right w:val="nil"/>
           <w:between w:val="nil"/>
         </w:pBdr>
-        <w:spacing w:after="0"/>
-        <w:rPr>
-          <w:rFonts w:ascii="Times New Roman" w:eastAsia="Times New Roman" w:hAnsi="Times New Roman" w:cs="Times New Roman"/>
-          <w:color w:val="000000" w:themeColor="text1"/>
-          <w:sz w:val="28"/>
-          <w:szCs w:val="28"/>
-        </w:rPr>
-      </w:pPr>
-      <w:r>
-        <w:rPr>
-          <w:rFonts w:ascii="Times New Roman" w:eastAsia="Times New Roman" w:hAnsi="Times New Roman" w:cs="Times New Roman"/>
-          <w:color w:val="000000" w:themeColor="text1"/>
-          <w:sz w:val="28"/>
-          <w:szCs w:val="28"/>
+        <w:spacing w:after="0" w:line="276" w:lineRule="auto"/>
+        <w:rPr>
+          <w:rFonts w:eastAsia="Times New Roman" w:cstheme="majorHAnsi"/>
+          <w:color w:val="000000" w:themeColor="text1"/>
+          <w:szCs w:val="24"/>
+        </w:rPr>
+      </w:pPr>
+      <w:r>
+        <w:rPr>
+          <w:rFonts w:eastAsia="Times New Roman" w:cstheme="majorHAnsi"/>
+          <w:color w:val="000000" w:themeColor="text1"/>
+          <w:szCs w:val="24"/>
         </w:rPr>
         <w:t>2 и более ядерный процессор</w:t>
       </w:r>
@@ -795,75 +1110,89 @@
           <w:right w:val="nil"/>
           <w:between w:val="nil"/>
         </w:pBdr>
-        <w:rPr>
-          <w:rFonts w:ascii="Times New Roman" w:eastAsia="Times New Roman" w:hAnsi="Times New Roman" w:cs="Times New Roman"/>
-          <w:color w:val="000000" w:themeColor="text1"/>
-          <w:sz w:val="28"/>
-          <w:szCs w:val="28"/>
-        </w:rPr>
-      </w:pPr>
-      <w:r>
-        <w:rPr>
-          <w:rFonts w:ascii="Times New Roman" w:eastAsia="Times New Roman" w:hAnsi="Times New Roman" w:cs="Times New Roman"/>
-          <w:color w:val="000000" w:themeColor="text1"/>
-          <w:sz w:val="28"/>
-          <w:szCs w:val="28"/>
+        <w:spacing w:after="0" w:line="276" w:lineRule="auto"/>
+        <w:rPr>
+          <w:rFonts w:eastAsia="Times New Roman" w:cstheme="majorHAnsi"/>
+          <w:color w:val="000000" w:themeColor="text1"/>
+          <w:szCs w:val="24"/>
+        </w:rPr>
+      </w:pPr>
+      <w:r>
+        <w:rPr>
+          <w:rFonts w:eastAsia="Times New Roman" w:cstheme="majorHAnsi"/>
+          <w:color w:val="000000" w:themeColor="text1"/>
+          <w:szCs w:val="24"/>
           <w:lang w:val="en-US"/>
         </w:rPr>
         <w:t>2</w:t>
       </w:r>
       <w:r>
         <w:rPr>
-          <w:rFonts w:ascii="Times New Roman" w:eastAsia="Times New Roman" w:hAnsi="Times New Roman" w:cs="Times New Roman"/>
-          <w:color w:val="000000" w:themeColor="text1"/>
-          <w:sz w:val="28"/>
-          <w:szCs w:val="28"/>
+          <w:rFonts w:eastAsia="Times New Roman" w:cstheme="majorHAnsi"/>
+          <w:color w:val="000000" w:themeColor="text1"/>
+          <w:szCs w:val="24"/>
         </w:rPr>
         <w:t xml:space="preserve"> и более ГБ оперативной памяти</w:t>
       </w:r>
     </w:p>
     <w:p>
       <w:pPr>
-        <w:rPr>
-          <w:rFonts w:ascii="Times New Roman" w:eastAsia="Times New Roman" w:hAnsi="Times New Roman" w:cs="Times New Roman"/>
-          <w:color w:val="000000" w:themeColor="text1"/>
-          <w:sz w:val="28"/>
-          <w:szCs w:val="28"/>
-        </w:rPr>
-      </w:pPr>
-      <w:r>
-        <w:rPr>
-          <w:rFonts w:ascii="Times New Roman" w:eastAsia="Times New Roman" w:hAnsi="Times New Roman" w:cs="Times New Roman"/>
-          <w:color w:val="000000" w:themeColor="text1"/>
-          <w:sz w:val="28"/>
-          <w:szCs w:val="28"/>
-        </w:rPr>
-        <w:t>Требуемое место на диске: 1 ГБ.</w:t>
-      </w:r>
-    </w:p>
-    <w:p>
-      <w:pPr>
-        <w:rPr>
-          <w:rFonts w:ascii="Times New Roman" w:eastAsia="Times New Roman" w:hAnsi="Times New Roman" w:cs="Times New Roman"/>
-          <w:color w:val="000000" w:themeColor="text1"/>
-          <w:sz w:val="28"/>
-          <w:szCs w:val="28"/>
-        </w:rPr>
-      </w:pPr>
-    </w:p>
-    <w:p>
-      <w:pPr>
-        <w:rPr>
-          <w:rFonts w:ascii="Times New Roman" w:eastAsia="Times New Roman" w:hAnsi="Times New Roman" w:cs="Times New Roman"/>
-          <w:color w:val="000000" w:themeColor="text1"/>
-          <w:sz w:val="28"/>
-          <w:szCs w:val="28"/>
-        </w:rPr>
-      </w:pPr>
-      <w:r>
-        <w:rPr>
-          <w:rFonts w:ascii="Times New Roman" w:hAnsi="Times New Roman" w:cs="Times New Roman"/>
-          <w:color w:val="000000" w:themeColor="text1"/>
+        <w:spacing w:after="0" w:line="276" w:lineRule="auto"/>
+        <w:rPr>
+          <w:rFonts w:eastAsia="Times New Roman" w:cstheme="majorHAnsi"/>
+          <w:color w:val="000000" w:themeColor="text1"/>
+          <w:szCs w:val="24"/>
+        </w:rPr>
+      </w:pPr>
+      <w:r>
+        <w:rPr>
+          <w:rFonts w:eastAsia="Times New Roman" w:cstheme="majorHAnsi"/>
+          <w:color w:val="000000" w:themeColor="text1"/>
+          <w:szCs w:val="24"/>
+        </w:rPr>
+        <w:t xml:space="preserve">Требуемое место на диске: </w:t>
+      </w:r>
+      <w:r>
+        <w:rPr>
+          <w:rFonts w:eastAsia="Times New Roman" w:cstheme="majorHAnsi"/>
+          <w:color w:val="000000" w:themeColor="text1"/>
+          <w:szCs w:val="24"/>
+        </w:rPr>
+        <w:t>50 Мб</w:t>
+      </w:r>
+      <w:r>
+        <w:rPr>
+          <w:rFonts w:eastAsia="Times New Roman" w:cstheme="majorHAnsi"/>
+          <w:color w:val="000000" w:themeColor="text1"/>
+          <w:szCs w:val="24"/>
+        </w:rPr>
+        <w:t>.</w:t>
+      </w:r>
+    </w:p>
+    <w:p>
+      <w:pPr>
+        <w:spacing w:after="0" w:line="276" w:lineRule="auto"/>
+        <w:rPr>
+          <w:rFonts w:eastAsia="Times New Roman" w:cstheme="majorHAnsi"/>
+          <w:color w:val="000000" w:themeColor="text1"/>
+          <w:szCs w:val="24"/>
+        </w:rPr>
+      </w:pPr>
+    </w:p>
+    <w:p>
+      <w:pPr>
+        <w:spacing w:after="0" w:line="276" w:lineRule="auto"/>
+        <w:rPr>
+          <w:rFonts w:eastAsia="Times New Roman" w:cstheme="majorHAnsi"/>
+          <w:color w:val="000000" w:themeColor="text1"/>
+          <w:szCs w:val="24"/>
+        </w:rPr>
+      </w:pPr>
+      <w:r>
+        <w:rPr>
+          <w:rFonts w:cstheme="majorHAnsi"/>
+          <w:color w:val="000000" w:themeColor="text1"/>
+          <w:szCs w:val="24"/>
         </w:rPr>
         <w:br w:type="page"/>
       </w:r>
@@ -871,29 +1200,21 @@
     <w:p>
       <w:pPr>
         <w:pStyle w:val="1"/>
-        <w:rPr>
-          <w:rFonts w:ascii="Times New Roman" w:hAnsi="Times New Roman" w:cs="Times New Roman"/>
-          <w:color w:val="000000" w:themeColor="text1"/>
-        </w:rPr>
-      </w:pPr>
-      <w:bookmarkStart w:id="9" w:name="_heading=h.1fob9te" w:colFirst="0" w:colLast="0"/>
-      <w:bookmarkEnd w:id="9"/>
-      <w:r>
-        <w:rPr>
-          <w:rFonts w:ascii="Times New Roman" w:hAnsi="Times New Roman" w:cs="Times New Roman"/>
-          <w:color w:val="000000" w:themeColor="text1"/>
-        </w:rPr>
+      </w:pPr>
+      <w:bookmarkStart w:id="8" w:name="_heading=h.1fob9te" w:colFirst="0" w:colLast="0"/>
+      <w:bookmarkEnd w:id="8"/>
+      <w:r>
         <w:lastRenderedPageBreak/>
         <w:t>Инструкция по установке и запуску</w:t>
       </w:r>
     </w:p>
     <w:p>
       <w:pPr>
-        <w:rPr>
-          <w:rFonts w:ascii="Times New Roman" w:eastAsia="Times New Roman" w:hAnsi="Times New Roman" w:cs="Times New Roman"/>
-          <w:color w:val="000000" w:themeColor="text1"/>
-          <w:sz w:val="28"/>
-          <w:szCs w:val="28"/>
+        <w:spacing w:after="0" w:line="276" w:lineRule="auto"/>
+        <w:rPr>
+          <w:rFonts w:eastAsia="Times New Roman" w:cstheme="majorHAnsi"/>
+          <w:color w:val="000000" w:themeColor="text1"/>
+          <w:szCs w:val="24"/>
         </w:rPr>
       </w:pPr>
     </w:p>
@@ -903,22 +1224,48 @@
           <w:ilvl w:val="0"/>
           <w:numId w:val="1"/>
         </w:numPr>
-        <w:spacing w:after="0"/>
-        <w:rPr>
-          <w:rFonts w:ascii="Times New Roman" w:eastAsia="Times New Roman" w:hAnsi="Times New Roman" w:cs="Times New Roman"/>
-          <w:color w:val="000000" w:themeColor="text1"/>
-          <w:sz w:val="28"/>
-          <w:szCs w:val="28"/>
-        </w:rPr>
-      </w:pPr>
-      <w:r>
-        <w:rPr>
-          <w:rFonts w:ascii="Times New Roman" w:eastAsia="Times New Roman" w:hAnsi="Times New Roman" w:cs="Times New Roman"/>
-          <w:color w:val="000000" w:themeColor="text1"/>
-          <w:sz w:val="28"/>
-          <w:szCs w:val="28"/>
-        </w:rPr>
-        <w:t>Разахривировать каталог work в любом месте компьютера</w:t>
+        <w:spacing w:after="0" w:line="276" w:lineRule="auto"/>
+        <w:rPr>
+          <w:rFonts w:eastAsia="Times New Roman" w:cstheme="majorHAnsi"/>
+          <w:color w:val="000000" w:themeColor="text1"/>
+          <w:szCs w:val="24"/>
+        </w:rPr>
+      </w:pPr>
+      <w:proofErr w:type="spellStart"/>
+      <w:r>
+        <w:rPr>
+          <w:rFonts w:eastAsia="Times New Roman" w:cstheme="majorHAnsi"/>
+          <w:color w:val="000000" w:themeColor="text1"/>
+          <w:szCs w:val="24"/>
+        </w:rPr>
+        <w:t>Разахривировать</w:t>
+      </w:r>
+      <w:proofErr w:type="spellEnd"/>
+      <w:r>
+        <w:rPr>
+          <w:rFonts w:eastAsia="Times New Roman" w:cstheme="majorHAnsi"/>
+          <w:color w:val="000000" w:themeColor="text1"/>
+          <w:szCs w:val="24"/>
+        </w:rPr>
+        <w:t xml:space="preserve"> каталог </w:t>
+      </w:r>
+      <w:proofErr w:type="spellStart"/>
+      <w:r>
+        <w:rPr>
+          <w:rFonts w:eastAsia="Times New Roman" w:cstheme="majorHAnsi"/>
+          <w:color w:val="000000" w:themeColor="text1"/>
+          <w:szCs w:val="24"/>
+        </w:rPr>
+        <w:t>work</w:t>
+      </w:r>
+      <w:proofErr w:type="spellEnd"/>
+      <w:r>
+        <w:rPr>
+          <w:rFonts w:eastAsia="Times New Roman" w:cstheme="majorHAnsi"/>
+          <w:color w:val="000000" w:themeColor="text1"/>
+          <w:szCs w:val="24"/>
+        </w:rPr>
+        <w:t xml:space="preserve"> в любом месте компьютера</w:t>
       </w:r>
     </w:p>
     <w:p>
@@ -927,20 +1274,18 @@
           <w:ilvl w:val="0"/>
           <w:numId w:val="1"/>
         </w:numPr>
-        <w:spacing w:after="0"/>
-        <w:rPr>
-          <w:rFonts w:ascii="Times New Roman" w:eastAsia="Times New Roman" w:hAnsi="Times New Roman" w:cs="Times New Roman"/>
-          <w:color w:val="000000" w:themeColor="text1"/>
-          <w:sz w:val="28"/>
-          <w:szCs w:val="28"/>
-        </w:rPr>
-      </w:pPr>
-      <w:r>
-        <w:rPr>
-          <w:rFonts w:ascii="Times New Roman" w:eastAsia="Times New Roman" w:hAnsi="Times New Roman" w:cs="Times New Roman"/>
-          <w:color w:val="000000" w:themeColor="text1"/>
-          <w:sz w:val="28"/>
-          <w:szCs w:val="28"/>
+        <w:spacing w:after="0" w:line="276" w:lineRule="auto"/>
+        <w:rPr>
+          <w:rFonts w:eastAsia="Times New Roman" w:cstheme="majorHAnsi"/>
+          <w:color w:val="000000" w:themeColor="text1"/>
+          <w:szCs w:val="24"/>
+        </w:rPr>
+      </w:pPr>
+      <w:r>
+        <w:rPr>
+          <w:rFonts w:eastAsia="Times New Roman" w:cstheme="majorHAnsi"/>
+          <w:color w:val="000000" w:themeColor="text1"/>
+          <w:szCs w:val="24"/>
         </w:rPr>
         <w:t>Запустить консоль</w:t>
       </w:r>
@@ -951,22 +1296,74 @@
           <w:ilvl w:val="0"/>
           <w:numId w:val="1"/>
         </w:numPr>
-        <w:spacing w:after="0"/>
-        <w:rPr>
-          <w:rFonts w:ascii="Times New Roman" w:eastAsia="Times New Roman" w:hAnsi="Times New Roman" w:cs="Times New Roman"/>
-          <w:color w:val="000000" w:themeColor="text1"/>
-          <w:sz w:val="28"/>
-          <w:szCs w:val="28"/>
-        </w:rPr>
-      </w:pPr>
-      <w:r>
-        <w:rPr>
-          <w:rFonts w:ascii="Times New Roman" w:eastAsia="Times New Roman" w:hAnsi="Times New Roman" w:cs="Times New Roman"/>
-          <w:color w:val="000000" w:themeColor="text1"/>
-          <w:sz w:val="28"/>
-          <w:szCs w:val="28"/>
-        </w:rPr>
-        <w:t>Поменять директорию (cd …/work/scripts)</w:t>
+        <w:spacing w:after="0" w:line="276" w:lineRule="auto"/>
+        <w:rPr>
+          <w:rFonts w:eastAsia="Times New Roman" w:cstheme="majorHAnsi"/>
+          <w:color w:val="000000" w:themeColor="text1"/>
+          <w:szCs w:val="24"/>
+        </w:rPr>
+      </w:pPr>
+      <w:r>
+        <w:rPr>
+          <w:rFonts w:eastAsia="Times New Roman" w:cstheme="majorHAnsi"/>
+          <w:color w:val="000000" w:themeColor="text1"/>
+          <w:szCs w:val="24"/>
+        </w:rPr>
+        <w:t>Поменять директорию (</w:t>
+      </w:r>
+      <w:proofErr w:type="spellStart"/>
+      <w:r>
+        <w:rPr>
+          <w:rFonts w:eastAsia="Times New Roman" w:cstheme="majorHAnsi"/>
+          <w:color w:val="000000" w:themeColor="text1"/>
+          <w:szCs w:val="24"/>
+        </w:rPr>
+        <w:t>cd</w:t>
+      </w:r>
+      <w:proofErr w:type="spellEnd"/>
+      <w:r>
+        <w:rPr>
+          <w:rFonts w:eastAsia="Times New Roman" w:cstheme="majorHAnsi"/>
+          <w:color w:val="000000" w:themeColor="text1"/>
+          <w:szCs w:val="24"/>
+        </w:rPr>
+        <w:t xml:space="preserve"> …/</w:t>
+      </w:r>
+      <w:proofErr w:type="spellStart"/>
+      <w:r>
+        <w:rPr>
+          <w:rFonts w:eastAsia="Times New Roman" w:cstheme="majorHAnsi"/>
+          <w:color w:val="000000" w:themeColor="text1"/>
+          <w:szCs w:val="24"/>
+        </w:rPr>
+        <w:t>work</w:t>
+      </w:r>
+      <w:proofErr w:type="spellEnd"/>
+      <w:r>
+        <w:rPr>
+          <w:rFonts w:eastAsia="Times New Roman" w:cstheme="majorHAnsi"/>
+          <w:color w:val="000000" w:themeColor="text1"/>
+          <w:szCs w:val="24"/>
+        </w:rPr>
+        <w:t>/</w:t>
+      </w:r>
+      <w:proofErr w:type="spellStart"/>
+      <w:r>
+        <w:rPr>
+          <w:rFonts w:eastAsia="Times New Roman" w:cstheme="majorHAnsi"/>
+          <w:color w:val="000000" w:themeColor="text1"/>
+          <w:szCs w:val="24"/>
+        </w:rPr>
+        <w:t>scripts</w:t>
+      </w:r>
+      <w:proofErr w:type="spellEnd"/>
+      <w:r>
+        <w:rPr>
+          <w:rFonts w:eastAsia="Times New Roman" w:cstheme="majorHAnsi"/>
+          <w:color w:val="000000" w:themeColor="text1"/>
+          <w:szCs w:val="24"/>
+        </w:rPr>
+        <w:t>)</w:t>
       </w:r>
     </w:p>
     <w:p>
@@ -975,22 +1372,38 @@
           <w:ilvl w:val="0"/>
           <w:numId w:val="1"/>
         </w:numPr>
-        <w:spacing w:after="0"/>
-        <w:rPr>
-          <w:rFonts w:ascii="Times New Roman" w:eastAsia="Times New Roman" w:hAnsi="Times New Roman" w:cs="Times New Roman"/>
-          <w:color w:val="000000" w:themeColor="text1"/>
-          <w:sz w:val="28"/>
-          <w:szCs w:val="28"/>
-        </w:rPr>
-      </w:pPr>
-      <w:r>
-        <w:rPr>
-          <w:rFonts w:ascii="Times New Roman" w:eastAsia="Times New Roman" w:hAnsi="Times New Roman" w:cs="Times New Roman"/>
-          <w:color w:val="000000" w:themeColor="text1"/>
-          <w:sz w:val="28"/>
-          <w:szCs w:val="28"/>
-        </w:rPr>
-        <w:t>Запустить приложение (python main.py)</w:t>
+        <w:spacing w:after="0" w:line="276" w:lineRule="auto"/>
+        <w:rPr>
+          <w:rFonts w:eastAsia="Times New Roman" w:cstheme="majorHAnsi"/>
+          <w:color w:val="000000" w:themeColor="text1"/>
+          <w:szCs w:val="24"/>
+        </w:rPr>
+      </w:pPr>
+      <w:r>
+        <w:rPr>
+          <w:rFonts w:eastAsia="Times New Roman" w:cstheme="majorHAnsi"/>
+          <w:color w:val="000000" w:themeColor="text1"/>
+          <w:szCs w:val="24"/>
+        </w:rPr>
+        <w:t>Запустить приложение (</w:t>
+      </w:r>
+      <w:proofErr w:type="spellStart"/>
+      <w:r>
+        <w:rPr>
+          <w:rFonts w:eastAsia="Times New Roman" w:cstheme="majorHAnsi"/>
+          <w:color w:val="000000" w:themeColor="text1"/>
+          <w:szCs w:val="24"/>
+        </w:rPr>
+        <w:t>python</w:t>
+      </w:r>
+      <w:proofErr w:type="spellEnd"/>
+      <w:r>
+        <w:rPr>
+          <w:rFonts w:eastAsia="Times New Roman" w:cstheme="majorHAnsi"/>
+          <w:color w:val="000000" w:themeColor="text1"/>
+          <w:szCs w:val="24"/>
+        </w:rPr>
+        <w:t xml:space="preserve"> main.py)</w:t>
       </w:r>
     </w:p>
     <w:p>
@@ -999,45 +1412,54 @@
           <w:ilvl w:val="0"/>
           <w:numId w:val="1"/>
         </w:numPr>
-        <w:rPr>
-          <w:rFonts w:ascii="Times New Roman" w:eastAsia="Times New Roman" w:hAnsi="Times New Roman" w:cs="Times New Roman"/>
-          <w:color w:val="000000" w:themeColor="text1"/>
-          <w:sz w:val="28"/>
-          <w:szCs w:val="28"/>
-        </w:rPr>
-      </w:pPr>
-      <w:r>
-        <w:rPr>
-          <w:rFonts w:ascii="Times New Roman" w:eastAsia="Times New Roman" w:hAnsi="Times New Roman" w:cs="Times New Roman"/>
-          <w:color w:val="000000" w:themeColor="text1"/>
-          <w:sz w:val="28"/>
-          <w:szCs w:val="28"/>
+        <w:spacing w:after="0" w:line="276" w:lineRule="auto"/>
+        <w:rPr>
+          <w:rFonts w:eastAsia="Times New Roman" w:cstheme="majorHAnsi"/>
+          <w:color w:val="000000" w:themeColor="text1"/>
+          <w:szCs w:val="24"/>
+        </w:rPr>
+      </w:pPr>
+      <w:r>
+        <w:rPr>
+          <w:rFonts w:eastAsia="Times New Roman" w:cstheme="majorHAnsi"/>
+          <w:color w:val="000000" w:themeColor="text1"/>
+          <w:szCs w:val="24"/>
         </w:rPr>
         <w:t>Приложение запущено</w:t>
       </w:r>
     </w:p>
     <w:p>
       <w:pPr>
-        <w:rPr>
-          <w:rFonts w:ascii="Times New Roman" w:eastAsia="Times New Roman" w:hAnsi="Times New Roman" w:cs="Times New Roman"/>
-          <w:color w:val="000000" w:themeColor="text1"/>
-          <w:sz w:val="28"/>
-          <w:szCs w:val="28"/>
-        </w:rPr>
-      </w:pPr>
-      <w:r>
-        <w:rPr>
-          <w:rFonts w:ascii="Times New Roman" w:eastAsia="Times New Roman" w:hAnsi="Times New Roman" w:cs="Times New Roman"/>
-          <w:color w:val="000000" w:themeColor="text1"/>
-          <w:sz w:val="28"/>
-          <w:szCs w:val="28"/>
-        </w:rPr>
-        <w:t>Если хотите изменить внешний вид приложения, а именно тип шрифта, его размер, а также фоновый цвет приложения – редактируйте файл config.ini, находящийся в каталоге scripts</w:t>
-      </w:r>
-      <w:r>
-        <w:rPr>
-          <w:rFonts w:ascii="Times New Roman" w:hAnsi="Times New Roman" w:cs="Times New Roman"/>
-          <w:color w:val="000000" w:themeColor="text1"/>
+        <w:spacing w:after="0" w:line="276" w:lineRule="auto"/>
+        <w:rPr>
+          <w:rFonts w:eastAsia="Times New Roman" w:cstheme="majorHAnsi"/>
+          <w:color w:val="000000" w:themeColor="text1"/>
+          <w:szCs w:val="24"/>
+        </w:rPr>
+      </w:pPr>
+      <w:r>
+        <w:rPr>
+          <w:rFonts w:eastAsia="Times New Roman" w:cstheme="majorHAnsi"/>
+          <w:color w:val="000000" w:themeColor="text1"/>
+          <w:szCs w:val="24"/>
+        </w:rPr>
+        <w:t xml:space="preserve">Если хотите изменить внешний вид приложения, а именно тип шрифта, его размер, а также фоновый цвет приложения – редактируйте файл config.ini, находящийся в каталоге </w:t>
+      </w:r>
+      <w:proofErr w:type="spellStart"/>
+      <w:r>
+        <w:rPr>
+          <w:rFonts w:eastAsia="Times New Roman" w:cstheme="majorHAnsi"/>
+          <w:color w:val="000000" w:themeColor="text1"/>
+          <w:szCs w:val="24"/>
+        </w:rPr>
+        <w:t>scripts</w:t>
+      </w:r>
+      <w:proofErr w:type="spellEnd"/>
+      <w:r>
+        <w:rPr>
+          <w:rFonts w:cstheme="majorHAnsi"/>
+          <w:color w:val="000000" w:themeColor="text1"/>
+          <w:szCs w:val="24"/>
         </w:rPr>
         <w:br w:type="page"/>
       </w:r>
@@ -1045,38 +1467,37 @@
     <w:p>
       <w:pPr>
         <w:pStyle w:val="1"/>
-        <w:rPr>
-          <w:rFonts w:ascii="Times New Roman" w:hAnsi="Times New Roman" w:cs="Times New Roman"/>
-          <w:color w:val="000000" w:themeColor="text1"/>
-        </w:rPr>
-      </w:pPr>
-      <w:bookmarkStart w:id="10" w:name="_heading=h.2et92p0" w:colFirst="0" w:colLast="0"/>
-      <w:bookmarkEnd w:id="10"/>
-      <w:r>
-        <w:rPr>
-          <w:rFonts w:ascii="Times New Roman" w:hAnsi="Times New Roman" w:cs="Times New Roman"/>
-          <w:color w:val="000000" w:themeColor="text1"/>
-        </w:rPr>
+      </w:pPr>
+      <w:bookmarkStart w:id="9" w:name="_heading=h.2et92p0" w:colFirst="0" w:colLast="0"/>
+      <w:bookmarkEnd w:id="9"/>
+      <w:r>
         <w:lastRenderedPageBreak/>
         <w:t>Описание функционала приложения</w:t>
       </w:r>
     </w:p>
     <w:p>
       <w:pPr>
-        <w:rPr>
-          <w:rFonts w:ascii="Times New Roman" w:eastAsia="Times New Roman" w:hAnsi="Times New Roman" w:cs="Times New Roman"/>
-          <w:color w:val="000000" w:themeColor="text1"/>
-          <w:sz w:val="28"/>
-          <w:szCs w:val="28"/>
-        </w:rPr>
-      </w:pPr>
-      <w:r>
-        <w:rPr>
-          <w:rFonts w:ascii="Times New Roman" w:eastAsia="Times New Roman" w:hAnsi="Times New Roman" w:cs="Times New Roman"/>
+        <w:spacing w:after="0" w:line="276" w:lineRule="auto"/>
+        <w:rPr>
+          <w:rFonts w:cstheme="majorHAnsi"/>
+        </w:rPr>
+      </w:pPr>
+    </w:p>
+    <w:p>
+      <w:pPr>
+        <w:spacing w:after="0" w:line="276" w:lineRule="auto"/>
+        <w:rPr>
+          <w:rFonts w:eastAsia="Times New Roman" w:cstheme="majorHAnsi"/>
+          <w:color w:val="000000" w:themeColor="text1"/>
+          <w:szCs w:val="24"/>
+        </w:rPr>
+      </w:pPr>
+      <w:r>
+        <w:rPr>
+          <w:rFonts w:eastAsia="Times New Roman" w:cstheme="majorHAnsi"/>
           <w:noProof/>
           <w:color w:val="000000" w:themeColor="text1"/>
-          <w:sz w:val="28"/>
-          <w:szCs w:val="28"/>
+          <w:szCs w:val="24"/>
         </w:rPr>
         <w:drawing>
           <wp:inline distT="114300" distB="114300" distL="114300" distR="114300" wp14:anchorId="780F3A40" wp14:editId="7B3AAB66">
@@ -1092,7 +1513,7 @@
                     <pic:cNvPicPr preferRelativeResize="0"/>
                   </pic:nvPicPr>
                   <pic:blipFill>
-                    <a:blip r:embed="rId8"/>
+                    <a:blip r:embed="rId9"/>
                     <a:srcRect/>
                     <a:stretch>
                       <a:fillRect/>
@@ -1117,39 +1538,37 @@
     </w:p>
     <w:p>
       <w:pPr>
+        <w:spacing w:after="0" w:line="276" w:lineRule="auto"/>
         <w:jc w:val="center"/>
         <w:rPr>
-          <w:rFonts w:ascii="Times New Roman" w:eastAsia="Times New Roman" w:hAnsi="Times New Roman" w:cs="Times New Roman"/>
-          <w:color w:val="000000" w:themeColor="text1"/>
-          <w:sz w:val="28"/>
-          <w:szCs w:val="28"/>
-        </w:rPr>
-      </w:pPr>
-      <w:r>
-        <w:rPr>
-          <w:rFonts w:ascii="Times New Roman" w:eastAsia="Times New Roman" w:hAnsi="Times New Roman" w:cs="Times New Roman"/>
-          <w:color w:val="000000" w:themeColor="text1"/>
-          <w:sz w:val="28"/>
-          <w:szCs w:val="28"/>
+          <w:rFonts w:eastAsia="Times New Roman" w:cstheme="majorHAnsi"/>
+          <w:color w:val="000000" w:themeColor="text1"/>
+          <w:szCs w:val="24"/>
+        </w:rPr>
+      </w:pPr>
+      <w:r>
+        <w:rPr>
+          <w:rFonts w:eastAsia="Times New Roman" w:cstheme="majorHAnsi"/>
+          <w:color w:val="000000" w:themeColor="text1"/>
+          <w:szCs w:val="24"/>
         </w:rPr>
         <w:t>Рис.1 Основной интерфейс приложения</w:t>
       </w:r>
     </w:p>
     <w:p>
       <w:pPr>
-        <w:rPr>
-          <w:rFonts w:ascii="Times New Roman" w:eastAsia="Times New Roman" w:hAnsi="Times New Roman" w:cs="Times New Roman"/>
-          <w:color w:val="000000" w:themeColor="text1"/>
-          <w:sz w:val="28"/>
-          <w:szCs w:val="28"/>
-        </w:rPr>
-      </w:pPr>
-      <w:r>
-        <w:rPr>
-          <w:rFonts w:ascii="Times New Roman" w:eastAsia="Times New Roman" w:hAnsi="Times New Roman" w:cs="Times New Roman"/>
-          <w:color w:val="000000" w:themeColor="text1"/>
-          <w:sz w:val="28"/>
-          <w:szCs w:val="28"/>
+        <w:spacing w:after="0" w:line="276" w:lineRule="auto"/>
+        <w:rPr>
+          <w:rFonts w:eastAsia="Times New Roman" w:cstheme="majorHAnsi"/>
+          <w:color w:val="000000" w:themeColor="text1"/>
+          <w:szCs w:val="24"/>
+        </w:rPr>
+      </w:pPr>
+      <w:r>
+        <w:rPr>
+          <w:rFonts w:eastAsia="Times New Roman" w:cstheme="majorHAnsi"/>
+          <w:color w:val="000000" w:themeColor="text1"/>
+          <w:szCs w:val="24"/>
         </w:rPr>
         <w:t>При запуске приложения открывается главное окно (рис. 1), в данном окне расположены все основные функции приложения:</w:t>
       </w:r>
@@ -1160,22 +1579,140 @@
           <w:ilvl w:val="0"/>
           <w:numId w:val="3"/>
         </w:numPr>
-        <w:spacing w:after="0"/>
-        <w:rPr>
-          <w:rFonts w:ascii="Times New Roman" w:eastAsia="Times New Roman" w:hAnsi="Times New Roman" w:cs="Times New Roman"/>
-          <w:color w:val="000000" w:themeColor="text1"/>
-          <w:sz w:val="28"/>
-          <w:szCs w:val="28"/>
-        </w:rPr>
-      </w:pPr>
-      <w:r>
-        <w:rPr>
-          <w:rFonts w:ascii="Times New Roman" w:eastAsia="Times New Roman" w:hAnsi="Times New Roman" w:cs="Times New Roman"/>
-          <w:color w:val="000000" w:themeColor="text1"/>
-          <w:sz w:val="28"/>
-          <w:szCs w:val="28"/>
-        </w:rPr>
-        <w:t>Переключения между таблицами (в верхнем левом углу окна вкладки “Товары”, “Заказы”, “Состав заказов”, “Полная таблицы”</w:t>
+        <w:spacing w:after="0" w:line="276" w:lineRule="auto"/>
+        <w:rPr>
+          <w:rFonts w:eastAsia="Times New Roman" w:cstheme="majorHAnsi"/>
+          <w:color w:val="000000" w:themeColor="text1"/>
+          <w:szCs w:val="24"/>
+        </w:rPr>
+      </w:pPr>
+      <w:r>
+        <w:rPr>
+          <w:rFonts w:eastAsia="Times New Roman" w:cstheme="majorHAnsi"/>
+          <w:color w:val="000000" w:themeColor="text1"/>
+          <w:szCs w:val="24"/>
+        </w:rPr>
+        <w:t xml:space="preserve">Переключения между таблицами (в верхнем левом углу окна вкладки </w:t>
+      </w:r>
+      <w:r>
+        <w:rPr>
+          <w:rFonts w:eastAsia="Times New Roman" w:cstheme="majorHAnsi"/>
+          <w:color w:val="000000" w:themeColor="text1"/>
+          <w:szCs w:val="24"/>
+        </w:rPr>
+        <w:t>«</w:t>
+      </w:r>
+      <w:r>
+        <w:rPr>
+          <w:rFonts w:eastAsia="Times New Roman" w:cstheme="majorHAnsi"/>
+          <w:color w:val="000000" w:themeColor="text1"/>
+          <w:szCs w:val="24"/>
+        </w:rPr>
+        <w:t>Товары</w:t>
+      </w:r>
+      <w:r>
+        <w:rPr>
+          <w:rFonts w:eastAsia="Times New Roman" w:cstheme="majorHAnsi"/>
+          <w:color w:val="000000" w:themeColor="text1"/>
+          <w:szCs w:val="24"/>
+        </w:rPr>
+        <w:t>»</w:t>
+      </w:r>
+      <w:r>
+        <w:rPr>
+          <w:rFonts w:eastAsia="Times New Roman" w:cstheme="majorHAnsi"/>
+          <w:color w:val="000000" w:themeColor="text1"/>
+          <w:szCs w:val="24"/>
+        </w:rPr>
+        <w:t xml:space="preserve">, </w:t>
+      </w:r>
+      <w:r>
+        <w:rPr>
+          <w:rFonts w:eastAsia="Times New Roman" w:cstheme="majorHAnsi"/>
+          <w:color w:val="000000" w:themeColor="text1"/>
+          <w:szCs w:val="24"/>
+        </w:rPr>
+        <w:t>«</w:t>
+      </w:r>
+      <w:r>
+        <w:rPr>
+          <w:rFonts w:eastAsia="Times New Roman" w:cstheme="majorHAnsi"/>
+          <w:color w:val="000000" w:themeColor="text1"/>
+          <w:szCs w:val="24"/>
+        </w:rPr>
+        <w:t>Заказы</w:t>
+      </w:r>
+      <w:r>
+        <w:rPr>
+          <w:rFonts w:eastAsia="Times New Roman" w:cstheme="majorHAnsi"/>
+          <w:color w:val="000000" w:themeColor="text1"/>
+          <w:szCs w:val="24"/>
+        </w:rPr>
+        <w:t>»</w:t>
+      </w:r>
+      <w:r>
+        <w:rPr>
+          <w:rFonts w:eastAsia="Times New Roman" w:cstheme="majorHAnsi"/>
+          <w:color w:val="000000" w:themeColor="text1"/>
+          <w:szCs w:val="24"/>
+        </w:rPr>
+        <w:t xml:space="preserve">, </w:t>
+      </w:r>
+      <w:r>
+        <w:rPr>
+          <w:rFonts w:eastAsia="Times New Roman" w:cstheme="majorHAnsi"/>
+          <w:color w:val="000000" w:themeColor="text1"/>
+          <w:szCs w:val="24"/>
+        </w:rPr>
+        <w:t>«</w:t>
+      </w:r>
+      <w:r>
+        <w:rPr>
+          <w:rFonts w:eastAsia="Times New Roman" w:cstheme="majorHAnsi"/>
+          <w:color w:val="000000" w:themeColor="text1"/>
+          <w:szCs w:val="24"/>
+        </w:rPr>
+        <w:t>Состав заказов</w:t>
+      </w:r>
+      <w:r>
+        <w:rPr>
+          <w:rFonts w:eastAsia="Times New Roman" w:cstheme="majorHAnsi"/>
+          <w:color w:val="000000" w:themeColor="text1"/>
+          <w:szCs w:val="24"/>
+        </w:rPr>
+        <w:t>»</w:t>
+      </w:r>
+      <w:r>
+        <w:rPr>
+          <w:rFonts w:eastAsia="Times New Roman" w:cstheme="majorHAnsi"/>
+          <w:color w:val="000000" w:themeColor="text1"/>
+          <w:szCs w:val="24"/>
+        </w:rPr>
+        <w:t xml:space="preserve">, </w:t>
+      </w:r>
+      <w:r>
+        <w:rPr>
+          <w:rFonts w:eastAsia="Times New Roman" w:cstheme="majorHAnsi"/>
+          <w:color w:val="000000" w:themeColor="text1"/>
+          <w:szCs w:val="24"/>
+        </w:rPr>
+        <w:t>«</w:t>
+      </w:r>
+      <w:r>
+        <w:rPr>
+          <w:rFonts w:eastAsia="Times New Roman" w:cstheme="majorHAnsi"/>
+          <w:color w:val="000000" w:themeColor="text1"/>
+          <w:szCs w:val="24"/>
+        </w:rPr>
+        <w:t>Полная таблицы</w:t>
+      </w:r>
+      <w:r>
+        <w:rPr>
+          <w:rFonts w:eastAsia="Times New Roman" w:cstheme="majorHAnsi"/>
+          <w:color w:val="000000" w:themeColor="text1"/>
+          <w:szCs w:val="24"/>
+        </w:rPr>
+        <w:t>»</w:t>
       </w:r>
     </w:p>
     <w:p>
@@ -1184,41 +1721,71 @@
           <w:ilvl w:val="0"/>
           <w:numId w:val="3"/>
         </w:numPr>
-        <w:rPr>
-          <w:rFonts w:ascii="Times New Roman" w:eastAsia="Times New Roman" w:hAnsi="Times New Roman" w:cs="Times New Roman"/>
-          <w:color w:val="000000" w:themeColor="text1"/>
-          <w:sz w:val="28"/>
-          <w:szCs w:val="28"/>
-        </w:rPr>
-      </w:pPr>
-      <w:r>
-        <w:rPr>
-          <w:rFonts w:ascii="Times New Roman" w:eastAsia="Times New Roman" w:hAnsi="Times New Roman" w:cs="Times New Roman"/>
-          <w:color w:val="000000" w:themeColor="text1"/>
-          <w:sz w:val="28"/>
-          <w:szCs w:val="28"/>
-        </w:rPr>
-        <w:t>Кнопка “Текстовый отчет” открывает новое окно с вводом дополнительных параметров для отчета (рис. 2):</w:t>
-      </w:r>
-    </w:p>
-    <w:p>
-      <w:pPr>
+        <w:spacing w:after="0" w:line="276" w:lineRule="auto"/>
+        <w:rPr>
+          <w:rFonts w:eastAsia="Times New Roman" w:cstheme="majorHAnsi"/>
+          <w:color w:val="000000" w:themeColor="text1"/>
+          <w:szCs w:val="24"/>
+        </w:rPr>
+      </w:pPr>
+      <w:r>
+        <w:rPr>
+          <w:rFonts w:eastAsia="Times New Roman" w:cstheme="majorHAnsi"/>
+          <w:color w:val="000000" w:themeColor="text1"/>
+          <w:szCs w:val="24"/>
+        </w:rPr>
+        <w:t xml:space="preserve">Кнопка </w:t>
+      </w:r>
+      <w:r>
+        <w:rPr>
+          <w:rFonts w:eastAsia="Times New Roman" w:cstheme="majorHAnsi"/>
+          <w:color w:val="000000" w:themeColor="text1"/>
+          <w:szCs w:val="24"/>
+        </w:rPr>
+        <w:t>«</w:t>
+      </w:r>
+      <w:r>
+        <w:rPr>
+          <w:rFonts w:eastAsia="Times New Roman" w:cstheme="majorHAnsi"/>
+          <w:color w:val="000000" w:themeColor="text1"/>
+          <w:szCs w:val="24"/>
+        </w:rPr>
+        <w:t>Текстовый отчет</w:t>
+      </w:r>
+      <w:r>
+        <w:rPr>
+          <w:rFonts w:eastAsia="Times New Roman" w:cstheme="majorHAnsi"/>
+          <w:color w:val="000000" w:themeColor="text1"/>
+          <w:szCs w:val="24"/>
+        </w:rPr>
+        <w:t>»</w:t>
+      </w:r>
+      <w:r>
+        <w:rPr>
+          <w:rFonts w:eastAsia="Times New Roman" w:cstheme="majorHAnsi"/>
+          <w:color w:val="000000" w:themeColor="text1"/>
+          <w:szCs w:val="24"/>
+        </w:rPr>
+        <w:t xml:space="preserve"> открывает новое окно с вводом дополнительных параметров для отчета (рис. 2):</w:t>
+      </w:r>
+    </w:p>
+    <w:p>
+      <w:pPr>
+        <w:spacing w:after="0" w:line="276" w:lineRule="auto"/>
         <w:ind w:left="720"/>
         <w:jc w:val="center"/>
         <w:rPr>
-          <w:rFonts w:ascii="Times New Roman" w:eastAsia="Times New Roman" w:hAnsi="Times New Roman" w:cs="Times New Roman"/>
-          <w:color w:val="000000" w:themeColor="text1"/>
-          <w:sz w:val="28"/>
-          <w:szCs w:val="28"/>
-        </w:rPr>
-      </w:pPr>
-      <w:r>
-        <w:rPr>
-          <w:rFonts w:ascii="Times New Roman" w:eastAsia="Times New Roman" w:hAnsi="Times New Roman" w:cs="Times New Roman"/>
+          <w:rFonts w:eastAsia="Times New Roman" w:cstheme="majorHAnsi"/>
+          <w:color w:val="000000" w:themeColor="text1"/>
+          <w:szCs w:val="24"/>
+        </w:rPr>
+      </w:pPr>
+      <w:r>
+        <w:rPr>
+          <w:rFonts w:eastAsia="Times New Roman" w:cstheme="majorHAnsi"/>
           <w:noProof/>
           <w:color w:val="000000" w:themeColor="text1"/>
-          <w:sz w:val="28"/>
-          <w:szCs w:val="28"/>
+          <w:szCs w:val="24"/>
         </w:rPr>
         <w:drawing>
           <wp:inline distT="114300" distB="114300" distL="114300" distR="114300" wp14:anchorId="14CE5587" wp14:editId="4AB3DE0E">
@@ -1234,7 +1801,7 @@
                     <pic:cNvPicPr preferRelativeResize="0"/>
                   </pic:nvPicPr>
                   <pic:blipFill>
-                    <a:blip r:embed="rId9"/>
+                    <a:blip r:embed="rId10"/>
                     <a:srcRect/>
                     <a:stretch>
                       <a:fillRect/>
@@ -1259,80 +1826,78 @@
     </w:p>
     <w:p>
       <w:pPr>
+        <w:spacing w:after="0" w:line="276" w:lineRule="auto"/>
         <w:ind w:left="720"/>
         <w:jc w:val="center"/>
         <w:rPr>
-          <w:rFonts w:ascii="Times New Roman" w:eastAsia="Times New Roman" w:hAnsi="Times New Roman" w:cs="Times New Roman"/>
-          <w:color w:val="000000" w:themeColor="text1"/>
-          <w:sz w:val="28"/>
-          <w:szCs w:val="28"/>
-        </w:rPr>
-      </w:pPr>
-      <w:r>
-        <w:rPr>
-          <w:rFonts w:ascii="Times New Roman" w:eastAsia="Times New Roman" w:hAnsi="Times New Roman" w:cs="Times New Roman"/>
-          <w:color w:val="000000" w:themeColor="text1"/>
-          <w:sz w:val="28"/>
-          <w:szCs w:val="28"/>
+          <w:rFonts w:eastAsia="Times New Roman" w:cstheme="majorHAnsi"/>
+          <w:color w:val="000000" w:themeColor="text1"/>
+          <w:szCs w:val="24"/>
+        </w:rPr>
+      </w:pPr>
+      <w:r>
+        <w:rPr>
+          <w:rFonts w:eastAsia="Times New Roman" w:cstheme="majorHAnsi"/>
+          <w:color w:val="000000" w:themeColor="text1"/>
+          <w:szCs w:val="24"/>
         </w:rPr>
         <w:t>Рис.2 Ввод дополнительных параметров для отчета</w:t>
       </w:r>
     </w:p>
     <w:p>
       <w:pPr>
+        <w:spacing w:after="0" w:line="276" w:lineRule="auto"/>
         <w:ind w:firstLine="720"/>
         <w:rPr>
-          <w:rFonts w:ascii="Times New Roman" w:eastAsia="Times New Roman" w:hAnsi="Times New Roman" w:cs="Times New Roman"/>
-          <w:color w:val="000000" w:themeColor="text1"/>
-          <w:sz w:val="28"/>
-          <w:szCs w:val="28"/>
-        </w:rPr>
-      </w:pPr>
-      <w:r>
-        <w:rPr>
-          <w:rFonts w:ascii="Times New Roman" w:eastAsia="Times New Roman" w:hAnsi="Times New Roman" w:cs="Times New Roman"/>
-          <w:color w:val="000000" w:themeColor="text1"/>
-          <w:sz w:val="28"/>
-          <w:szCs w:val="28"/>
+          <w:rFonts w:eastAsia="Times New Roman" w:cstheme="majorHAnsi"/>
+          <w:color w:val="000000" w:themeColor="text1"/>
+          <w:szCs w:val="24"/>
+        </w:rPr>
+      </w:pPr>
+      <w:r>
+        <w:rPr>
+          <w:rFonts w:eastAsia="Times New Roman" w:cstheme="majorHAnsi"/>
+          <w:color w:val="000000" w:themeColor="text1"/>
+          <w:szCs w:val="24"/>
         </w:rPr>
         <w:t>При корректном вводе данных создается таблица (рис.3):</w:t>
       </w:r>
     </w:p>
     <w:p>
       <w:pPr>
+        <w:spacing w:after="0" w:line="276" w:lineRule="auto"/>
         <w:jc w:val="center"/>
         <w:rPr>
-          <w:rFonts w:ascii="Times New Roman" w:eastAsia="Times New Roman" w:hAnsi="Times New Roman" w:cs="Times New Roman"/>
-          <w:color w:val="000000" w:themeColor="text1"/>
-          <w:sz w:val="28"/>
-          <w:szCs w:val="28"/>
-        </w:rPr>
-      </w:pPr>
-      <w:r>
-        <w:rPr>
-          <w:rFonts w:ascii="Times New Roman" w:eastAsia="Times New Roman" w:hAnsi="Times New Roman" w:cs="Times New Roman"/>
+          <w:rFonts w:eastAsia="Times New Roman" w:cstheme="majorHAnsi"/>
+          <w:color w:val="000000" w:themeColor="text1"/>
+          <w:szCs w:val="24"/>
+        </w:rPr>
+      </w:pPr>
+      <w:r>
+        <w:rPr>
+          <w:rFonts w:eastAsia="Times New Roman" w:cstheme="majorHAnsi"/>
           <w:noProof/>
           <w:color w:val="000000" w:themeColor="text1"/>
-          <w:sz w:val="28"/>
-          <w:szCs w:val="28"/>
+          <w:szCs w:val="24"/>
         </w:rPr>
         <w:lastRenderedPageBreak/>
         <w:drawing>
-          <wp:inline distT="114300" distB="114300" distL="114300" distR="114300" wp14:anchorId="715A99E5" wp14:editId="3BCEEC17">
-            <wp:extent cx="5940115" cy="1536700"/>
-            <wp:effectExtent l="0" t="0" r="0" b="0"/>
-            <wp:docPr id="1650206035" name="image7.png"/>
-            <wp:cNvGraphicFramePr/>
+          <wp:inline distT="0" distB="0" distL="0" distR="0" wp14:anchorId="40E751DD" wp14:editId="399D4234">
+            <wp:extent cx="5940425" cy="1621790"/>
+            <wp:effectExtent l="0" t="0" r="3175" b="0"/>
+            <wp:docPr id="1" name="Рисунок 1"/>
+            <wp:cNvGraphicFramePr>
+              <a:graphicFrameLocks xmlns:a="http://schemas.openxmlformats.org/drawingml/2006/main" noChangeAspect="1"/>
+            </wp:cNvGraphicFramePr>
             <a:graphic xmlns:a="http://schemas.openxmlformats.org/drawingml/2006/main">
               <a:graphicData uri="http://schemas.openxmlformats.org/drawingml/2006/picture">
                 <pic:pic xmlns:pic="http://schemas.openxmlformats.org/drawingml/2006/picture">
                   <pic:nvPicPr>
-                    <pic:cNvPr id="0" name="image7.png"/>
-                    <pic:cNvPicPr preferRelativeResize="0"/>
+                    <pic:cNvPr id="1" name=""/>
+                    <pic:cNvPicPr/>
                   </pic:nvPicPr>
                   <pic:blipFill>
-                    <a:blip r:embed="rId10"/>
-                    <a:srcRect/>
+                    <a:blip r:embed="rId11"/>
                     <a:stretch>
                       <a:fillRect/>
                     </a:stretch>
@@ -1340,12 +1905,11 @@
                   <pic:spPr>
                     <a:xfrm>
                       <a:off x="0" y="0"/>
-                      <a:ext cx="5940115" cy="1536700"/>
+                      <a:ext cx="5940425" cy="1621790"/>
                     </a:xfrm>
                     <a:prstGeom prst="rect">
                       <a:avLst/>
                     </a:prstGeom>
-                    <a:ln/>
                   </pic:spPr>
                 </pic:pic>
               </a:graphicData>
@@ -1356,22 +1920,91 @@
     </w:p>
     <w:p>
       <w:pPr>
+        <w:spacing w:after="0" w:line="276" w:lineRule="auto"/>
         <w:jc w:val="center"/>
         <w:rPr>
-          <w:rFonts w:ascii="Times New Roman" w:eastAsia="Times New Roman" w:hAnsi="Times New Roman" w:cs="Times New Roman"/>
-          <w:color w:val="000000" w:themeColor="text1"/>
-          <w:sz w:val="28"/>
-          <w:szCs w:val="28"/>
-        </w:rPr>
-      </w:pPr>
-      <w:r>
-        <w:rPr>
-          <w:rFonts w:ascii="Times New Roman" w:eastAsia="Times New Roman" w:hAnsi="Times New Roman" w:cs="Times New Roman"/>
-          <w:color w:val="000000" w:themeColor="text1"/>
-          <w:sz w:val="28"/>
-          <w:szCs w:val="28"/>
+          <w:rFonts w:eastAsia="Times New Roman" w:cstheme="majorHAnsi"/>
+          <w:color w:val="000000" w:themeColor="text1"/>
+          <w:szCs w:val="24"/>
+        </w:rPr>
+      </w:pPr>
+      <w:r>
+        <w:rPr>
+          <w:rFonts w:eastAsia="Times New Roman" w:cstheme="majorHAnsi"/>
+          <w:color w:val="000000" w:themeColor="text1"/>
+          <w:szCs w:val="24"/>
         </w:rPr>
         <w:t>Рис.3 Текстовый отчёт</w:t>
+      </w:r>
+    </w:p>
+    <w:p>
+      <w:pPr>
+        <w:spacing w:after="0" w:line="276" w:lineRule="auto"/>
+        <w:rPr>
+          <w:rFonts w:eastAsia="Times New Roman" w:cstheme="majorHAnsi"/>
+          <w:color w:val="000000" w:themeColor="text1"/>
+          <w:szCs w:val="24"/>
+        </w:rPr>
+      </w:pPr>
+      <w:r>
+        <w:rPr>
+          <w:rFonts w:eastAsia="Times New Roman" w:cstheme="majorHAnsi"/>
+          <w:color w:val="000000" w:themeColor="text1"/>
+          <w:szCs w:val="24"/>
+        </w:rPr>
+        <w:tab/>
+        <w:t>Кнопка «Экспорт» позволяет экспортировать полученный отчёт в выбранный формат (</w:t>
+      </w:r>
+      <w:r>
+        <w:rPr>
+          <w:rFonts w:eastAsia="Times New Roman" w:cstheme="majorHAnsi"/>
+          <w:color w:val="000000" w:themeColor="text1"/>
+          <w:szCs w:val="24"/>
+          <w:lang w:val="en-US"/>
+        </w:rPr>
+        <w:t>excel</w:t>
+      </w:r>
+      <w:r>
+        <w:rPr>
+          <w:rFonts w:eastAsia="Times New Roman" w:cstheme="majorHAnsi"/>
+          <w:color w:val="000000" w:themeColor="text1"/>
+          <w:szCs w:val="24"/>
+        </w:rPr>
+        <w:t xml:space="preserve">, </w:t>
+      </w:r>
+      <w:r>
+        <w:rPr>
+          <w:rFonts w:eastAsia="Times New Roman" w:cstheme="majorHAnsi"/>
+          <w:color w:val="000000" w:themeColor="text1"/>
+          <w:szCs w:val="24"/>
+          <w:lang w:val="en-US"/>
+        </w:rPr>
+        <w:t>csv</w:t>
+      </w:r>
+      <w:r>
+        <w:rPr>
+          <w:rFonts w:eastAsia="Times New Roman" w:cstheme="majorHAnsi"/>
+          <w:color w:val="000000" w:themeColor="text1"/>
+          <w:szCs w:val="24"/>
+        </w:rPr>
+        <w:t xml:space="preserve">, </w:t>
+      </w:r>
+      <w:r>
+        <w:rPr>
+          <w:rFonts w:eastAsia="Times New Roman" w:cstheme="majorHAnsi"/>
+          <w:color w:val="000000" w:themeColor="text1"/>
+          <w:szCs w:val="24"/>
+          <w:lang w:val="en-US"/>
+        </w:rPr>
+        <w:t>pickle</w:t>
+      </w:r>
+      <w:r>
+        <w:rPr>
+          <w:rFonts w:eastAsia="Times New Roman" w:cstheme="majorHAnsi"/>
+          <w:color w:val="000000" w:themeColor="text1"/>
+          <w:szCs w:val="24"/>
+        </w:rPr>
+        <w:t>).</w:t>
       </w:r>
     </w:p>
     <w:p>
@@ -1380,40 +2013,70 @@
           <w:ilvl w:val="0"/>
           <w:numId w:val="3"/>
         </w:numPr>
-        <w:rPr>
-          <w:rFonts w:ascii="Times New Roman" w:eastAsia="Times New Roman" w:hAnsi="Times New Roman" w:cs="Times New Roman"/>
-          <w:color w:val="000000" w:themeColor="text1"/>
-          <w:sz w:val="28"/>
-          <w:szCs w:val="28"/>
-        </w:rPr>
-      </w:pPr>
-      <w:r>
-        <w:rPr>
-          <w:rFonts w:ascii="Times New Roman" w:eastAsia="Times New Roman" w:hAnsi="Times New Roman" w:cs="Times New Roman"/>
-          <w:color w:val="000000" w:themeColor="text1"/>
-          <w:sz w:val="28"/>
-          <w:szCs w:val="28"/>
-        </w:rPr>
-        <w:t>Кнопка “Статистический отчет” также запускает окно для выбора дополнительных параметров (рис. 4):</w:t>
-      </w:r>
-    </w:p>
-    <w:p>
-      <w:pPr>
+        <w:spacing w:after="0" w:line="276" w:lineRule="auto"/>
+        <w:rPr>
+          <w:rFonts w:eastAsia="Times New Roman" w:cstheme="majorHAnsi"/>
+          <w:color w:val="000000" w:themeColor="text1"/>
+          <w:szCs w:val="24"/>
+        </w:rPr>
+      </w:pPr>
+      <w:r>
+        <w:rPr>
+          <w:rFonts w:eastAsia="Times New Roman" w:cstheme="majorHAnsi"/>
+          <w:color w:val="000000" w:themeColor="text1"/>
+          <w:szCs w:val="24"/>
+        </w:rPr>
+        <w:t xml:space="preserve">Кнопка </w:t>
+      </w:r>
+      <w:r>
+        <w:rPr>
+          <w:rFonts w:eastAsia="Times New Roman" w:cstheme="majorHAnsi"/>
+          <w:color w:val="000000" w:themeColor="text1"/>
+          <w:szCs w:val="24"/>
+        </w:rPr>
+        <w:t>«</w:t>
+      </w:r>
+      <w:r>
+        <w:rPr>
+          <w:rFonts w:eastAsia="Times New Roman" w:cstheme="majorHAnsi"/>
+          <w:color w:val="000000" w:themeColor="text1"/>
+          <w:szCs w:val="24"/>
+        </w:rPr>
+        <w:t>Статистический отчет</w:t>
+      </w:r>
+      <w:r>
+        <w:rPr>
+          <w:rFonts w:eastAsia="Times New Roman" w:cstheme="majorHAnsi"/>
+          <w:color w:val="000000" w:themeColor="text1"/>
+          <w:szCs w:val="24"/>
+        </w:rPr>
+        <w:t>»</w:t>
+      </w:r>
+      <w:r>
+        <w:rPr>
+          <w:rFonts w:eastAsia="Times New Roman" w:cstheme="majorHAnsi"/>
+          <w:color w:val="000000" w:themeColor="text1"/>
+          <w:szCs w:val="24"/>
+        </w:rPr>
+        <w:t xml:space="preserve"> также запускает окно для выбора дополнительных параметров (рис. 4):</w:t>
+      </w:r>
+    </w:p>
+    <w:p>
+      <w:pPr>
+        <w:spacing w:after="0" w:line="276" w:lineRule="auto"/>
         <w:jc w:val="center"/>
         <w:rPr>
-          <w:rFonts w:ascii="Times New Roman" w:eastAsia="Times New Roman" w:hAnsi="Times New Roman" w:cs="Times New Roman"/>
-          <w:color w:val="000000" w:themeColor="text1"/>
-          <w:sz w:val="28"/>
-          <w:szCs w:val="28"/>
-        </w:rPr>
-      </w:pPr>
-      <w:r>
-        <w:rPr>
-          <w:rFonts w:ascii="Times New Roman" w:eastAsia="Times New Roman" w:hAnsi="Times New Roman" w:cs="Times New Roman"/>
+          <w:rFonts w:eastAsia="Times New Roman" w:cstheme="majorHAnsi"/>
+          <w:color w:val="000000" w:themeColor="text1"/>
+          <w:szCs w:val="24"/>
+        </w:rPr>
+      </w:pPr>
+      <w:r>
+        <w:rPr>
+          <w:rFonts w:eastAsia="Times New Roman" w:cstheme="majorHAnsi"/>
           <w:noProof/>
           <w:color w:val="000000" w:themeColor="text1"/>
-          <w:sz w:val="28"/>
-          <w:szCs w:val="28"/>
+          <w:szCs w:val="24"/>
         </w:rPr>
         <w:drawing>
           <wp:inline distT="114300" distB="114300" distL="114300" distR="114300" wp14:anchorId="0C43F89D" wp14:editId="26A552BD">
@@ -1429,7 +2092,7 @@
                     <pic:cNvPicPr preferRelativeResize="0"/>
                   </pic:nvPicPr>
                   <pic:blipFill>
-                    <a:blip r:embed="rId11"/>
+                    <a:blip r:embed="rId12"/>
                     <a:srcRect/>
                     <a:stretch>
                       <a:fillRect/>
@@ -1454,81 +2117,126 @@
     </w:p>
     <w:p>
       <w:pPr>
-        <w:spacing w:line="276" w:lineRule="auto"/>
+        <w:spacing w:after="0" w:line="276" w:lineRule="auto"/>
         <w:jc w:val="center"/>
         <w:rPr>
-          <w:rFonts w:ascii="Times New Roman" w:eastAsia="Times New Roman" w:hAnsi="Times New Roman" w:cs="Times New Roman"/>
-          <w:color w:val="000000" w:themeColor="text1"/>
-          <w:sz w:val="28"/>
-          <w:szCs w:val="28"/>
-        </w:rPr>
-      </w:pPr>
-      <w:r>
-        <w:rPr>
-          <w:rFonts w:ascii="Times New Roman" w:eastAsia="Times New Roman" w:hAnsi="Times New Roman" w:cs="Times New Roman"/>
-          <w:color w:val="000000" w:themeColor="text1"/>
-          <w:sz w:val="28"/>
-          <w:szCs w:val="28"/>
+          <w:rFonts w:eastAsia="Times New Roman" w:cstheme="majorHAnsi"/>
+          <w:color w:val="000000" w:themeColor="text1"/>
+          <w:szCs w:val="24"/>
+        </w:rPr>
+      </w:pPr>
+      <w:r>
+        <w:rPr>
+          <w:rFonts w:eastAsia="Times New Roman" w:cstheme="majorHAnsi"/>
+          <w:color w:val="000000" w:themeColor="text1"/>
+          <w:szCs w:val="24"/>
         </w:rPr>
         <w:t>Рис.4 Ввод дополнительных параметров для статистического отчета</w:t>
       </w:r>
     </w:p>
     <w:p>
       <w:pPr>
-        <w:spacing w:line="276" w:lineRule="auto"/>
-        <w:rPr>
-          <w:rFonts w:ascii="Times New Roman" w:eastAsia="Times New Roman" w:hAnsi="Times New Roman" w:cs="Times New Roman"/>
-          <w:color w:val="000000" w:themeColor="text1"/>
-          <w:sz w:val="28"/>
-          <w:szCs w:val="28"/>
-        </w:rPr>
-      </w:pPr>
-      <w:r>
-        <w:rPr>
-          <w:rFonts w:ascii="Times New Roman" w:eastAsia="Times New Roman" w:hAnsi="Times New Roman" w:cs="Times New Roman"/>
-          <w:color w:val="000000" w:themeColor="text1"/>
-          <w:sz w:val="28"/>
-          <w:szCs w:val="28"/>
+        <w:spacing w:after="0" w:line="276" w:lineRule="auto"/>
+        <w:rPr>
+          <w:rFonts w:eastAsia="Times New Roman" w:cstheme="majorHAnsi"/>
+          <w:color w:val="000000" w:themeColor="text1"/>
+          <w:szCs w:val="24"/>
+        </w:rPr>
+      </w:pPr>
+      <w:r>
+        <w:rPr>
+          <w:rFonts w:eastAsia="Times New Roman" w:cstheme="majorHAnsi"/>
+          <w:color w:val="000000" w:themeColor="text1"/>
+          <w:szCs w:val="24"/>
         </w:rPr>
         <w:tab/>
-        <w:t>По нажатию кнопки “Создать таблицу” открывается окно с отчетом о выбранных параметрах(рис. 5):</w:t>
-      </w:r>
-    </w:p>
-    <w:p>
-      <w:pPr>
-        <w:spacing w:line="276" w:lineRule="auto"/>
+        <w:t xml:space="preserve">По нажатию кнопки </w:t>
+      </w:r>
+      <w:r>
+        <w:rPr>
+          <w:rFonts w:eastAsia="Times New Roman" w:cstheme="majorHAnsi"/>
+          <w:color w:val="000000" w:themeColor="text1"/>
+          <w:szCs w:val="24"/>
+        </w:rPr>
+        <w:t>«</w:t>
+      </w:r>
+      <w:r>
+        <w:rPr>
+          <w:rFonts w:eastAsia="Times New Roman" w:cstheme="majorHAnsi"/>
+          <w:color w:val="000000" w:themeColor="text1"/>
+          <w:szCs w:val="24"/>
+        </w:rPr>
+        <w:t>Создать таблицу</w:t>
+      </w:r>
+      <w:r>
+        <w:rPr>
+          <w:rFonts w:eastAsia="Times New Roman" w:cstheme="majorHAnsi"/>
+          <w:color w:val="000000" w:themeColor="text1"/>
+          <w:szCs w:val="24"/>
+        </w:rPr>
+        <w:t>»</w:t>
+      </w:r>
+      <w:r>
+        <w:rPr>
+          <w:rFonts w:eastAsia="Times New Roman" w:cstheme="majorHAnsi"/>
+          <w:color w:val="000000" w:themeColor="text1"/>
+          <w:szCs w:val="24"/>
+        </w:rPr>
+        <w:t xml:space="preserve"> открывается окно с отчетом о выбранных </w:t>
+      </w:r>
+      <w:proofErr w:type="gramStart"/>
+      <w:r>
+        <w:rPr>
+          <w:rFonts w:eastAsia="Times New Roman" w:cstheme="majorHAnsi"/>
+          <w:color w:val="000000" w:themeColor="text1"/>
+          <w:szCs w:val="24"/>
+        </w:rPr>
+        <w:t>параметрах(</w:t>
+      </w:r>
+      <w:proofErr w:type="gramEnd"/>
+      <w:r>
+        <w:rPr>
+          <w:rFonts w:eastAsia="Times New Roman" w:cstheme="majorHAnsi"/>
+          <w:color w:val="000000" w:themeColor="text1"/>
+          <w:szCs w:val="24"/>
+        </w:rPr>
+        <w:t>рис. 5):</w:t>
+      </w:r>
+    </w:p>
+    <w:p>
+      <w:pPr>
+        <w:spacing w:after="0" w:line="276" w:lineRule="auto"/>
         <w:jc w:val="center"/>
         <w:rPr>
-          <w:rFonts w:ascii="Times New Roman" w:eastAsia="Times New Roman" w:hAnsi="Times New Roman" w:cs="Times New Roman"/>
-          <w:color w:val="000000" w:themeColor="text1"/>
-          <w:sz w:val="28"/>
-          <w:szCs w:val="28"/>
-        </w:rPr>
-      </w:pPr>
-      <w:r>
-        <w:rPr>
-          <w:rFonts w:ascii="Times New Roman" w:eastAsia="Times New Roman" w:hAnsi="Times New Roman" w:cs="Times New Roman"/>
+          <w:rFonts w:eastAsia="Times New Roman" w:cstheme="majorHAnsi"/>
+          <w:color w:val="000000" w:themeColor="text1"/>
+          <w:szCs w:val="24"/>
+        </w:rPr>
+      </w:pPr>
+      <w:r>
+        <w:rPr>
+          <w:rFonts w:eastAsia="Times New Roman" w:cstheme="majorHAnsi"/>
           <w:noProof/>
           <w:color w:val="000000" w:themeColor="text1"/>
-          <w:sz w:val="28"/>
-          <w:szCs w:val="28"/>
+          <w:szCs w:val="24"/>
         </w:rPr>
         <w:drawing>
-          <wp:inline distT="114300" distB="114300" distL="114300" distR="114300" wp14:anchorId="2F63DCE0" wp14:editId="251D4A67">
-            <wp:extent cx="2988783" cy="3944790"/>
-            <wp:effectExtent l="0" t="0" r="0" b="0"/>
-            <wp:docPr id="1650206032" name="image6.png"/>
-            <wp:cNvGraphicFramePr/>
+          <wp:inline distT="0" distB="0" distL="0" distR="0" wp14:anchorId="2C735F5B" wp14:editId="19C9C768">
+            <wp:extent cx="5940425" cy="3176270"/>
+            <wp:effectExtent l="0" t="0" r="3175" b="5080"/>
+            <wp:docPr id="2" name="Рисунок 2"/>
+            <wp:cNvGraphicFramePr>
+              <a:graphicFrameLocks xmlns:a="http://schemas.openxmlformats.org/drawingml/2006/main" noChangeAspect="1"/>
+            </wp:cNvGraphicFramePr>
             <a:graphic xmlns:a="http://schemas.openxmlformats.org/drawingml/2006/main">
               <a:graphicData uri="http://schemas.openxmlformats.org/drawingml/2006/picture">
                 <pic:pic xmlns:pic="http://schemas.openxmlformats.org/drawingml/2006/picture">
                   <pic:nvPicPr>
-                    <pic:cNvPr id="0" name="image6.png"/>
-                    <pic:cNvPicPr preferRelativeResize="0"/>
+                    <pic:cNvPr id="1" name=""/>
+                    <pic:cNvPicPr/>
                   </pic:nvPicPr>
                   <pic:blipFill>
-                    <a:blip r:embed="rId12"/>
-                    <a:srcRect/>
+                    <a:blip r:embed="rId13"/>
                     <a:stretch>
                       <a:fillRect/>
                     </a:stretch>
@@ -1536,12 +2244,11 @@
                   <pic:spPr>
                     <a:xfrm>
                       <a:off x="0" y="0"/>
-                      <a:ext cx="2988783" cy="3944790"/>
+                      <a:ext cx="5940425" cy="3176270"/>
                     </a:xfrm>
                     <a:prstGeom prst="rect">
                       <a:avLst/>
                     </a:prstGeom>
-                    <a:ln/>
                   </pic:spPr>
                 </pic:pic>
               </a:graphicData>
@@ -1552,23 +2259,99 @@
     </w:p>
     <w:p>
       <w:pPr>
-        <w:spacing w:line="276" w:lineRule="auto"/>
+        <w:spacing w:after="0" w:line="276" w:lineRule="auto"/>
         <w:jc w:val="center"/>
         <w:rPr>
-          <w:rFonts w:ascii="Times New Roman" w:eastAsia="Times New Roman" w:hAnsi="Times New Roman" w:cs="Times New Roman"/>
-          <w:color w:val="000000" w:themeColor="text1"/>
-          <w:sz w:val="28"/>
-          <w:szCs w:val="28"/>
-        </w:rPr>
-      </w:pPr>
-      <w:r>
-        <w:rPr>
-          <w:rFonts w:ascii="Times New Roman" w:eastAsia="Times New Roman" w:hAnsi="Times New Roman" w:cs="Times New Roman"/>
-          <w:color w:val="000000" w:themeColor="text1"/>
-          <w:sz w:val="28"/>
-          <w:szCs w:val="28"/>
+          <w:rFonts w:eastAsia="Times New Roman" w:cstheme="majorHAnsi"/>
+          <w:color w:val="000000" w:themeColor="text1"/>
+          <w:szCs w:val="24"/>
+        </w:rPr>
+      </w:pPr>
+      <w:r>
+        <w:rPr>
+          <w:rFonts w:eastAsia="Times New Roman" w:cstheme="majorHAnsi"/>
+          <w:color w:val="000000" w:themeColor="text1"/>
+          <w:szCs w:val="24"/>
         </w:rPr>
         <w:t>Рис. 5 Статистический отчет</w:t>
+      </w:r>
+    </w:p>
+    <w:p>
+      <w:pPr>
+        <w:spacing w:after="0" w:line="276" w:lineRule="auto"/>
+        <w:rPr>
+          <w:rFonts w:eastAsia="Times New Roman" w:cstheme="majorHAnsi"/>
+          <w:color w:val="000000" w:themeColor="text1"/>
+          <w:szCs w:val="24"/>
+        </w:rPr>
+      </w:pPr>
+      <w:r>
+        <w:rPr>
+          <w:rFonts w:eastAsia="Times New Roman" w:cstheme="majorHAnsi"/>
+          <w:color w:val="000000" w:themeColor="text1"/>
+          <w:szCs w:val="24"/>
+        </w:rPr>
+        <w:tab/>
+        <w:t xml:space="preserve">Сверху расположены вкладки для переключения между полученными отчетами. Внизу находятся кнопки для экспорта соответствующей таблицы в выбранный формат </w:t>
+      </w:r>
+      <w:r>
+        <w:rPr>
+          <w:rFonts w:eastAsia="Times New Roman" w:cstheme="majorHAnsi"/>
+          <w:color w:val="000000" w:themeColor="text1"/>
+          <w:szCs w:val="24"/>
+        </w:rPr>
+        <w:t>(</w:t>
+      </w:r>
+      <w:r>
+        <w:rPr>
+          <w:rFonts w:eastAsia="Times New Roman" w:cstheme="majorHAnsi"/>
+          <w:color w:val="000000" w:themeColor="text1"/>
+          <w:szCs w:val="24"/>
+          <w:lang w:val="en-US"/>
+        </w:rPr>
+        <w:t>excel</w:t>
+      </w:r>
+      <w:r>
+        <w:rPr>
+          <w:rFonts w:eastAsia="Times New Roman" w:cstheme="majorHAnsi"/>
+          <w:color w:val="000000" w:themeColor="text1"/>
+          <w:szCs w:val="24"/>
+        </w:rPr>
+        <w:t xml:space="preserve">, </w:t>
+      </w:r>
+      <w:r>
+        <w:rPr>
+          <w:rFonts w:eastAsia="Times New Roman" w:cstheme="majorHAnsi"/>
+          <w:color w:val="000000" w:themeColor="text1"/>
+          <w:szCs w:val="24"/>
+          <w:lang w:val="en-US"/>
+        </w:rPr>
+        <w:t>csv</w:t>
+      </w:r>
+      <w:r>
+        <w:rPr>
+          <w:rFonts w:eastAsia="Times New Roman" w:cstheme="majorHAnsi"/>
+          <w:color w:val="000000" w:themeColor="text1"/>
+          <w:szCs w:val="24"/>
+        </w:rPr>
+        <w:t xml:space="preserve">, </w:t>
+      </w:r>
+      <w:r>
+        <w:rPr>
+          <w:rFonts w:eastAsia="Times New Roman" w:cstheme="majorHAnsi"/>
+          <w:color w:val="000000" w:themeColor="text1"/>
+          <w:szCs w:val="24"/>
+          <w:lang w:val="en-US"/>
+        </w:rPr>
+        <w:t>pickle</w:t>
+      </w:r>
+      <w:r>
+        <w:rPr>
+          <w:rFonts w:eastAsia="Times New Roman" w:cstheme="majorHAnsi"/>
+          <w:color w:val="000000" w:themeColor="text1"/>
+          <w:szCs w:val="24"/>
+        </w:rPr>
+        <w:t>).</w:t>
       </w:r>
     </w:p>
     <w:p>
@@ -1577,45 +2360,73 @@
           <w:ilvl w:val="0"/>
           <w:numId w:val="3"/>
         </w:numPr>
-        <w:spacing w:line="276" w:lineRule="auto"/>
-        <w:rPr>
-          <w:rFonts w:ascii="Times New Roman" w:eastAsia="Times New Roman" w:hAnsi="Times New Roman" w:cs="Times New Roman"/>
-          <w:color w:val="000000" w:themeColor="text1"/>
-          <w:sz w:val="28"/>
-          <w:szCs w:val="28"/>
-        </w:rPr>
-      </w:pPr>
-      <w:r>
-        <w:rPr>
-          <w:rFonts w:ascii="Times New Roman" w:eastAsia="Times New Roman" w:hAnsi="Times New Roman" w:cs="Times New Roman"/>
-          <w:color w:val="000000" w:themeColor="text1"/>
-          <w:sz w:val="28"/>
-          <w:szCs w:val="28"/>
-        </w:rPr>
-        <w:lastRenderedPageBreak/>
-        <w:t>Кнопка “Сводная таблица” запускает окно выбора параметров для сводной таблицы (рис. 6):</w:t>
-      </w:r>
-    </w:p>
-    <w:p>
-      <w:pPr>
-        <w:spacing w:line="276" w:lineRule="auto"/>
+        <w:spacing w:after="0" w:line="276" w:lineRule="auto"/>
+        <w:rPr>
+          <w:rFonts w:eastAsia="Times New Roman" w:cstheme="majorHAnsi"/>
+          <w:color w:val="000000" w:themeColor="text1"/>
+          <w:szCs w:val="24"/>
+        </w:rPr>
+      </w:pPr>
+      <w:r>
+        <w:rPr>
+          <w:rFonts w:eastAsia="Times New Roman" w:cstheme="majorHAnsi"/>
+          <w:color w:val="000000" w:themeColor="text1"/>
+          <w:szCs w:val="24"/>
+        </w:rPr>
+        <w:t xml:space="preserve">Кнопка </w:t>
+      </w:r>
+      <w:r>
+        <w:rPr>
+          <w:rFonts w:eastAsia="Times New Roman" w:cstheme="majorHAnsi"/>
+          <w:color w:val="000000" w:themeColor="text1"/>
+          <w:szCs w:val="24"/>
+        </w:rPr>
+        <w:t>«</w:t>
+      </w:r>
+      <w:r>
+        <w:rPr>
+          <w:rFonts w:eastAsia="Times New Roman" w:cstheme="majorHAnsi"/>
+          <w:color w:val="000000" w:themeColor="text1"/>
+          <w:szCs w:val="24"/>
+        </w:rPr>
+        <w:t>Сводная таблица</w:t>
+      </w:r>
+      <w:r>
+        <w:rPr>
+          <w:rFonts w:eastAsia="Times New Roman" w:cstheme="majorHAnsi"/>
+          <w:color w:val="000000" w:themeColor="text1"/>
+          <w:szCs w:val="24"/>
+        </w:rPr>
+        <w:t>»</w:t>
+      </w:r>
+      <w:r>
+        <w:rPr>
+          <w:rFonts w:eastAsia="Times New Roman" w:cstheme="majorHAnsi"/>
+          <w:color w:val="000000" w:themeColor="text1"/>
+          <w:szCs w:val="24"/>
+        </w:rPr>
+        <w:t xml:space="preserve"> запускает окно выбора параметров для сводной таблицы (рис. 6):</w:t>
+      </w:r>
+    </w:p>
+    <w:p>
+      <w:pPr>
+        <w:spacing w:after="0" w:line="276" w:lineRule="auto"/>
         <w:ind w:left="283"/>
         <w:jc w:val="center"/>
         <w:rPr>
-          <w:rFonts w:ascii="Times New Roman" w:eastAsia="Times New Roman" w:hAnsi="Times New Roman" w:cs="Times New Roman"/>
-          <w:color w:val="000000" w:themeColor="text1"/>
-          <w:sz w:val="28"/>
-          <w:szCs w:val="28"/>
-        </w:rPr>
-      </w:pPr>
-      <w:r>
-        <w:rPr>
-          <w:rFonts w:ascii="Times New Roman" w:eastAsia="Times New Roman" w:hAnsi="Times New Roman" w:cs="Times New Roman"/>
+          <w:rFonts w:eastAsia="Times New Roman" w:cstheme="majorHAnsi"/>
+          <w:color w:val="000000" w:themeColor="text1"/>
+          <w:szCs w:val="24"/>
+        </w:rPr>
+      </w:pPr>
+      <w:r>
+        <w:rPr>
+          <w:rFonts w:eastAsia="Times New Roman" w:cstheme="majorHAnsi"/>
           <w:noProof/>
           <w:color w:val="000000" w:themeColor="text1"/>
-          <w:sz w:val="28"/>
-          <w:szCs w:val="28"/>
-        </w:rPr>
+          <w:szCs w:val="24"/>
+        </w:rPr>
+        <w:lastRenderedPageBreak/>
         <w:drawing>
           <wp:inline distT="114300" distB="114300" distL="114300" distR="114300" wp14:anchorId="6FBC20C4" wp14:editId="1F41E6C2">
             <wp:extent cx="5940115" cy="825500"/>
@@ -1630,7 +2441,7 @@
                     <pic:cNvPicPr preferRelativeResize="0"/>
                   </pic:nvPicPr>
                   <pic:blipFill>
-                    <a:blip r:embed="rId13"/>
+                    <a:blip r:embed="rId14"/>
                     <a:srcRect/>
                     <a:stretch>
                       <a:fillRect/>
@@ -1655,45 +2466,59 @@
     </w:p>
     <w:p>
       <w:pPr>
-        <w:spacing w:line="276" w:lineRule="auto"/>
+        <w:spacing w:after="0" w:line="276" w:lineRule="auto"/>
         <w:ind w:left="283"/>
         <w:jc w:val="center"/>
         <w:rPr>
-          <w:rFonts w:ascii="Times New Roman" w:eastAsia="Times New Roman" w:hAnsi="Times New Roman" w:cs="Times New Roman"/>
-          <w:color w:val="000000" w:themeColor="text1"/>
-          <w:sz w:val="28"/>
-          <w:szCs w:val="28"/>
-        </w:rPr>
-      </w:pPr>
-      <w:r>
-        <w:rPr>
-          <w:rFonts w:ascii="Times New Roman" w:eastAsia="Times New Roman" w:hAnsi="Times New Roman" w:cs="Times New Roman"/>
-          <w:color w:val="000000" w:themeColor="text1"/>
-          <w:sz w:val="28"/>
-          <w:szCs w:val="28"/>
+          <w:rFonts w:eastAsia="Times New Roman" w:cstheme="majorHAnsi"/>
+          <w:color w:val="000000" w:themeColor="text1"/>
+          <w:szCs w:val="24"/>
+        </w:rPr>
+      </w:pPr>
+      <w:r>
+        <w:rPr>
+          <w:rFonts w:eastAsia="Times New Roman" w:cstheme="majorHAnsi"/>
+          <w:color w:val="000000" w:themeColor="text1"/>
+          <w:szCs w:val="24"/>
         </w:rPr>
         <w:t>Рис. 6 Выбор параметров для сводной таблицы</w:t>
       </w:r>
     </w:p>
     <w:p>
       <w:pPr>
-        <w:spacing w:line="276" w:lineRule="auto"/>
+        <w:spacing w:after="0" w:line="276" w:lineRule="auto"/>
         <w:ind w:left="283"/>
         <w:rPr>
-          <w:rFonts w:ascii="Times New Roman" w:eastAsia="Times New Roman" w:hAnsi="Times New Roman" w:cs="Times New Roman"/>
-          <w:color w:val="000000" w:themeColor="text1"/>
-          <w:sz w:val="28"/>
-          <w:szCs w:val="28"/>
-        </w:rPr>
-      </w:pPr>
-      <w:r>
-        <w:rPr>
-          <w:rFonts w:ascii="Times New Roman" w:eastAsia="Times New Roman" w:hAnsi="Times New Roman" w:cs="Times New Roman"/>
-          <w:color w:val="000000" w:themeColor="text1"/>
-          <w:sz w:val="28"/>
-          <w:szCs w:val="28"/>
-        </w:rPr>
-        <w:t>При их корректном вводе отобразится сводная таблица, иначе в консоле появится сообщение об ошибке</w:t>
+          <w:rFonts w:eastAsia="Times New Roman" w:cstheme="majorHAnsi"/>
+          <w:color w:val="000000" w:themeColor="text1"/>
+          <w:szCs w:val="24"/>
+        </w:rPr>
+      </w:pPr>
+      <w:r>
+        <w:rPr>
+          <w:rFonts w:eastAsia="Times New Roman" w:cstheme="majorHAnsi"/>
+          <w:color w:val="000000" w:themeColor="text1"/>
+          <w:szCs w:val="24"/>
+        </w:rPr>
+        <w:t xml:space="preserve">При их корректном вводе отобразится сводная таблица, иначе в </w:t>
+      </w:r>
+      <w:proofErr w:type="spellStart"/>
+      <w:r>
+        <w:rPr>
+          <w:rFonts w:eastAsia="Times New Roman" w:cstheme="majorHAnsi"/>
+          <w:color w:val="000000" w:themeColor="text1"/>
+          <w:szCs w:val="24"/>
+        </w:rPr>
+        <w:t>консоле</w:t>
+      </w:r>
+      <w:proofErr w:type="spellEnd"/>
+      <w:r>
+        <w:rPr>
+          <w:rFonts w:eastAsia="Times New Roman" w:cstheme="majorHAnsi"/>
+          <w:color w:val="000000" w:themeColor="text1"/>
+          <w:szCs w:val="24"/>
+        </w:rPr>
+        <w:t xml:space="preserve"> появится сообщение об ошибке</w:t>
       </w:r>
     </w:p>
     <w:p>
@@ -1702,43 +2527,71 @@
           <w:ilvl w:val="0"/>
           <w:numId w:val="3"/>
         </w:numPr>
-        <w:spacing w:line="276" w:lineRule="auto"/>
-        <w:rPr>
-          <w:rFonts w:ascii="Times New Roman" w:eastAsia="Times New Roman" w:hAnsi="Times New Roman" w:cs="Times New Roman"/>
-          <w:color w:val="000000" w:themeColor="text1"/>
-          <w:sz w:val="28"/>
-          <w:szCs w:val="28"/>
-        </w:rPr>
-      </w:pPr>
-      <w:r>
-        <w:rPr>
-          <w:rFonts w:ascii="Times New Roman" w:eastAsia="Times New Roman" w:hAnsi="Times New Roman" w:cs="Times New Roman"/>
-          <w:color w:val="000000" w:themeColor="text1"/>
-          <w:sz w:val="28"/>
-          <w:szCs w:val="28"/>
-        </w:rPr>
-        <w:t>Кнопка “Гистограмма” открывает окно с выбором заготовок гистограмм (рис. 7):</w:t>
-      </w:r>
-    </w:p>
-    <w:p>
-      <w:pPr>
-        <w:spacing w:line="276" w:lineRule="auto"/>
+        <w:spacing w:after="0" w:line="276" w:lineRule="auto"/>
+        <w:rPr>
+          <w:rFonts w:eastAsia="Times New Roman" w:cstheme="majorHAnsi"/>
+          <w:color w:val="000000" w:themeColor="text1"/>
+          <w:szCs w:val="24"/>
+        </w:rPr>
+      </w:pPr>
+      <w:r>
+        <w:rPr>
+          <w:rFonts w:eastAsia="Times New Roman" w:cstheme="majorHAnsi"/>
+          <w:color w:val="000000" w:themeColor="text1"/>
+          <w:szCs w:val="24"/>
+        </w:rPr>
+        <w:t xml:space="preserve">Кнопка </w:t>
+      </w:r>
+      <w:r>
+        <w:rPr>
+          <w:rFonts w:eastAsia="Times New Roman" w:cstheme="majorHAnsi"/>
+          <w:color w:val="000000" w:themeColor="text1"/>
+          <w:szCs w:val="24"/>
+        </w:rPr>
+        <w:t>«</w:t>
+      </w:r>
+      <w:r>
+        <w:rPr>
+          <w:rFonts w:eastAsia="Times New Roman" w:cstheme="majorHAnsi"/>
+          <w:color w:val="000000" w:themeColor="text1"/>
+          <w:szCs w:val="24"/>
+        </w:rPr>
+        <w:t>Гистограмма</w:t>
+      </w:r>
+      <w:r>
+        <w:rPr>
+          <w:rFonts w:eastAsia="Times New Roman" w:cstheme="majorHAnsi"/>
+          <w:color w:val="000000" w:themeColor="text1"/>
+          <w:szCs w:val="24"/>
+        </w:rPr>
+        <w:t>»</w:t>
+      </w:r>
+      <w:r>
+        <w:rPr>
+          <w:rFonts w:eastAsia="Times New Roman" w:cstheme="majorHAnsi"/>
+          <w:color w:val="000000" w:themeColor="text1"/>
+          <w:szCs w:val="24"/>
+        </w:rPr>
+        <w:t xml:space="preserve"> открывает окно с выбором заготовок гистограмм (рис. 7):</w:t>
+      </w:r>
+    </w:p>
+    <w:p>
+      <w:pPr>
+        <w:spacing w:after="0" w:line="276" w:lineRule="auto"/>
         <w:ind w:left="720"/>
         <w:jc w:val="center"/>
         <w:rPr>
-          <w:rFonts w:ascii="Times New Roman" w:eastAsia="Times New Roman" w:hAnsi="Times New Roman" w:cs="Times New Roman"/>
-          <w:color w:val="000000" w:themeColor="text1"/>
-          <w:sz w:val="28"/>
-          <w:szCs w:val="28"/>
-        </w:rPr>
-      </w:pPr>
-      <w:r>
-        <w:rPr>
-          <w:rFonts w:ascii="Times New Roman" w:eastAsia="Times New Roman" w:hAnsi="Times New Roman" w:cs="Times New Roman"/>
+          <w:rFonts w:eastAsia="Times New Roman" w:cstheme="majorHAnsi"/>
+          <w:color w:val="000000" w:themeColor="text1"/>
+          <w:szCs w:val="24"/>
+        </w:rPr>
+      </w:pPr>
+      <w:r>
+        <w:rPr>
+          <w:rFonts w:eastAsia="Times New Roman" w:cstheme="majorHAnsi"/>
           <w:noProof/>
           <w:color w:val="000000" w:themeColor="text1"/>
-          <w:sz w:val="28"/>
-          <w:szCs w:val="28"/>
+          <w:szCs w:val="24"/>
         </w:rPr>
         <w:drawing>
           <wp:inline distT="114300" distB="114300" distL="114300" distR="114300" wp14:anchorId="3E3E5527" wp14:editId="7855873D">
@@ -1754,7 +2607,7 @@
                     <pic:cNvPicPr preferRelativeResize="0"/>
                   </pic:nvPicPr>
                   <pic:blipFill>
-                    <a:blip r:embed="rId14"/>
+                    <a:blip r:embed="rId15"/>
                     <a:srcRect/>
                     <a:stretch>
                       <a:fillRect/>
@@ -1779,42 +2632,38 @@
     </w:p>
     <w:p>
       <w:pPr>
-        <w:spacing w:line="276" w:lineRule="auto"/>
+        <w:spacing w:after="0" w:line="276" w:lineRule="auto"/>
         <w:ind w:left="720"/>
         <w:jc w:val="center"/>
         <w:rPr>
-          <w:rFonts w:ascii="Times New Roman" w:eastAsia="Times New Roman" w:hAnsi="Times New Roman" w:cs="Times New Roman"/>
-          <w:color w:val="000000" w:themeColor="text1"/>
-          <w:sz w:val="28"/>
-          <w:szCs w:val="28"/>
-        </w:rPr>
-      </w:pPr>
-      <w:r>
-        <w:rPr>
-          <w:rFonts w:ascii="Times New Roman" w:eastAsia="Times New Roman" w:hAnsi="Times New Roman" w:cs="Times New Roman"/>
-          <w:color w:val="000000" w:themeColor="text1"/>
-          <w:sz w:val="28"/>
-          <w:szCs w:val="28"/>
+          <w:rFonts w:eastAsia="Times New Roman" w:cstheme="majorHAnsi"/>
+          <w:color w:val="000000" w:themeColor="text1"/>
+          <w:szCs w:val="24"/>
+        </w:rPr>
+      </w:pPr>
+      <w:r>
+        <w:rPr>
+          <w:rFonts w:eastAsia="Times New Roman" w:cstheme="majorHAnsi"/>
+          <w:color w:val="000000" w:themeColor="text1"/>
+          <w:szCs w:val="24"/>
         </w:rPr>
         <w:t>Рис. 7 Выбор гистограмм</w:t>
       </w:r>
     </w:p>
     <w:p>
       <w:pPr>
-        <w:spacing w:line="276" w:lineRule="auto"/>
-        <w:rPr>
-          <w:rFonts w:ascii="Times New Roman" w:eastAsia="Times New Roman" w:hAnsi="Times New Roman" w:cs="Times New Roman"/>
-          <w:color w:val="000000" w:themeColor="text1"/>
-          <w:sz w:val="28"/>
-          <w:szCs w:val="28"/>
-        </w:rPr>
-      </w:pPr>
-      <w:r>
-        <w:rPr>
-          <w:rFonts w:ascii="Times New Roman" w:eastAsia="Times New Roman" w:hAnsi="Times New Roman" w:cs="Times New Roman"/>
-          <w:color w:val="000000" w:themeColor="text1"/>
-          <w:sz w:val="28"/>
-          <w:szCs w:val="28"/>
+        <w:spacing w:after="0" w:line="276" w:lineRule="auto"/>
+        <w:rPr>
+          <w:rFonts w:eastAsia="Times New Roman" w:cstheme="majorHAnsi"/>
+          <w:color w:val="000000" w:themeColor="text1"/>
+          <w:szCs w:val="24"/>
+        </w:rPr>
+      </w:pPr>
+      <w:r>
+        <w:rPr>
+          <w:rFonts w:eastAsia="Times New Roman" w:cstheme="majorHAnsi"/>
+          <w:color w:val="000000" w:themeColor="text1"/>
+          <w:szCs w:val="24"/>
         </w:rPr>
         <w:tab/>
         <w:t>При нажатии на кнопку отобразится соответствующий график.</w:t>
@@ -1826,43 +2675,71 @@
           <w:ilvl w:val="0"/>
           <w:numId w:val="3"/>
         </w:numPr>
-        <w:spacing w:line="276" w:lineRule="auto"/>
-        <w:rPr>
-          <w:rFonts w:ascii="Times New Roman" w:eastAsia="Times New Roman" w:hAnsi="Times New Roman" w:cs="Times New Roman"/>
-          <w:color w:val="000000" w:themeColor="text1"/>
-          <w:sz w:val="28"/>
-          <w:szCs w:val="28"/>
-        </w:rPr>
-      </w:pPr>
-      <w:r>
-        <w:rPr>
-          <w:rFonts w:ascii="Times New Roman" w:eastAsia="Times New Roman" w:hAnsi="Times New Roman" w:cs="Times New Roman"/>
-          <w:color w:val="000000" w:themeColor="text1"/>
-          <w:sz w:val="28"/>
-          <w:szCs w:val="28"/>
-        </w:rPr>
-        <w:t>Кнопка “Столбчатая диаграмма” открывает окно с выбором заготовок гистограмм (рис. 8):</w:t>
-      </w:r>
-    </w:p>
-    <w:p>
-      <w:pPr>
-        <w:spacing w:line="276" w:lineRule="auto"/>
+        <w:spacing w:after="0" w:line="276" w:lineRule="auto"/>
+        <w:rPr>
+          <w:rFonts w:eastAsia="Times New Roman" w:cstheme="majorHAnsi"/>
+          <w:color w:val="000000" w:themeColor="text1"/>
+          <w:szCs w:val="24"/>
+        </w:rPr>
+      </w:pPr>
+      <w:r>
+        <w:rPr>
+          <w:rFonts w:eastAsia="Times New Roman" w:cstheme="majorHAnsi"/>
+          <w:color w:val="000000" w:themeColor="text1"/>
+          <w:szCs w:val="24"/>
+        </w:rPr>
+        <w:t xml:space="preserve">Кнопка </w:t>
+      </w:r>
+      <w:r>
+        <w:rPr>
+          <w:rFonts w:eastAsia="Times New Roman" w:cstheme="majorHAnsi"/>
+          <w:color w:val="000000" w:themeColor="text1"/>
+          <w:szCs w:val="24"/>
+        </w:rPr>
+        <w:t>«</w:t>
+      </w:r>
+      <w:r>
+        <w:rPr>
+          <w:rFonts w:eastAsia="Times New Roman" w:cstheme="majorHAnsi"/>
+          <w:color w:val="000000" w:themeColor="text1"/>
+          <w:szCs w:val="24"/>
+        </w:rPr>
+        <w:t>Столбчатая диаграмма</w:t>
+      </w:r>
+      <w:r>
+        <w:rPr>
+          <w:rFonts w:eastAsia="Times New Roman" w:cstheme="majorHAnsi"/>
+          <w:color w:val="000000" w:themeColor="text1"/>
+          <w:szCs w:val="24"/>
+        </w:rPr>
+        <w:t>»</w:t>
+      </w:r>
+      <w:r>
+        <w:rPr>
+          <w:rFonts w:eastAsia="Times New Roman" w:cstheme="majorHAnsi"/>
+          <w:color w:val="000000" w:themeColor="text1"/>
+          <w:szCs w:val="24"/>
+        </w:rPr>
+        <w:t xml:space="preserve"> открывает окно с выбором заготовок гистограмм (рис. 8):</w:t>
+      </w:r>
+    </w:p>
+    <w:p>
+      <w:pPr>
+        <w:spacing w:after="0" w:line="276" w:lineRule="auto"/>
         <w:ind w:left="720"/>
         <w:jc w:val="center"/>
         <w:rPr>
-          <w:rFonts w:ascii="Times New Roman" w:eastAsia="Times New Roman" w:hAnsi="Times New Roman" w:cs="Times New Roman"/>
-          <w:color w:val="000000" w:themeColor="text1"/>
-          <w:sz w:val="28"/>
-          <w:szCs w:val="28"/>
-        </w:rPr>
-      </w:pPr>
-      <w:r>
-        <w:rPr>
-          <w:rFonts w:ascii="Times New Roman" w:eastAsia="Times New Roman" w:hAnsi="Times New Roman" w:cs="Times New Roman"/>
+          <w:rFonts w:eastAsia="Times New Roman" w:cstheme="majorHAnsi"/>
+          <w:color w:val="000000" w:themeColor="text1"/>
+          <w:szCs w:val="24"/>
+        </w:rPr>
+      </w:pPr>
+      <w:r>
+        <w:rPr>
+          <w:rFonts w:eastAsia="Times New Roman" w:cstheme="majorHAnsi"/>
           <w:noProof/>
           <w:color w:val="000000" w:themeColor="text1"/>
-          <w:sz w:val="28"/>
-          <w:szCs w:val="28"/>
+          <w:szCs w:val="24"/>
         </w:rPr>
         <w:drawing>
           <wp:inline distT="114300" distB="114300" distL="114300" distR="114300" wp14:anchorId="043239B5" wp14:editId="15DC82B0">
@@ -1878,7 +2755,7 @@
                     <pic:cNvPicPr preferRelativeResize="0"/>
                   </pic:nvPicPr>
                   <pic:blipFill>
-                    <a:blip r:embed="rId15"/>
+                    <a:blip r:embed="rId16"/>
                     <a:srcRect/>
                     <a:stretch>
                       <a:fillRect/>
@@ -1903,43 +2780,39 @@
     </w:p>
     <w:p>
       <w:pPr>
-        <w:spacing w:line="276" w:lineRule="auto"/>
+        <w:spacing w:after="0" w:line="276" w:lineRule="auto"/>
         <w:ind w:left="720"/>
         <w:jc w:val="center"/>
         <w:rPr>
-          <w:rFonts w:ascii="Times New Roman" w:eastAsia="Times New Roman" w:hAnsi="Times New Roman" w:cs="Times New Roman"/>
-          <w:color w:val="000000" w:themeColor="text1"/>
-          <w:sz w:val="28"/>
-          <w:szCs w:val="28"/>
-        </w:rPr>
-      </w:pPr>
-      <w:r>
-        <w:rPr>
-          <w:rFonts w:ascii="Times New Roman" w:eastAsia="Times New Roman" w:hAnsi="Times New Roman" w:cs="Times New Roman"/>
-          <w:color w:val="000000" w:themeColor="text1"/>
-          <w:sz w:val="28"/>
-          <w:szCs w:val="28"/>
+          <w:rFonts w:eastAsia="Times New Roman" w:cstheme="majorHAnsi"/>
+          <w:color w:val="000000" w:themeColor="text1"/>
+          <w:szCs w:val="24"/>
+        </w:rPr>
+      </w:pPr>
+      <w:r>
+        <w:rPr>
+          <w:rFonts w:eastAsia="Times New Roman" w:cstheme="majorHAnsi"/>
+          <w:color w:val="000000" w:themeColor="text1"/>
+          <w:szCs w:val="24"/>
         </w:rPr>
         <w:t>Рис. 8 Выбор столбчатых диаграмм</w:t>
       </w:r>
     </w:p>
     <w:p>
       <w:pPr>
-        <w:spacing w:line="276" w:lineRule="auto"/>
+        <w:spacing w:after="0" w:line="276" w:lineRule="auto"/>
         <w:ind w:firstLine="720"/>
         <w:rPr>
-          <w:rFonts w:ascii="Times New Roman" w:eastAsia="Times New Roman" w:hAnsi="Times New Roman" w:cs="Times New Roman"/>
-          <w:color w:val="000000" w:themeColor="text1"/>
-          <w:sz w:val="28"/>
-          <w:szCs w:val="28"/>
-        </w:rPr>
-      </w:pPr>
-      <w:r>
-        <w:rPr>
-          <w:rFonts w:ascii="Times New Roman" w:eastAsia="Times New Roman" w:hAnsi="Times New Roman" w:cs="Times New Roman"/>
-          <w:color w:val="000000" w:themeColor="text1"/>
-          <w:sz w:val="28"/>
-          <w:szCs w:val="28"/>
+          <w:rFonts w:eastAsia="Times New Roman" w:cstheme="majorHAnsi"/>
+          <w:color w:val="000000" w:themeColor="text1"/>
+          <w:szCs w:val="24"/>
+        </w:rPr>
+      </w:pPr>
+      <w:r>
+        <w:rPr>
+          <w:rFonts w:eastAsia="Times New Roman" w:cstheme="majorHAnsi"/>
+          <w:color w:val="000000" w:themeColor="text1"/>
+          <w:szCs w:val="24"/>
         </w:rPr>
         <w:t>При нажатии на кнопку отобразится соответствующий график.</w:t>
       </w:r>
@@ -1952,20 +2825,50 @@
         </w:numPr>
         <w:spacing w:after="0" w:line="276" w:lineRule="auto"/>
         <w:rPr>
-          <w:rFonts w:ascii="Times New Roman" w:eastAsia="Times New Roman" w:hAnsi="Times New Roman" w:cs="Times New Roman"/>
-          <w:color w:val="000000" w:themeColor="text1"/>
-          <w:sz w:val="28"/>
-          <w:szCs w:val="28"/>
-        </w:rPr>
-      </w:pPr>
-      <w:r>
-        <w:rPr>
-          <w:rFonts w:ascii="Times New Roman" w:eastAsia="Times New Roman" w:hAnsi="Times New Roman" w:cs="Times New Roman"/>
-          <w:color w:val="000000" w:themeColor="text1"/>
-          <w:sz w:val="28"/>
-          <w:szCs w:val="28"/>
-        </w:rPr>
-        <w:t>Кнопка “Блочная диаграмма” сразу создает график.</w:t>
+          <w:rFonts w:eastAsia="Times New Roman" w:cstheme="majorHAnsi"/>
+          <w:color w:val="000000" w:themeColor="text1"/>
+          <w:szCs w:val="24"/>
+        </w:rPr>
+      </w:pPr>
+      <w:r>
+        <w:rPr>
+          <w:rFonts w:eastAsia="Times New Roman" w:cstheme="majorHAnsi"/>
+          <w:color w:val="000000" w:themeColor="text1"/>
+          <w:szCs w:val="24"/>
+        </w:rPr>
+        <w:t xml:space="preserve">Кнопка </w:t>
+      </w:r>
+      <w:r>
+        <w:rPr>
+          <w:rFonts w:eastAsia="Times New Roman" w:cstheme="majorHAnsi"/>
+          <w:color w:val="000000" w:themeColor="text1"/>
+          <w:szCs w:val="24"/>
+        </w:rPr>
+        <w:t>«</w:t>
+      </w:r>
+      <w:r>
+        <w:rPr>
+          <w:rFonts w:eastAsia="Times New Roman" w:cstheme="majorHAnsi"/>
+          <w:color w:val="000000" w:themeColor="text1"/>
+          <w:szCs w:val="24"/>
+        </w:rPr>
+        <w:t>Блочная диаграмма</w:t>
+      </w:r>
+      <w:r>
+        <w:rPr>
+          <w:rFonts w:eastAsia="Times New Roman" w:cstheme="majorHAnsi"/>
+          <w:color w:val="000000" w:themeColor="text1"/>
+          <w:szCs w:val="24"/>
+        </w:rPr>
+        <w:t>»</w:t>
+      </w:r>
+      <w:r>
+        <w:rPr>
+          <w:rFonts w:eastAsia="Times New Roman" w:cstheme="majorHAnsi"/>
+          <w:color w:val="000000" w:themeColor="text1"/>
+          <w:szCs w:val="24"/>
+        </w:rPr>
+        <w:t xml:space="preserve"> сразу создает график.</w:t>
       </w:r>
     </w:p>
     <w:p>
@@ -1976,20 +2879,50 @@
         </w:numPr>
         <w:spacing w:after="0" w:line="276" w:lineRule="auto"/>
         <w:rPr>
-          <w:rFonts w:ascii="Times New Roman" w:eastAsia="Times New Roman" w:hAnsi="Times New Roman" w:cs="Times New Roman"/>
-          <w:color w:val="000000" w:themeColor="text1"/>
-          <w:sz w:val="28"/>
-          <w:szCs w:val="28"/>
-        </w:rPr>
-      </w:pPr>
-      <w:r>
-        <w:rPr>
-          <w:rFonts w:ascii="Times New Roman" w:eastAsia="Times New Roman" w:hAnsi="Times New Roman" w:cs="Times New Roman"/>
-          <w:color w:val="000000" w:themeColor="text1"/>
-          <w:sz w:val="28"/>
-          <w:szCs w:val="28"/>
-        </w:rPr>
-        <w:t>Кнопка “Диаграмма рассеяния” тоже сразу создает график</w:t>
+          <w:rFonts w:eastAsia="Times New Roman" w:cstheme="majorHAnsi"/>
+          <w:color w:val="000000" w:themeColor="text1"/>
+          <w:szCs w:val="24"/>
+        </w:rPr>
+      </w:pPr>
+      <w:r>
+        <w:rPr>
+          <w:rFonts w:eastAsia="Times New Roman" w:cstheme="majorHAnsi"/>
+          <w:color w:val="000000" w:themeColor="text1"/>
+          <w:szCs w:val="24"/>
+        </w:rPr>
+        <w:t xml:space="preserve">Кнопка </w:t>
+      </w:r>
+      <w:r>
+        <w:rPr>
+          <w:rFonts w:eastAsia="Times New Roman" w:cstheme="majorHAnsi"/>
+          <w:color w:val="000000" w:themeColor="text1"/>
+          <w:szCs w:val="24"/>
+        </w:rPr>
+        <w:t>«</w:t>
+      </w:r>
+      <w:r>
+        <w:rPr>
+          <w:rFonts w:eastAsia="Times New Roman" w:cstheme="majorHAnsi"/>
+          <w:color w:val="000000" w:themeColor="text1"/>
+          <w:szCs w:val="24"/>
+        </w:rPr>
+        <w:t>Диаграмма рассеяния</w:t>
+      </w:r>
+      <w:r>
+        <w:rPr>
+          <w:rFonts w:eastAsia="Times New Roman" w:cstheme="majorHAnsi"/>
+          <w:color w:val="000000" w:themeColor="text1"/>
+          <w:szCs w:val="24"/>
+        </w:rPr>
+        <w:t>»</w:t>
+      </w:r>
+      <w:r>
+        <w:rPr>
+          <w:rFonts w:eastAsia="Times New Roman" w:cstheme="majorHAnsi"/>
+          <w:color w:val="000000" w:themeColor="text1"/>
+          <w:szCs w:val="24"/>
+        </w:rPr>
+        <w:t xml:space="preserve"> тоже сразу создает график</w:t>
       </w:r>
     </w:p>
     <w:p>
@@ -1998,43 +2931,71 @@
           <w:ilvl w:val="0"/>
           <w:numId w:val="3"/>
         </w:numPr>
-        <w:spacing w:line="276" w:lineRule="auto"/>
-        <w:rPr>
-          <w:rFonts w:ascii="Times New Roman" w:eastAsia="Times New Roman" w:hAnsi="Times New Roman" w:cs="Times New Roman"/>
-          <w:color w:val="000000" w:themeColor="text1"/>
-          <w:sz w:val="28"/>
-          <w:szCs w:val="28"/>
-        </w:rPr>
-      </w:pPr>
-      <w:r>
-        <w:rPr>
-          <w:rFonts w:ascii="Times New Roman" w:eastAsia="Times New Roman" w:hAnsi="Times New Roman" w:cs="Times New Roman"/>
-          <w:color w:val="000000" w:themeColor="text1"/>
-          <w:sz w:val="28"/>
-          <w:szCs w:val="28"/>
-        </w:rPr>
-        <w:t>Кнопка “Добавить товар” открывает окно с вводом параметров нового товара (рис.9):</w:t>
-      </w:r>
-    </w:p>
-    <w:p>
-      <w:pPr>
-        <w:spacing w:line="276" w:lineRule="auto"/>
+        <w:spacing w:after="0" w:line="276" w:lineRule="auto"/>
+        <w:rPr>
+          <w:rFonts w:eastAsia="Times New Roman" w:cstheme="majorHAnsi"/>
+          <w:color w:val="000000" w:themeColor="text1"/>
+          <w:szCs w:val="24"/>
+        </w:rPr>
+      </w:pPr>
+      <w:r>
+        <w:rPr>
+          <w:rFonts w:eastAsia="Times New Roman" w:cstheme="majorHAnsi"/>
+          <w:color w:val="000000" w:themeColor="text1"/>
+          <w:szCs w:val="24"/>
+        </w:rPr>
+        <w:t xml:space="preserve">Кнопка </w:t>
+      </w:r>
+      <w:r>
+        <w:rPr>
+          <w:rFonts w:eastAsia="Times New Roman" w:cstheme="majorHAnsi"/>
+          <w:color w:val="000000" w:themeColor="text1"/>
+          <w:szCs w:val="24"/>
+        </w:rPr>
+        <w:t>«</w:t>
+      </w:r>
+      <w:r>
+        <w:rPr>
+          <w:rFonts w:eastAsia="Times New Roman" w:cstheme="majorHAnsi"/>
+          <w:color w:val="000000" w:themeColor="text1"/>
+          <w:szCs w:val="24"/>
+        </w:rPr>
+        <w:t>Добавить товар</w:t>
+      </w:r>
+      <w:r>
+        <w:rPr>
+          <w:rFonts w:eastAsia="Times New Roman" w:cstheme="majorHAnsi"/>
+          <w:color w:val="000000" w:themeColor="text1"/>
+          <w:szCs w:val="24"/>
+        </w:rPr>
+        <w:t>»</w:t>
+      </w:r>
+      <w:r>
+        <w:rPr>
+          <w:rFonts w:eastAsia="Times New Roman" w:cstheme="majorHAnsi"/>
+          <w:color w:val="000000" w:themeColor="text1"/>
+          <w:szCs w:val="24"/>
+        </w:rPr>
+        <w:t xml:space="preserve"> открывает окно с вводом параметров нового товара (рис.9):</w:t>
+      </w:r>
+    </w:p>
+    <w:p>
+      <w:pPr>
+        <w:spacing w:after="0" w:line="276" w:lineRule="auto"/>
         <w:ind w:left="720"/>
         <w:jc w:val="center"/>
         <w:rPr>
-          <w:rFonts w:ascii="Times New Roman" w:eastAsia="Times New Roman" w:hAnsi="Times New Roman" w:cs="Times New Roman"/>
-          <w:color w:val="000000" w:themeColor="text1"/>
-          <w:sz w:val="28"/>
-          <w:szCs w:val="28"/>
-        </w:rPr>
-      </w:pPr>
-      <w:r>
-        <w:rPr>
-          <w:rFonts w:ascii="Times New Roman" w:eastAsia="Times New Roman" w:hAnsi="Times New Roman" w:cs="Times New Roman"/>
+          <w:rFonts w:eastAsia="Times New Roman" w:cstheme="majorHAnsi"/>
+          <w:color w:val="000000" w:themeColor="text1"/>
+          <w:szCs w:val="24"/>
+        </w:rPr>
+      </w:pPr>
+      <w:r>
+        <w:rPr>
+          <w:rFonts w:eastAsia="Times New Roman" w:cstheme="majorHAnsi"/>
           <w:noProof/>
           <w:color w:val="000000" w:themeColor="text1"/>
-          <w:sz w:val="28"/>
-          <w:szCs w:val="28"/>
+          <w:szCs w:val="24"/>
         </w:rPr>
         <w:lastRenderedPageBreak/>
         <w:drawing>
@@ -2051,7 +3012,7 @@
                     <pic:cNvPicPr preferRelativeResize="0"/>
                   </pic:nvPicPr>
                   <pic:blipFill>
-                    <a:blip r:embed="rId16"/>
+                    <a:blip r:embed="rId17"/>
                     <a:srcRect/>
                     <a:stretch>
                       <a:fillRect/>
@@ -2076,45 +3037,97 @@
     </w:p>
     <w:p>
       <w:pPr>
-        <w:spacing w:line="276" w:lineRule="auto"/>
+        <w:spacing w:after="0" w:line="276" w:lineRule="auto"/>
         <w:ind w:left="720"/>
         <w:jc w:val="center"/>
         <w:rPr>
-          <w:rFonts w:ascii="Times New Roman" w:eastAsia="Times New Roman" w:hAnsi="Times New Roman" w:cs="Times New Roman"/>
-          <w:color w:val="000000" w:themeColor="text1"/>
-          <w:sz w:val="28"/>
-          <w:szCs w:val="28"/>
-        </w:rPr>
-      </w:pPr>
-      <w:r>
-        <w:rPr>
-          <w:rFonts w:ascii="Times New Roman" w:eastAsia="Times New Roman" w:hAnsi="Times New Roman" w:cs="Times New Roman"/>
-          <w:color w:val="000000" w:themeColor="text1"/>
-          <w:sz w:val="28"/>
-          <w:szCs w:val="28"/>
+          <w:rFonts w:eastAsia="Times New Roman" w:cstheme="majorHAnsi"/>
+          <w:color w:val="000000" w:themeColor="text1"/>
+          <w:szCs w:val="24"/>
+        </w:rPr>
+      </w:pPr>
+      <w:r>
+        <w:rPr>
+          <w:rFonts w:eastAsia="Times New Roman" w:cstheme="majorHAnsi"/>
+          <w:color w:val="000000" w:themeColor="text1"/>
+          <w:szCs w:val="24"/>
         </w:rPr>
         <w:t>Рис.10 Создание нового товара</w:t>
       </w:r>
     </w:p>
     <w:p>
       <w:pPr>
-        <w:spacing w:line="276" w:lineRule="auto"/>
+        <w:spacing w:after="0" w:line="276" w:lineRule="auto"/>
         <w:ind w:left="720"/>
         <w:rPr>
-          <w:rFonts w:ascii="Times New Roman" w:eastAsia="Times New Roman" w:hAnsi="Times New Roman" w:cs="Times New Roman"/>
-          <w:color w:val="000000" w:themeColor="text1"/>
-          <w:sz w:val="28"/>
-          <w:szCs w:val="28"/>
-        </w:rPr>
-      </w:pPr>
-      <w:r>
-        <w:rPr>
-          <w:rFonts w:ascii="Times New Roman" w:eastAsia="Times New Roman" w:hAnsi="Times New Roman" w:cs="Times New Roman"/>
-          <w:color w:val="000000" w:themeColor="text1"/>
-          <w:sz w:val="28"/>
-          <w:szCs w:val="28"/>
-        </w:rPr>
-        <w:t>По нажатию кнопки “Сохранить” создается новая запись в таблице “Товары”</w:t>
+          <w:rFonts w:eastAsia="Times New Roman" w:cstheme="majorHAnsi"/>
+          <w:color w:val="000000" w:themeColor="text1"/>
+          <w:szCs w:val="24"/>
+        </w:rPr>
+      </w:pPr>
+      <w:r>
+        <w:rPr>
+          <w:rFonts w:eastAsia="Times New Roman" w:cstheme="majorHAnsi"/>
+          <w:color w:val="000000" w:themeColor="text1"/>
+          <w:szCs w:val="24"/>
+        </w:rPr>
+        <w:t xml:space="preserve">По нажатию кнопки </w:t>
+      </w:r>
+      <w:r>
+        <w:rPr>
+          <w:rFonts w:eastAsia="Times New Roman" w:cstheme="majorHAnsi"/>
+          <w:color w:val="000000" w:themeColor="text1"/>
+          <w:szCs w:val="24"/>
+        </w:rPr>
+        <w:t>«</w:t>
+      </w:r>
+      <w:r>
+        <w:rPr>
+          <w:rFonts w:eastAsia="Times New Roman" w:cstheme="majorHAnsi"/>
+          <w:color w:val="000000" w:themeColor="text1"/>
+          <w:szCs w:val="24"/>
+        </w:rPr>
+        <w:t>Сохранить</w:t>
+      </w:r>
+      <w:r>
+        <w:rPr>
+          <w:rFonts w:eastAsia="Times New Roman" w:cstheme="majorHAnsi"/>
+          <w:color w:val="000000" w:themeColor="text1"/>
+          <w:szCs w:val="24"/>
+        </w:rPr>
+        <w:t>»</w:t>
+      </w:r>
+      <w:r>
+        <w:rPr>
+          <w:rFonts w:eastAsia="Times New Roman" w:cstheme="majorHAnsi"/>
+          <w:color w:val="000000" w:themeColor="text1"/>
+          <w:szCs w:val="24"/>
+        </w:rPr>
+        <w:t xml:space="preserve"> создается новая запись в таблице </w:t>
+      </w:r>
+      <w:r>
+        <w:rPr>
+          <w:rFonts w:eastAsia="Times New Roman" w:cstheme="majorHAnsi"/>
+          <w:color w:val="000000" w:themeColor="text1"/>
+          <w:szCs w:val="24"/>
+        </w:rPr>
+        <w:t>«</w:t>
+      </w:r>
+      <w:r>
+        <w:rPr>
+          <w:rFonts w:eastAsia="Times New Roman" w:cstheme="majorHAnsi"/>
+          <w:color w:val="000000" w:themeColor="text1"/>
+          <w:szCs w:val="24"/>
+        </w:rPr>
+        <w:t>Товары</w:t>
+      </w:r>
+      <w:r>
+        <w:rPr>
+          <w:rFonts w:eastAsia="Times New Roman" w:cstheme="majorHAnsi"/>
+          <w:color w:val="000000" w:themeColor="text1"/>
+          <w:szCs w:val="24"/>
+        </w:rPr>
+        <w:t>»</w:t>
       </w:r>
     </w:p>
     <w:p>
@@ -2123,43 +3136,71 @@
           <w:ilvl w:val="0"/>
           <w:numId w:val="3"/>
         </w:numPr>
-        <w:spacing w:line="276" w:lineRule="auto"/>
-        <w:rPr>
-          <w:rFonts w:ascii="Times New Roman" w:eastAsia="Times New Roman" w:hAnsi="Times New Roman" w:cs="Times New Roman"/>
-          <w:color w:val="000000" w:themeColor="text1"/>
-          <w:sz w:val="28"/>
-          <w:szCs w:val="28"/>
-        </w:rPr>
-      </w:pPr>
-      <w:r>
-        <w:rPr>
-          <w:rFonts w:ascii="Times New Roman" w:eastAsia="Times New Roman" w:hAnsi="Times New Roman" w:cs="Times New Roman"/>
-          <w:color w:val="000000" w:themeColor="text1"/>
-          <w:sz w:val="28"/>
-          <w:szCs w:val="28"/>
-        </w:rPr>
-        <w:t xml:space="preserve"> Кнопка “Добавить заказ” открывает окно с вводом параметров нового заказа (рис. 11):</w:t>
-      </w:r>
-    </w:p>
-    <w:p>
-      <w:pPr>
-        <w:spacing w:line="276" w:lineRule="auto"/>
+        <w:spacing w:after="0" w:line="276" w:lineRule="auto"/>
+        <w:rPr>
+          <w:rFonts w:eastAsia="Times New Roman" w:cstheme="majorHAnsi"/>
+          <w:color w:val="000000" w:themeColor="text1"/>
+          <w:szCs w:val="24"/>
+        </w:rPr>
+      </w:pPr>
+      <w:r>
+        <w:rPr>
+          <w:rFonts w:eastAsia="Times New Roman" w:cstheme="majorHAnsi"/>
+          <w:color w:val="000000" w:themeColor="text1"/>
+          <w:szCs w:val="24"/>
+        </w:rPr>
+        <w:t xml:space="preserve"> Кнопка </w:t>
+      </w:r>
+      <w:r>
+        <w:rPr>
+          <w:rFonts w:eastAsia="Times New Roman" w:cstheme="majorHAnsi"/>
+          <w:color w:val="000000" w:themeColor="text1"/>
+          <w:szCs w:val="24"/>
+        </w:rPr>
+        <w:t>«</w:t>
+      </w:r>
+      <w:r>
+        <w:rPr>
+          <w:rFonts w:eastAsia="Times New Roman" w:cstheme="majorHAnsi"/>
+          <w:color w:val="000000" w:themeColor="text1"/>
+          <w:szCs w:val="24"/>
+        </w:rPr>
+        <w:t>Добавить заказ</w:t>
+      </w:r>
+      <w:r>
+        <w:rPr>
+          <w:rFonts w:eastAsia="Times New Roman" w:cstheme="majorHAnsi"/>
+          <w:color w:val="000000" w:themeColor="text1"/>
+          <w:szCs w:val="24"/>
+        </w:rPr>
+        <w:t>»</w:t>
+      </w:r>
+      <w:r>
+        <w:rPr>
+          <w:rFonts w:eastAsia="Times New Roman" w:cstheme="majorHAnsi"/>
+          <w:color w:val="000000" w:themeColor="text1"/>
+          <w:szCs w:val="24"/>
+        </w:rPr>
+        <w:t xml:space="preserve"> открывает окно с вводом параметров нового заказа (рис. 11):</w:t>
+      </w:r>
+    </w:p>
+    <w:p>
+      <w:pPr>
+        <w:spacing w:after="0" w:line="276" w:lineRule="auto"/>
         <w:ind w:left="720"/>
         <w:jc w:val="center"/>
         <w:rPr>
-          <w:rFonts w:ascii="Times New Roman" w:eastAsia="Times New Roman" w:hAnsi="Times New Roman" w:cs="Times New Roman"/>
-          <w:color w:val="000000" w:themeColor="text1"/>
-          <w:sz w:val="28"/>
-          <w:szCs w:val="28"/>
-        </w:rPr>
-      </w:pPr>
-      <w:r>
-        <w:rPr>
-          <w:rFonts w:ascii="Times New Roman" w:eastAsia="Times New Roman" w:hAnsi="Times New Roman" w:cs="Times New Roman"/>
+          <w:rFonts w:eastAsia="Times New Roman" w:cstheme="majorHAnsi"/>
+          <w:color w:val="000000" w:themeColor="text1"/>
+          <w:szCs w:val="24"/>
+        </w:rPr>
+      </w:pPr>
+      <w:r>
+        <w:rPr>
+          <w:rFonts w:eastAsia="Times New Roman" w:cstheme="majorHAnsi"/>
           <w:noProof/>
           <w:color w:val="000000" w:themeColor="text1"/>
-          <w:sz w:val="28"/>
-          <w:szCs w:val="28"/>
+          <w:szCs w:val="24"/>
         </w:rPr>
         <w:drawing>
           <wp:inline distT="114300" distB="114300" distL="114300" distR="114300" wp14:anchorId="267BCDC0" wp14:editId="7691028F">
@@ -2175,7 +3216,7 @@
                     <pic:cNvPicPr preferRelativeResize="0"/>
                   </pic:nvPicPr>
                   <pic:blipFill>
-                    <a:blip r:embed="rId17"/>
+                    <a:blip r:embed="rId18"/>
                     <a:srcRect/>
                     <a:stretch>
                       <a:fillRect/>
@@ -2200,45 +3241,129 @@
     </w:p>
     <w:p>
       <w:pPr>
-        <w:spacing w:line="276" w:lineRule="auto"/>
+        <w:spacing w:after="0" w:line="276" w:lineRule="auto"/>
         <w:ind w:left="720"/>
         <w:jc w:val="center"/>
         <w:rPr>
-          <w:rFonts w:ascii="Times New Roman" w:eastAsia="Times New Roman" w:hAnsi="Times New Roman" w:cs="Times New Roman"/>
-          <w:color w:val="000000" w:themeColor="text1"/>
-          <w:sz w:val="28"/>
-          <w:szCs w:val="28"/>
-        </w:rPr>
-      </w:pPr>
-      <w:r>
-        <w:rPr>
-          <w:rFonts w:ascii="Times New Roman" w:eastAsia="Times New Roman" w:hAnsi="Times New Roman" w:cs="Times New Roman"/>
-          <w:color w:val="000000" w:themeColor="text1"/>
-          <w:sz w:val="28"/>
-          <w:szCs w:val="28"/>
+          <w:rFonts w:eastAsia="Times New Roman" w:cstheme="majorHAnsi"/>
+          <w:color w:val="000000" w:themeColor="text1"/>
+          <w:szCs w:val="24"/>
+        </w:rPr>
+      </w:pPr>
+      <w:r>
+        <w:rPr>
+          <w:rFonts w:eastAsia="Times New Roman" w:cstheme="majorHAnsi"/>
+          <w:color w:val="000000" w:themeColor="text1"/>
+          <w:szCs w:val="24"/>
         </w:rPr>
         <w:t>Рис. 11 Создание нового заказа</w:t>
       </w:r>
     </w:p>
     <w:p>
       <w:pPr>
-        <w:spacing w:line="276" w:lineRule="auto"/>
+        <w:spacing w:after="0" w:line="276" w:lineRule="auto"/>
         <w:ind w:left="720"/>
         <w:rPr>
-          <w:rFonts w:ascii="Times New Roman" w:eastAsia="Times New Roman" w:hAnsi="Times New Roman" w:cs="Times New Roman"/>
-          <w:color w:val="000000" w:themeColor="text1"/>
-          <w:sz w:val="28"/>
-          <w:szCs w:val="28"/>
-        </w:rPr>
-      </w:pPr>
-      <w:r>
-        <w:rPr>
-          <w:rFonts w:ascii="Times New Roman" w:eastAsia="Times New Roman" w:hAnsi="Times New Roman" w:cs="Times New Roman"/>
-          <w:color w:val="000000" w:themeColor="text1"/>
-          <w:sz w:val="28"/>
-          <w:szCs w:val="28"/>
-        </w:rPr>
-        <w:t>По нажатию кнопки “Сохранить” создается новая запись в таблице “Заказы”, “Состав заказов”</w:t>
+          <w:rFonts w:eastAsia="Times New Roman" w:cstheme="majorHAnsi"/>
+          <w:color w:val="000000" w:themeColor="text1"/>
+          <w:szCs w:val="24"/>
+        </w:rPr>
+      </w:pPr>
+      <w:r>
+        <w:rPr>
+          <w:rFonts w:eastAsia="Times New Roman" w:cstheme="majorHAnsi"/>
+          <w:color w:val="000000" w:themeColor="text1"/>
+          <w:szCs w:val="24"/>
+        </w:rPr>
+        <w:t xml:space="preserve">По нажатию кнопки </w:t>
+      </w:r>
+      <w:r>
+        <w:rPr>
+          <w:rFonts w:eastAsia="Times New Roman" w:cstheme="majorHAnsi"/>
+          <w:color w:val="000000" w:themeColor="text1"/>
+          <w:szCs w:val="24"/>
+        </w:rPr>
+        <w:t>«</w:t>
+      </w:r>
+      <w:r>
+        <w:rPr>
+          <w:rFonts w:eastAsia="Times New Roman" w:cstheme="majorHAnsi"/>
+          <w:color w:val="000000" w:themeColor="text1"/>
+          <w:szCs w:val="24"/>
+        </w:rPr>
+        <w:t>Сохранить</w:t>
+      </w:r>
+      <w:r>
+        <w:rPr>
+          <w:rFonts w:eastAsia="Times New Roman" w:cstheme="majorHAnsi"/>
+          <w:color w:val="000000" w:themeColor="text1"/>
+          <w:szCs w:val="24"/>
+        </w:rPr>
+        <w:t>»</w:t>
+      </w:r>
+      <w:r>
+        <w:rPr>
+          <w:rFonts w:eastAsia="Times New Roman" w:cstheme="majorHAnsi"/>
+          <w:color w:val="000000" w:themeColor="text1"/>
+          <w:szCs w:val="24"/>
+        </w:rPr>
+        <w:t xml:space="preserve"> создается новая запись в таблице </w:t>
+      </w:r>
+      <w:r>
+        <w:rPr>
+          <w:rFonts w:eastAsia="Times New Roman" w:cstheme="majorHAnsi"/>
+          <w:color w:val="000000" w:themeColor="text1"/>
+          <w:szCs w:val="24"/>
+        </w:rPr>
+        <w:t>«</w:t>
+      </w:r>
+      <w:r>
+        <w:rPr>
+          <w:rFonts w:eastAsia="Times New Roman" w:cstheme="majorHAnsi"/>
+          <w:color w:val="000000" w:themeColor="text1"/>
+          <w:szCs w:val="24"/>
+        </w:rPr>
+        <w:t>Заказы</w:t>
+      </w:r>
+      <w:r>
+        <w:rPr>
+          <w:rFonts w:eastAsia="Times New Roman" w:cstheme="majorHAnsi"/>
+          <w:color w:val="000000" w:themeColor="text1"/>
+          <w:szCs w:val="24"/>
+        </w:rPr>
+        <w:t>»</w:t>
+      </w:r>
+      <w:r>
+        <w:rPr>
+          <w:rFonts w:eastAsia="Times New Roman" w:cstheme="majorHAnsi"/>
+          <w:color w:val="000000" w:themeColor="text1"/>
+          <w:szCs w:val="24"/>
+        </w:rPr>
+        <w:t xml:space="preserve">, </w:t>
+      </w:r>
+      <w:r>
+        <w:rPr>
+          <w:rFonts w:eastAsia="Times New Roman" w:cstheme="majorHAnsi"/>
+          <w:color w:val="000000" w:themeColor="text1"/>
+          <w:szCs w:val="24"/>
+        </w:rPr>
+        <w:t>«</w:t>
+      </w:r>
+      <w:r>
+        <w:rPr>
+          <w:rFonts w:eastAsia="Times New Roman" w:cstheme="majorHAnsi"/>
+          <w:color w:val="000000" w:themeColor="text1"/>
+          <w:szCs w:val="24"/>
+        </w:rPr>
+        <w:t>Состав заказов</w:t>
+      </w:r>
+      <w:r>
+        <w:rPr>
+          <w:rFonts w:eastAsia="Times New Roman" w:cstheme="majorHAnsi"/>
+          <w:color w:val="000000" w:themeColor="text1"/>
+          <w:szCs w:val="24"/>
+        </w:rPr>
+        <w:t>»</w:t>
       </w:r>
     </w:p>
     <w:p>
@@ -2249,20 +3374,154 @@
         </w:numPr>
         <w:spacing w:after="0" w:line="276" w:lineRule="auto"/>
         <w:rPr>
-          <w:rFonts w:ascii="Times New Roman" w:eastAsia="Times New Roman" w:hAnsi="Times New Roman" w:cs="Times New Roman"/>
-          <w:color w:val="000000" w:themeColor="text1"/>
-          <w:sz w:val="28"/>
-          <w:szCs w:val="28"/>
-        </w:rPr>
-      </w:pPr>
-      <w:r>
-        <w:rPr>
-          <w:rFonts w:ascii="Times New Roman" w:eastAsia="Times New Roman" w:hAnsi="Times New Roman" w:cs="Times New Roman"/>
-          <w:color w:val="000000" w:themeColor="text1"/>
-          <w:sz w:val="28"/>
-          <w:szCs w:val="28"/>
-        </w:rPr>
-        <w:t xml:space="preserve"> В меню есть возможности сохранения всех таблиц по кнопке “Сохранить” или сохранить отдельно текущую таблицу в файл по кнопке “Сохранить как”. С помощью раздела “Изменить цвет” можно поменять цвет таблицы. В разделе “Изменить” есть 2 подпункта:</w:t>
+          <w:rFonts w:eastAsia="Times New Roman" w:cstheme="majorHAnsi"/>
+          <w:color w:val="000000" w:themeColor="text1"/>
+          <w:szCs w:val="24"/>
+        </w:rPr>
+      </w:pPr>
+      <w:r>
+        <w:rPr>
+          <w:rFonts w:eastAsia="Times New Roman" w:cstheme="majorHAnsi"/>
+          <w:color w:val="000000" w:themeColor="text1"/>
+          <w:szCs w:val="24"/>
+        </w:rPr>
+        <w:t xml:space="preserve"> В меню есть возможности сохранения всех таблиц по кнопке </w:t>
+      </w:r>
+      <w:r>
+        <w:rPr>
+          <w:rFonts w:eastAsia="Times New Roman" w:cstheme="majorHAnsi"/>
+          <w:color w:val="000000" w:themeColor="text1"/>
+          <w:szCs w:val="24"/>
+        </w:rPr>
+        <w:t>«</w:t>
+      </w:r>
+      <w:r>
+        <w:rPr>
+          <w:rFonts w:eastAsia="Times New Roman" w:cstheme="majorHAnsi"/>
+          <w:color w:val="000000" w:themeColor="text1"/>
+          <w:szCs w:val="24"/>
+        </w:rPr>
+        <w:t>Сохранить</w:t>
+      </w:r>
+      <w:r>
+        <w:rPr>
+          <w:rFonts w:eastAsia="Times New Roman" w:cstheme="majorHAnsi"/>
+          <w:color w:val="000000" w:themeColor="text1"/>
+          <w:szCs w:val="24"/>
+        </w:rPr>
+        <w:t>»</w:t>
+      </w:r>
+      <w:r>
+        <w:rPr>
+          <w:rFonts w:eastAsia="Times New Roman" w:cstheme="majorHAnsi"/>
+          <w:color w:val="000000" w:themeColor="text1"/>
+          <w:szCs w:val="24"/>
+        </w:rPr>
+        <w:t xml:space="preserve"> или сохранить отдельно текущую таблицу в файл по кнопке </w:t>
+      </w:r>
+      <w:r>
+        <w:rPr>
+          <w:rFonts w:eastAsia="Times New Roman" w:cstheme="majorHAnsi"/>
+          <w:color w:val="000000" w:themeColor="text1"/>
+          <w:szCs w:val="24"/>
+        </w:rPr>
+        <w:t>«</w:t>
+      </w:r>
+      <w:r>
+        <w:rPr>
+          <w:rFonts w:eastAsia="Times New Roman" w:cstheme="majorHAnsi"/>
+          <w:color w:val="000000" w:themeColor="text1"/>
+          <w:szCs w:val="24"/>
+        </w:rPr>
+        <w:t>Сохранить как</w:t>
+      </w:r>
+      <w:r>
+        <w:rPr>
+          <w:rFonts w:eastAsia="Times New Roman" w:cstheme="majorHAnsi"/>
+          <w:color w:val="000000" w:themeColor="text1"/>
+          <w:szCs w:val="24"/>
+        </w:rPr>
+        <w:t>»</w:t>
+      </w:r>
+      <w:r>
+        <w:rPr>
+          <w:rFonts w:eastAsia="Times New Roman" w:cstheme="majorHAnsi"/>
+          <w:color w:val="000000" w:themeColor="text1"/>
+          <w:szCs w:val="24"/>
+        </w:rPr>
+        <w:t xml:space="preserve">. С помощью раздела </w:t>
+      </w:r>
+      <w:r>
+        <w:rPr>
+          <w:rFonts w:eastAsia="Times New Roman" w:cstheme="majorHAnsi"/>
+          <w:color w:val="000000" w:themeColor="text1"/>
+          <w:szCs w:val="24"/>
+        </w:rPr>
+        <w:t>«Настройки»</w:t>
+      </w:r>
+      <w:r>
+        <w:rPr>
+          <w:rFonts w:eastAsia="Times New Roman" w:cstheme="majorHAnsi"/>
+          <w:color w:val="000000" w:themeColor="text1"/>
+          <w:szCs w:val="24"/>
+        </w:rPr>
+        <w:t xml:space="preserve"> можно поменять цвет таблицы</w:t>
+      </w:r>
+      <w:r>
+        <w:rPr>
+          <w:rFonts w:eastAsia="Times New Roman" w:cstheme="majorHAnsi"/>
+          <w:color w:val="000000" w:themeColor="text1"/>
+          <w:szCs w:val="24"/>
+        </w:rPr>
+        <w:t>, настроить шрифт</w:t>
+      </w:r>
+      <w:r>
+        <w:rPr>
+          <w:rFonts w:eastAsia="Times New Roman" w:cstheme="majorHAnsi"/>
+          <w:color w:val="000000" w:themeColor="text1"/>
+          <w:szCs w:val="24"/>
+        </w:rPr>
+        <w:t>, разрешение экрана, а также убрать возможность изменять размер окна</w:t>
+      </w:r>
+      <w:r>
+        <w:rPr>
+          <w:rFonts w:eastAsia="Times New Roman" w:cstheme="majorHAnsi"/>
+          <w:color w:val="000000" w:themeColor="text1"/>
+          <w:szCs w:val="24"/>
+        </w:rPr>
+        <w:t xml:space="preserve">. В разделе </w:t>
+      </w:r>
+      <w:r>
+        <w:rPr>
+          <w:rFonts w:eastAsia="Times New Roman" w:cstheme="majorHAnsi"/>
+          <w:color w:val="000000" w:themeColor="text1"/>
+          <w:szCs w:val="24"/>
+        </w:rPr>
+        <w:t>«</w:t>
+      </w:r>
+      <w:r>
+        <w:rPr>
+          <w:rFonts w:eastAsia="Times New Roman" w:cstheme="majorHAnsi"/>
+          <w:color w:val="000000" w:themeColor="text1"/>
+          <w:szCs w:val="24"/>
+        </w:rPr>
+        <w:t>Изменить</w:t>
+      </w:r>
+      <w:r>
+        <w:rPr>
+          <w:rFonts w:eastAsia="Times New Roman" w:cstheme="majorHAnsi"/>
+          <w:color w:val="000000" w:themeColor="text1"/>
+          <w:szCs w:val="24"/>
+        </w:rPr>
+        <w:t>»</w:t>
+      </w:r>
+      <w:r>
+        <w:rPr>
+          <w:rFonts w:eastAsia="Times New Roman" w:cstheme="majorHAnsi"/>
+          <w:color w:val="000000" w:themeColor="text1"/>
+          <w:szCs w:val="24"/>
+        </w:rPr>
+        <w:t xml:space="preserve"> есть 2 подпункта:</w:t>
       </w:r>
     </w:p>
     <w:p>
@@ -2273,20 +3532,42 @@
         </w:numPr>
         <w:spacing w:after="0" w:line="276" w:lineRule="auto"/>
         <w:rPr>
-          <w:rFonts w:ascii="Times New Roman" w:eastAsia="Times New Roman" w:hAnsi="Times New Roman" w:cs="Times New Roman"/>
-          <w:color w:val="000000" w:themeColor="text1"/>
-          <w:sz w:val="28"/>
-          <w:szCs w:val="28"/>
-        </w:rPr>
-      </w:pPr>
-      <w:r>
-        <w:rPr>
-          <w:rFonts w:ascii="Times New Roman" w:eastAsia="Times New Roman" w:hAnsi="Times New Roman" w:cs="Times New Roman"/>
-          <w:color w:val="000000" w:themeColor="text1"/>
-          <w:sz w:val="28"/>
-          <w:szCs w:val="28"/>
-        </w:rPr>
-        <w:t>“Удалить запись”, которая удаляет выбранную запись из таблицы</w:t>
+          <w:rFonts w:eastAsia="Times New Roman" w:cstheme="majorHAnsi"/>
+          <w:color w:val="000000" w:themeColor="text1"/>
+          <w:szCs w:val="24"/>
+        </w:rPr>
+      </w:pPr>
+      <w:r>
+        <w:rPr>
+          <w:rFonts w:eastAsia="Times New Roman" w:cstheme="majorHAnsi"/>
+          <w:color w:val="000000" w:themeColor="text1"/>
+          <w:szCs w:val="24"/>
+        </w:rPr>
+        <w:t>«</w:t>
+      </w:r>
+      <w:r>
+        <w:rPr>
+          <w:rFonts w:eastAsia="Times New Roman" w:cstheme="majorHAnsi"/>
+          <w:color w:val="000000" w:themeColor="text1"/>
+          <w:szCs w:val="24"/>
+        </w:rPr>
+        <w:t>Удалить запись</w:t>
+      </w:r>
+      <w:r>
+        <w:rPr>
+          <w:rFonts w:eastAsia="Times New Roman" w:cstheme="majorHAnsi"/>
+          <w:color w:val="000000" w:themeColor="text1"/>
+          <w:szCs w:val="24"/>
+        </w:rPr>
+        <w:t>»</w:t>
+      </w:r>
+      <w:r>
+        <w:rPr>
+          <w:rFonts w:eastAsia="Times New Roman" w:cstheme="majorHAnsi"/>
+          <w:color w:val="000000" w:themeColor="text1"/>
+          <w:szCs w:val="24"/>
+        </w:rPr>
+        <w:t>, которая удаляет выбранную запись из таблицы</w:t>
       </w:r>
     </w:p>
     <w:p>
@@ -2295,50 +3576,48 @@
           <w:ilvl w:val="0"/>
           <w:numId w:val="2"/>
         </w:numPr>
-        <w:spacing w:line="276" w:lineRule="auto"/>
-        <w:rPr>
-          <w:rFonts w:ascii="Times New Roman" w:eastAsia="Times New Roman" w:hAnsi="Times New Roman" w:cs="Times New Roman"/>
-          <w:color w:val="000000" w:themeColor="text1"/>
-          <w:sz w:val="28"/>
-          <w:szCs w:val="28"/>
-        </w:rPr>
-      </w:pPr>
-      <w:r>
-        <w:rPr>
-          <w:rFonts w:ascii="Times New Roman" w:eastAsia="Times New Roman" w:hAnsi="Times New Roman" w:cs="Times New Roman"/>
-          <w:color w:val="000000" w:themeColor="text1"/>
-          <w:sz w:val="28"/>
-          <w:szCs w:val="28"/>
-        </w:rPr>
-        <w:lastRenderedPageBreak/>
+        <w:spacing w:after="0" w:line="276" w:lineRule="auto"/>
+        <w:rPr>
+          <w:rFonts w:eastAsia="Times New Roman" w:cstheme="majorHAnsi"/>
+          <w:color w:val="000000" w:themeColor="text1"/>
+          <w:szCs w:val="24"/>
+        </w:rPr>
+      </w:pPr>
+      <w:r>
+        <w:rPr>
+          <w:rFonts w:eastAsia="Times New Roman" w:cstheme="majorHAnsi"/>
+          <w:color w:val="000000" w:themeColor="text1"/>
+          <w:szCs w:val="24"/>
+        </w:rPr>
         <w:t>Изменить запись, которая открывает окно с значениями выбранной строки. В открывшемся окне можно их изменить и сохранить, изменения применятся ко всем таблицам</w:t>
       </w:r>
     </w:p>
     <w:p>
       <w:pPr>
-        <w:spacing w:line="276" w:lineRule="auto"/>
+        <w:spacing w:after="0" w:line="276" w:lineRule="auto"/>
         <w:jc w:val="center"/>
         <w:rPr>
-          <w:rFonts w:ascii="Times New Roman" w:eastAsia="Times New Roman" w:hAnsi="Times New Roman" w:cs="Times New Roman"/>
-          <w:color w:val="000000" w:themeColor="text1"/>
-          <w:sz w:val="28"/>
-          <w:szCs w:val="28"/>
+          <w:rFonts w:eastAsia="Times New Roman" w:cstheme="majorHAnsi"/>
+          <w:color w:val="000000" w:themeColor="text1"/>
+          <w:szCs w:val="24"/>
         </w:rPr>
       </w:pPr>
     </w:p>
     <w:sectPr>
-      <w:footerReference w:type="default" r:id="rId18"/>
+      <w:footerReference w:type="default" r:id="rId19"/>
       <w:pgSz w:w="11906" w:h="16838"/>
       <w:pgMar w:top="1134" w:right="850" w:bottom="1134" w:left="1701" w:header="708" w:footer="708" w:gutter="0"/>
       <w:pgNumType w:start="0"/>
       <w:cols w:space="720"/>
+      <w:titlePg/>
+      <w:docGrid w:linePitch="299"/>
     </w:sectPr>
   </w:body>
 </w:document>
 </file>
 
 <file path=word/endnotes.xml><?xml version="1.0" encoding="utf-8"?>
-<w:endnotes xmlns:wpc="http://schemas.microsoft.com/office/word/2010/wordprocessingCanvas" xmlns:cx="http://schemas.microsoft.com/office/drawing/2014/chartex" xmlns:cx1="http://schemas.microsoft.com/office/drawing/2015/9/8/chartex" xmlns:cx2="http://schemas.microsoft.com/office/drawing/2015/10/21/chartex" xmlns:cx3="http://schemas.microsoft.com/office/drawing/2016/5/9/chartex" xmlns:cx4="http://schemas.microsoft.com/office/drawing/2016/5/10/chartex" xmlns:cx5="http://schemas.microsoft.com/office/drawing/2016/5/11/chartex" xmlns:cx6="http://schemas.microsoft.com/office/drawing/2016/5/12/chartex" xmlns:cx7="http://schemas.microsoft.com/office/drawing/2016/5/13/chartex" xmlns:cx8="http://schemas.microsoft.com/office/drawing/2016/5/14/chartex" xmlns:mc="http://schemas.openxmlformats.org/markup-compatibility/2006" xmlns:aink="http://schemas.microsoft.com/office/drawing/2016/ink" xmlns:am3d="http://schemas.microsoft.com/office/drawing/2017/model3d" xmlns:o="urn:schemas-microsoft-com:office:office" xmlns:oel="http://schemas.microsoft.com/office/2019/extlst" xmlns:r="http://schemas.openxmlformats.org/officeDocument/2006/relationships" xmlns:m="http://schemas.openxmlformats.org/officeDocument/2006/math" xmlns:v="urn:schemas-microsoft-com:vml" xmlns:wp14="http://schemas.microsoft.com/office/word/2010/wordprocessingDrawing" xmlns:wp="http://schemas.openxmlformats.org/drawingml/2006/wordprocessingDrawing" xmlns:w10="urn:schemas-microsoft-com:office:word" xmlns:w="http://schemas.openxmlformats.org/wordprocessingml/2006/main" xmlns:w14="http://schemas.microsoft.com/office/word/2010/wordml" xmlns:w15="http://schemas.microsoft.com/office/word/2012/wordml" xmlns:w16cex="http://schemas.microsoft.com/office/word/2018/wordml/cex" xmlns:w16cid="http://schemas.microsoft.com/office/word/2016/wordml/cid" xmlns:w16="http://schemas.microsoft.com/office/word/2018/wordml" xmlns:w16sdtdh="http://schemas.microsoft.com/office/word/2020/wordml/sdtdatahash" xmlns:w16se="http://schemas.microsoft.com/office/word/2015/wordml/symex" xmlns:wpg="http://schemas.microsoft.com/office/word/2010/wordprocessingGroup" xmlns:wpi="http://schemas.microsoft.com/office/word/2010/wordprocessingInk" xmlns:wne="http://schemas.microsoft.com/office/word/2006/wordml" xmlns:wps="http://schemas.microsoft.com/office/word/2010/wordprocessingShape" mc:Ignorable="w14 w15 w16se w16cid w16 w16cex w16sdtdh wp14">
+<w:endnotes xmlns:wpc="http://schemas.microsoft.com/office/word/2010/wordprocessingCanvas" xmlns:cx="http://schemas.microsoft.com/office/drawing/2014/chartex" xmlns:cx1="http://schemas.microsoft.com/office/drawing/2015/9/8/chartex" xmlns:mc="http://schemas.openxmlformats.org/markup-compatibility/2006" xmlns:o="urn:schemas-microsoft-com:office:office" xmlns:r="http://schemas.openxmlformats.org/officeDocument/2006/relationships" xmlns:m="http://schemas.openxmlformats.org/officeDocument/2006/math" xmlns:v="urn:schemas-microsoft-com:vml" xmlns:wp14="http://schemas.microsoft.com/office/word/2010/wordprocessingDrawing" xmlns:wp="http://schemas.openxmlformats.org/drawingml/2006/wordprocessingDrawing" xmlns:w10="urn:schemas-microsoft-com:office:word" xmlns:w="http://schemas.openxmlformats.org/wordprocessingml/2006/main" xmlns:w14="http://schemas.microsoft.com/office/word/2010/wordml" xmlns:w15="http://schemas.microsoft.com/office/word/2012/wordml" xmlns:w16se="http://schemas.microsoft.com/office/word/2015/wordml/symex" xmlns:wpg="http://schemas.microsoft.com/office/word/2010/wordprocessingGroup" xmlns:wpi="http://schemas.microsoft.com/office/word/2010/wordprocessingInk" xmlns:wne="http://schemas.microsoft.com/office/word/2006/wordml" xmlns:wps="http://schemas.microsoft.com/office/word/2010/wordprocessingShape" mc:Ignorable="w14 w15 w16se wp14">
   <w:endnote w:type="separator" w:id="-1">
     <w:p>
       <w:pPr>
@@ -2363,7 +3642,7 @@
 </file>
 
 <file path=word/footer1.xml><?xml version="1.0" encoding="utf-8"?>
-<w:ftr xmlns:wpc="http://schemas.microsoft.com/office/word/2010/wordprocessingCanvas" xmlns:cx="http://schemas.microsoft.com/office/drawing/2014/chartex" xmlns:cx1="http://schemas.microsoft.com/office/drawing/2015/9/8/chartex" xmlns:cx2="http://schemas.microsoft.com/office/drawing/2015/10/21/chartex" xmlns:cx3="http://schemas.microsoft.com/office/drawing/2016/5/9/chartex" xmlns:cx4="http://schemas.microsoft.com/office/drawing/2016/5/10/chartex" xmlns:cx5="http://schemas.microsoft.com/office/drawing/2016/5/11/chartex" xmlns:cx6="http://schemas.microsoft.com/office/drawing/2016/5/12/chartex" xmlns:cx7="http://schemas.microsoft.com/office/drawing/2016/5/13/chartex" xmlns:cx8="http://schemas.microsoft.com/office/drawing/2016/5/14/chartex" xmlns:mc="http://schemas.openxmlformats.org/markup-compatibility/2006" xmlns:aink="http://schemas.microsoft.com/office/drawing/2016/ink" xmlns:am3d="http://schemas.microsoft.com/office/drawing/2017/model3d" xmlns:o="urn:schemas-microsoft-com:office:office" xmlns:oel="http://schemas.microsoft.com/office/2019/extlst" xmlns:r="http://schemas.openxmlformats.org/officeDocument/2006/relationships" xmlns:m="http://schemas.openxmlformats.org/officeDocument/2006/math" xmlns:v="urn:schemas-microsoft-com:vml" xmlns:wp14="http://schemas.microsoft.com/office/word/2010/wordprocessingDrawing" xmlns:wp="http://schemas.openxmlformats.org/drawingml/2006/wordprocessingDrawing" xmlns:w10="urn:schemas-microsoft-com:office:word" xmlns:w="http://schemas.openxmlformats.org/wordprocessingml/2006/main" xmlns:w14="http://schemas.microsoft.com/office/word/2010/wordml" xmlns:w15="http://schemas.microsoft.com/office/word/2012/wordml" xmlns:w16cex="http://schemas.microsoft.com/office/word/2018/wordml/cex" xmlns:w16cid="http://schemas.microsoft.com/office/word/2016/wordml/cid" xmlns:w16="http://schemas.microsoft.com/office/word/2018/wordml" xmlns:w16sdtdh="http://schemas.microsoft.com/office/word/2020/wordml/sdtdatahash" xmlns:w16se="http://schemas.microsoft.com/office/word/2015/wordml/symex" xmlns:wpg="http://schemas.microsoft.com/office/word/2010/wordprocessingGroup" xmlns:wpi="http://schemas.microsoft.com/office/word/2010/wordprocessingInk" xmlns:wne="http://schemas.microsoft.com/office/word/2006/wordml" xmlns:wps="http://schemas.microsoft.com/office/word/2010/wordprocessingShape" mc:Ignorable="w14 w15 w16se w16cid w16 w16cex w16sdtdh wp14">
+<w:ftr xmlns:wpc="http://schemas.microsoft.com/office/word/2010/wordprocessingCanvas" xmlns:cx="http://schemas.microsoft.com/office/drawing/2014/chartex" xmlns:cx1="http://schemas.microsoft.com/office/drawing/2015/9/8/chartex" xmlns:mc="http://schemas.openxmlformats.org/markup-compatibility/2006" xmlns:o="urn:schemas-microsoft-com:office:office" xmlns:r="http://schemas.openxmlformats.org/officeDocument/2006/relationships" xmlns:m="http://schemas.openxmlformats.org/officeDocument/2006/math" xmlns:v="urn:schemas-microsoft-com:vml" xmlns:wp14="http://schemas.microsoft.com/office/word/2010/wordprocessingDrawing" xmlns:wp="http://schemas.openxmlformats.org/drawingml/2006/wordprocessingDrawing" xmlns:w10="urn:schemas-microsoft-com:office:word" xmlns:w="http://schemas.openxmlformats.org/wordprocessingml/2006/main" xmlns:w14="http://schemas.microsoft.com/office/word/2010/wordml" xmlns:w15="http://schemas.microsoft.com/office/word/2012/wordml" xmlns:w16se="http://schemas.microsoft.com/office/word/2015/wordml/symex" xmlns:wpg="http://schemas.microsoft.com/office/word/2010/wordprocessingGroup" xmlns:wpi="http://schemas.microsoft.com/office/word/2010/wordprocessingInk" xmlns:wne="http://schemas.microsoft.com/office/word/2006/wordml" xmlns:wps="http://schemas.microsoft.com/office/word/2010/wordprocessingShape" mc:Ignorable="w14 w15 w16se wp14">
   <w:p>
     <w:pPr>
       <w:pBdr>
@@ -2378,7 +3657,7 @@
         <w:tab w:val="right" w:pos="9355"/>
       </w:tabs>
       <w:spacing w:after="0" w:line="240" w:lineRule="auto"/>
-      <w:jc w:val="center"/>
+      <w:jc w:val="right"/>
       <w:rPr>
         <w:color w:val="000000"/>
       </w:rPr>
@@ -2406,7 +3685,7 @@
         <w:noProof/>
         <w:color w:val="000000"/>
       </w:rPr>
-      <w:t>9</w:t>
+      <w:t>8</w:t>
     </w:r>
     <w:r>
       <w:rPr>
@@ -2438,7 +3717,7 @@
 </file>
 
 <file path=word/footnotes.xml><?xml version="1.0" encoding="utf-8"?>
-<w:footnotes xmlns:wpc="http://schemas.microsoft.com/office/word/2010/wordprocessingCanvas" xmlns:cx="http://schemas.microsoft.com/office/drawing/2014/chartex" xmlns:cx1="http://schemas.microsoft.com/office/drawing/2015/9/8/chartex" xmlns:cx2="http://schemas.microsoft.com/office/drawing/2015/10/21/chartex" xmlns:cx3="http://schemas.microsoft.com/office/drawing/2016/5/9/chartex" xmlns:cx4="http://schemas.microsoft.com/office/drawing/2016/5/10/chartex" xmlns:cx5="http://schemas.microsoft.com/office/drawing/2016/5/11/chartex" xmlns:cx6="http://schemas.microsoft.com/office/drawing/2016/5/12/chartex" xmlns:cx7="http://schemas.microsoft.com/office/drawing/2016/5/13/chartex" xmlns:cx8="http://schemas.microsoft.com/office/drawing/2016/5/14/chartex" xmlns:mc="http://schemas.openxmlformats.org/markup-compatibility/2006" xmlns:aink="http://schemas.microsoft.com/office/drawing/2016/ink" xmlns:am3d="http://schemas.microsoft.com/office/drawing/2017/model3d" xmlns:o="urn:schemas-microsoft-com:office:office" xmlns:oel="http://schemas.microsoft.com/office/2019/extlst" xmlns:r="http://schemas.openxmlformats.org/officeDocument/2006/relationships" xmlns:m="http://schemas.openxmlformats.org/officeDocument/2006/math" xmlns:v="urn:schemas-microsoft-com:vml" xmlns:wp14="http://schemas.microsoft.com/office/word/2010/wordprocessingDrawing" xmlns:wp="http://schemas.openxmlformats.org/drawingml/2006/wordprocessingDrawing" xmlns:w10="urn:schemas-microsoft-com:office:word" xmlns:w="http://schemas.openxmlformats.org/wordprocessingml/2006/main" xmlns:w14="http://schemas.microsoft.com/office/word/2010/wordml" xmlns:w15="http://schemas.microsoft.com/office/word/2012/wordml" xmlns:w16cex="http://schemas.microsoft.com/office/word/2018/wordml/cex" xmlns:w16cid="http://schemas.microsoft.com/office/word/2016/wordml/cid" xmlns:w16="http://schemas.microsoft.com/office/word/2018/wordml" xmlns:w16sdtdh="http://schemas.microsoft.com/office/word/2020/wordml/sdtdatahash" xmlns:w16se="http://schemas.microsoft.com/office/word/2015/wordml/symex" xmlns:wpg="http://schemas.microsoft.com/office/word/2010/wordprocessingGroup" xmlns:wpi="http://schemas.microsoft.com/office/word/2010/wordprocessingInk" xmlns:wne="http://schemas.microsoft.com/office/word/2006/wordml" xmlns:wps="http://schemas.microsoft.com/office/word/2010/wordprocessingShape" mc:Ignorable="w14 w15 w16se w16cid w16 w16cex w16sdtdh wp14">
+<w:footnotes xmlns:wpc="http://schemas.microsoft.com/office/word/2010/wordprocessingCanvas" xmlns:cx="http://schemas.microsoft.com/office/drawing/2014/chartex" xmlns:cx1="http://schemas.microsoft.com/office/drawing/2015/9/8/chartex" xmlns:mc="http://schemas.openxmlformats.org/markup-compatibility/2006" xmlns:o="urn:schemas-microsoft-com:office:office" xmlns:r="http://schemas.openxmlformats.org/officeDocument/2006/relationships" xmlns:m="http://schemas.openxmlformats.org/officeDocument/2006/math" xmlns:v="urn:schemas-microsoft-com:vml" xmlns:wp14="http://schemas.microsoft.com/office/word/2010/wordprocessingDrawing" xmlns:wp="http://schemas.openxmlformats.org/drawingml/2006/wordprocessingDrawing" xmlns:w10="urn:schemas-microsoft-com:office:word" xmlns:w="http://schemas.openxmlformats.org/wordprocessingml/2006/main" xmlns:w14="http://schemas.microsoft.com/office/word/2010/wordml" xmlns:w15="http://schemas.microsoft.com/office/word/2012/wordml" xmlns:w16se="http://schemas.microsoft.com/office/word/2015/wordml/symex" xmlns:wpg="http://schemas.microsoft.com/office/word/2010/wordprocessingGroup" xmlns:wpi="http://schemas.microsoft.com/office/word/2010/wordprocessingInk" xmlns:wne="http://schemas.microsoft.com/office/word/2006/wordml" xmlns:wps="http://schemas.microsoft.com/office/word/2010/wordprocessingShape" mc:Ignorable="w14 w15 w16se wp14">
   <w:footnote w:type="separator" w:id="-1">
     <w:p>
       <w:pPr>
@@ -2463,7 +3742,7 @@
 </file>
 
 <file path=word/numbering.xml><?xml version="1.0" encoding="utf-8"?>
-<w:numbering xmlns:wpc="http://schemas.microsoft.com/office/word/2010/wordprocessingCanvas" xmlns:cx="http://schemas.microsoft.com/office/drawing/2014/chartex" xmlns:cx1="http://schemas.microsoft.com/office/drawing/2015/9/8/chartex" xmlns:cx2="http://schemas.microsoft.com/office/drawing/2015/10/21/chartex" xmlns:cx3="http://schemas.microsoft.com/office/drawing/2016/5/9/chartex" xmlns:cx4="http://schemas.microsoft.com/office/drawing/2016/5/10/chartex" xmlns:cx5="http://schemas.microsoft.com/office/drawing/2016/5/11/chartex" xmlns:cx6="http://schemas.microsoft.com/office/drawing/2016/5/12/chartex" xmlns:cx7="http://schemas.microsoft.com/office/drawing/2016/5/13/chartex" xmlns:cx8="http://schemas.microsoft.com/office/drawing/2016/5/14/chartex" xmlns:mc="http://schemas.openxmlformats.org/markup-compatibility/2006" xmlns:aink="http://schemas.microsoft.com/office/drawing/2016/ink" xmlns:am3d="http://schemas.microsoft.com/office/drawing/2017/model3d" xmlns:o="urn:schemas-microsoft-com:office:office" xmlns:oel="http://schemas.microsoft.com/office/2019/extlst" xmlns:r="http://schemas.openxmlformats.org/officeDocument/2006/relationships" xmlns:m="http://schemas.openxmlformats.org/officeDocument/2006/math" xmlns:v="urn:schemas-microsoft-com:vml" xmlns:wp14="http://schemas.microsoft.com/office/word/2010/wordprocessingDrawing" xmlns:wp="http://schemas.openxmlformats.org/drawingml/2006/wordprocessingDrawing" xmlns:w10="urn:schemas-microsoft-com:office:word" xmlns:w="http://schemas.openxmlformats.org/wordprocessingml/2006/main" xmlns:w14="http://schemas.microsoft.com/office/word/2010/wordml" xmlns:w15="http://schemas.microsoft.com/office/word/2012/wordml" xmlns:w16cex="http://schemas.microsoft.com/office/word/2018/wordml/cex" xmlns:w16cid="http://schemas.microsoft.com/office/word/2016/wordml/cid" xmlns:w16="http://schemas.microsoft.com/office/word/2018/wordml" xmlns:w16sdtdh="http://schemas.microsoft.com/office/word/2020/wordml/sdtdatahash" xmlns:w16se="http://schemas.microsoft.com/office/word/2015/wordml/symex" xmlns:wpg="http://schemas.microsoft.com/office/word/2010/wordprocessingGroup" xmlns:wpi="http://schemas.microsoft.com/office/word/2010/wordprocessingInk" xmlns:wne="http://schemas.microsoft.com/office/word/2006/wordml" xmlns:wps="http://schemas.microsoft.com/office/word/2010/wordprocessingShape" mc:Ignorable="w14 w15 w16se w16cid w16 w16cex w16sdtdh wp14">
+<w:numbering xmlns:wpc="http://schemas.microsoft.com/office/word/2010/wordprocessingCanvas" xmlns:cx="http://schemas.microsoft.com/office/drawing/2014/chartex" xmlns:cx1="http://schemas.microsoft.com/office/drawing/2015/9/8/chartex" xmlns:mc="http://schemas.openxmlformats.org/markup-compatibility/2006" xmlns:o="urn:schemas-microsoft-com:office:office" xmlns:r="http://schemas.openxmlformats.org/officeDocument/2006/relationships" xmlns:m="http://schemas.openxmlformats.org/officeDocument/2006/math" xmlns:v="urn:schemas-microsoft-com:vml" xmlns:wp14="http://schemas.microsoft.com/office/word/2010/wordprocessingDrawing" xmlns:wp="http://schemas.openxmlformats.org/drawingml/2006/wordprocessingDrawing" xmlns:w10="urn:schemas-microsoft-com:office:word" xmlns:w="http://schemas.openxmlformats.org/wordprocessingml/2006/main" xmlns:w14="http://schemas.microsoft.com/office/word/2010/wordml" xmlns:w15="http://schemas.microsoft.com/office/word/2012/wordml" xmlns:w16se="http://schemas.microsoft.com/office/word/2015/wordml/symex" xmlns:wpg="http://schemas.microsoft.com/office/word/2010/wordprocessingGroup" xmlns:wpi="http://schemas.microsoft.com/office/word/2010/wordprocessingInk" xmlns:wne="http://schemas.microsoft.com/office/word/2006/wordml" xmlns:wps="http://schemas.microsoft.com/office/word/2010/wordprocessingShape" mc:Ignorable="w14 w15 w16se wp14">
   <w:abstractNum w:abstractNumId="0" w15:restartNumberingAfterBreak="0">
     <w:nsid w:val="06495EEF"/>
     <w:multiLevelType w:val="multilevel"/>
@@ -2889,23 +4168,23 @@
       </w:rPr>
     </w:lvl>
   </w:abstractNum>
-  <w:num w:numId="1" w16cid:durableId="405801999">
+  <w:num w:numId="1">
     <w:abstractNumId w:val="1"/>
   </w:num>
-  <w:num w:numId="2" w16cid:durableId="1034161391">
+  <w:num w:numId="2">
     <w:abstractNumId w:val="2"/>
   </w:num>
-  <w:num w:numId="3" w16cid:durableId="1359236489">
+  <w:num w:numId="3">
     <w:abstractNumId w:val="3"/>
   </w:num>
-  <w:num w:numId="4" w16cid:durableId="793525128">
+  <w:num w:numId="4">
     <w:abstractNumId w:val="0"/>
   </w:num>
 </w:numbering>
 </file>
 
 <file path=word/styles.xml><?xml version="1.0" encoding="utf-8"?>
-<w:styles xmlns:mc="http://schemas.openxmlformats.org/markup-compatibility/2006" xmlns:r="http://schemas.openxmlformats.org/officeDocument/2006/relationships" xmlns:w="http://schemas.openxmlformats.org/wordprocessingml/2006/main" xmlns:w14="http://schemas.microsoft.com/office/word/2010/wordml" xmlns:w15="http://schemas.microsoft.com/office/word/2012/wordml" xmlns:w16cex="http://schemas.microsoft.com/office/word/2018/wordml/cex" xmlns:w16cid="http://schemas.microsoft.com/office/word/2016/wordml/cid" xmlns:w16="http://schemas.microsoft.com/office/word/2018/wordml" xmlns:w16sdtdh="http://schemas.microsoft.com/office/word/2020/wordml/sdtdatahash" xmlns:w16se="http://schemas.microsoft.com/office/word/2015/wordml/symex" mc:Ignorable="w14 w15 w16se w16cid w16 w16cex w16sdtdh">
+<w:styles xmlns:mc="http://schemas.openxmlformats.org/markup-compatibility/2006" xmlns:r="http://schemas.openxmlformats.org/officeDocument/2006/relationships" xmlns:w="http://schemas.openxmlformats.org/wordprocessingml/2006/main" xmlns:w14="http://schemas.microsoft.com/office/word/2010/wordml" xmlns:w15="http://schemas.microsoft.com/office/word/2012/wordml" xmlns:w16se="http://schemas.microsoft.com/office/word/2015/wordml/symex" mc:Ignorable="w14 w15 w16se">
   <w:docDefaults>
     <w:rPrDefault>
       <w:rPr>
@@ -2921,7 +4200,7 @@
       </w:pPr>
     </w:pPrDefault>
   </w:docDefaults>
-  <w:latentStyles w:defLockedState="0" w:defUIPriority="99" w:defSemiHidden="0" w:defUnhideWhenUsed="0" w:defQFormat="0" w:count="376">
+  <w:latentStyles w:defLockedState="0" w:defUIPriority="99" w:defSemiHidden="0" w:defUnhideWhenUsed="0" w:defQFormat="0" w:count="371">
     <w:lsdException w:name="Normal" w:uiPriority="0" w:qFormat="1"/>
     <w:lsdException w:name="heading 1" w:uiPriority="9" w:qFormat="1"/>
     <w:lsdException w:name="heading 2" w:semiHidden="1" w:uiPriority="9" w:unhideWhenUsed="1" w:qFormat="1"/>
@@ -3027,6 +4306,7 @@
     <w:lsdException w:name="HTML Sample" w:semiHidden="1" w:unhideWhenUsed="1"/>
     <w:lsdException w:name="HTML Typewriter" w:semiHidden="1" w:unhideWhenUsed="1"/>
     <w:lsdException w:name="HTML Variable" w:semiHidden="1" w:unhideWhenUsed="1"/>
+    <w:lsdException w:name="Normal Table" w:semiHidden="1" w:unhideWhenUsed="1"/>
     <w:lsdException w:name="annotation subject" w:semiHidden="1" w:unhideWhenUsed="1"/>
     <w:lsdException w:name="No List" w:semiHidden="1" w:unhideWhenUsed="1"/>
     <w:lsdException w:name="Outline List 1" w:semiHidden="1" w:unhideWhenUsed="1"/>
@@ -3069,8 +4349,11 @@
     <w:lsdException w:name="Table Contemporary" w:semiHidden="1" w:unhideWhenUsed="1"/>
     <w:lsdException w:name="Table Elegant" w:semiHidden="1" w:unhideWhenUsed="1"/>
     <w:lsdException w:name="Table Professional" w:semiHidden="1" w:unhideWhenUsed="1"/>
+    <w:lsdException w:name="Table Subtle 1" w:semiHidden="1" w:unhideWhenUsed="1"/>
     <w:lsdException w:name="Table Subtle 2" w:semiHidden="1" w:unhideWhenUsed="1"/>
     <w:lsdException w:name="Table Web 1" w:semiHidden="1" w:unhideWhenUsed="1"/>
+    <w:lsdException w:name="Table Web 2" w:semiHidden="1" w:unhideWhenUsed="1"/>
+    <w:lsdException w:name="Table Web 3" w:semiHidden="1" w:unhideWhenUsed="1"/>
     <w:lsdException w:name="Balloon Text" w:semiHidden="1" w:unhideWhenUsed="1"/>
     <w:lsdException w:name="Table Grid" w:uiPriority="39"/>
     <w:lsdException w:name="Table Theme" w:semiHidden="1" w:unhideWhenUsed="1"/>
@@ -3289,15 +4572,15 @@
     <w:lsdException w:name="List Table 5 Dark Accent 6" w:uiPriority="50"/>
     <w:lsdException w:name="List Table 6 Colorful Accent 6" w:uiPriority="51"/>
     <w:lsdException w:name="List Table 7 Colorful Accent 6" w:uiPriority="52"/>
-    <w:lsdException w:name="Mention" w:semiHidden="1" w:unhideWhenUsed="1"/>
-    <w:lsdException w:name="Smart Hyperlink" w:semiHidden="1" w:unhideWhenUsed="1"/>
-    <w:lsdException w:name="Hashtag" w:semiHidden="1" w:unhideWhenUsed="1"/>
-    <w:lsdException w:name="Unresolved Mention" w:semiHidden="1" w:unhideWhenUsed="1"/>
-    <w:lsdException w:name="Smart Link" w:semiHidden="1" w:unhideWhenUsed="1"/>
   </w:latentStyles>
   <w:style w:type="paragraph" w:default="1" w:styleId="a">
     <w:name w:val="Normal"/>
     <w:qFormat/>
+    <w:rsid w:val="003A1E99"/>
+    <w:rPr>
+      <w:rFonts w:asciiTheme="majorHAnsi" w:hAnsiTheme="majorHAnsi"/>
+      <w:sz w:val="24"/>
+    </w:rPr>
   </w:style>
   <w:style w:type="paragraph" w:styleId="1">
     <w:name w:val="heading 1"/>
@@ -3306,7 +4589,7 @@
     <w:link w:val="10"/>
     <w:uiPriority w:val="9"/>
     <w:qFormat/>
-    <w:rsid w:val="00DF4102"/>
+    <w:rsid w:val="003C6B18"/>
     <w:pPr>
       <w:keepNext/>
       <w:keepLines/>
@@ -3314,8 +4597,8 @@
       <w:outlineLvl w:val="0"/>
     </w:pPr>
     <w:rPr>
-      <w:rFonts w:asciiTheme="majorHAnsi" w:eastAsiaTheme="majorEastAsia" w:hAnsiTheme="majorHAnsi" w:cstheme="majorBidi"/>
-      <w:color w:val="2F5496" w:themeColor="accent1" w:themeShade="BF"/>
+      <w:rFonts w:eastAsiaTheme="majorEastAsia" w:cstheme="majorHAnsi"/>
+      <w:color w:val="000000" w:themeColor="text1"/>
       <w:sz w:val="32"/>
       <w:szCs w:val="32"/>
     </w:rPr>
@@ -3336,7 +4619,7 @@
       <w:outlineLvl w:val="1"/>
     </w:pPr>
     <w:rPr>
-      <w:rFonts w:asciiTheme="majorHAnsi" w:eastAsiaTheme="majorEastAsia" w:hAnsiTheme="majorHAnsi" w:cstheme="majorBidi"/>
+      <w:rFonts w:eastAsiaTheme="majorEastAsia" w:cstheme="majorBidi"/>
       <w:color w:val="2F5496" w:themeColor="accent1" w:themeShade="BF"/>
       <w:sz w:val="26"/>
       <w:szCs w:val="26"/>
@@ -3370,7 +4653,6 @@
     </w:pPr>
     <w:rPr>
       <w:b/>
-      <w:sz w:val="24"/>
       <w:szCs w:val="24"/>
     </w:rPr>
   </w:style>
@@ -3542,10 +4824,10 @@
     <w:basedOn w:val="a0"/>
     <w:link w:val="1"/>
     <w:uiPriority w:val="9"/>
-    <w:rsid w:val="00DF4102"/>
+    <w:rsid w:val="003C6B18"/>
     <w:rPr>
-      <w:rFonts w:asciiTheme="majorHAnsi" w:eastAsiaTheme="majorEastAsia" w:hAnsiTheme="majorHAnsi" w:cstheme="majorBidi"/>
-      <w:color w:val="2F5496" w:themeColor="accent1" w:themeShade="BF"/>
+      <w:rFonts w:asciiTheme="majorHAnsi" w:eastAsiaTheme="majorEastAsia" w:hAnsiTheme="majorHAnsi" w:cstheme="majorHAnsi"/>
+      <w:color w:val="000000" w:themeColor="text1"/>
       <w:sz w:val="32"/>
       <w:szCs w:val="32"/>
     </w:rPr>
@@ -3938,6 +5220,10 @@
 </go:gDocsCustomXmlDataStorage>
 </file>
 
+<file path=customXml/item2.xml><?xml version="1.0" encoding="utf-8"?>
+<b:Sources xmlns:b="http://schemas.openxmlformats.org/officeDocument/2006/bibliography" xmlns="http://schemas.openxmlformats.org/officeDocument/2006/bibliography" SelectedStyle="\APASixthEditionOfficeOnline.xsl" StyleName="APA" Version="6"/>
+</file>
+
 <file path=customXml/itemProps1.xml><?xml version="1.0" encoding="utf-8"?>
 <ds:datastoreItem xmlns:ds="http://schemas.openxmlformats.org/officeDocument/2006/customXml" ds:itemID="{11111111-1234-1234-1234-123412341234}">
   <ds:schemaRefs>
@@ -3945,4 +5231,12 @@
     <ds:schemaRef ds:uri="http://schemas.openxmlformats.org/officeDocument/2006/relationships"/>
   </ds:schemaRefs>
 </ds:datastoreItem>
+</file>
+
+<file path=customXml/itemProps2.xml><?xml version="1.0" encoding="utf-8"?>
+<ds:datastoreItem xmlns:ds="http://schemas.openxmlformats.org/officeDocument/2006/customXml" ds:itemID="{DC9347AB-5A62-4768-BF0E-C4DA3F42B92D}">
+  <ds:schemaRefs>
+    <ds:schemaRef ds:uri="http://schemas.openxmlformats.org/officeDocument/2006/bibliography"/>
+  </ds:schemaRefs>
+</ds:datastoreItem>
 </file>
</xml_diff>